<commit_message>
updated documentation with some formulas and layout that matches requirements
</commit_message>
<xml_diff>
--- a/Documentation/INB302DocumentationRecommender.docx
+++ b/Documentation/INB302DocumentationRecommender.docx
@@ -78,9 +78,6 @@
                           </w:rPr>
                           <w:alias w:val="Company"/>
                           <w:id w:val="15866524"/>
-                          <w:placeholder>
-                            <w:docPart w:val="8175AF6276DA471D99C71A75A204FDE5"/>
-                          </w:placeholder>
                           <w:dataBinding w:prefixMappings="xmlns:ns0='http://schemas.openxmlformats.org/officeDocument/2006/extended-properties'" w:xpath="/ns0:Properties[1]/ns0:Company[1]" w:storeItemID="{6668398D-A668-4E3E-A5EB-62B293D839F1}"/>
                           <w:text/>
                         </w:sdtPr>
@@ -137,9 +134,6 @@
                           </w:rPr>
                           <w:alias w:val="Year"/>
                           <w:id w:val="18366977"/>
-                          <w:placeholder>
-                            <w:docPart w:val="BD2C4A4A272647AFB87DBBB992F36E69"/>
-                          </w:placeholder>
                           <w:dataBinding w:prefixMappings="xmlns:ns0='http://schemas.microsoft.com/office/2006/coverPageProps'" w:xpath="/ns0:CoverPageProperties[1]/ns0:PublishDate[1]" w:storeItemID="{55AF091B-3C7A-41E3-B477-F2FDAA23CFDA}"/>
                           <w:date>
                             <w:dateFormat w:val="yy"/>
@@ -184,9 +178,6 @@
                           </w:rPr>
                           <w:alias w:val="Title"/>
                           <w:id w:val="15866532"/>
-                          <w:placeholder>
-                            <w:docPart w:val="EB1422B0FBFD4ECAB76F85D49BBF7EF4"/>
-                          </w:placeholder>
                           <w:dataBinding w:prefixMappings="xmlns:ns0='http://schemas.openxmlformats.org/package/2006/metadata/core-properties' xmlns:ns1='http://purl.org/dc/elements/1.1/'" w:xpath="/ns0:coreProperties[1]/ns1:title[1]" w:storeItemID="{6C3C8BC8-F283-45AE-878A-BAB7291924A1}"/>
                           <w:text/>
                         </w:sdtPr>
@@ -210,37 +201,7 @@
                                 <w:sz w:val="72"/>
                                 <w:szCs w:val="72"/>
                               </w:rPr>
-                              <w:t>Recommender Attack</w:t>
-                            </w:r>
-                            <w:r>
-                              <w:rPr>
-                                <w:b/>
-                                <w:bCs/>
-                                <w:color w:val="1F497D" w:themeColor="text2"/>
-                                <w:sz w:val="72"/>
-                                <w:szCs w:val="72"/>
-                              </w:rPr>
-                              <w:t xml:space="preserve"> </w:t>
-                            </w:r>
-                            <w:r>
-                              <w:rPr>
-                                <w:b/>
-                                <w:bCs/>
-                                <w:color w:val="1F497D" w:themeColor="text2"/>
-                                <w:sz w:val="72"/>
-                                <w:szCs w:val="72"/>
-                              </w:rPr>
-                              <w:t>Simulator</w:t>
-                            </w:r>
-                            <w:r>
-                              <w:rPr>
-                                <w:b/>
-                                <w:bCs/>
-                                <w:color w:val="1F497D" w:themeColor="text2"/>
-                                <w:sz w:val="72"/>
-                                <w:szCs w:val="72"/>
-                              </w:rPr>
-                              <w:t xml:space="preserve"> Application</w:t>
+                              <w:t>Attack Simulator on Recommender Systems</w:t>
                             </w:r>
                           </w:p>
                         </w:sdtContent>
@@ -256,9 +217,6 @@
                           </w:rPr>
                           <w:alias w:val="Subtitle"/>
                           <w:id w:val="15866538"/>
-                          <w:placeholder>
-                            <w:docPart w:val="20FC167935344E56B7748660C41E3F44"/>
-                          </w:placeholder>
                           <w:dataBinding w:prefixMappings="xmlns:ns0='http://schemas.openxmlformats.org/package/2006/metadata/core-properties' xmlns:ns1='http://purl.org/dc/elements/1.1/'" w:xpath="/ns0:coreProperties[1]/ns1:subject[1]" w:storeItemID="{6C3C8BC8-F283-45AE-878A-BAB7291924A1}"/>
                           <w:text/>
                         </w:sdtPr>
@@ -297,9 +255,6 @@
                           </w:rPr>
                           <w:alias w:val="Author"/>
                           <w:id w:val="15866544"/>
-                          <w:placeholder>
-                            <w:docPart w:val="9BC707CCD9014422ACD5178459E5D293"/>
-                          </w:placeholder>
                           <w:dataBinding w:prefixMappings="xmlns:ns0='http://schemas.openxmlformats.org/package/2006/metadata/core-properties' xmlns:ns1='http://purl.org/dc/elements/1.1/'" w:xpath="/ns0:coreProperties[1]/ns1:creator[1]" w:storeItemID="{6C3C8BC8-F283-45AE-878A-BAB7291924A1}"/>
                           <w:text/>
                         </w:sdtPr>
@@ -398,13 +353,6 @@
     </w:sdt>
     <w:sdt>
       <w:sdtPr>
-        <w:id w:val="137620972"/>
-        <w:docPartObj>
-          <w:docPartGallery w:val="Table of Contents"/>
-          <w:docPartUnique/>
-        </w:docPartObj>
-      </w:sdtPr>
-      <w:sdtEndPr>
         <w:rPr>
           <w:b w:val="0"/>
           <w:bCs w:val="0"/>
@@ -414,7 +362,12 @@
           <w:sz w:val="20"/>
           <w:szCs w:val="20"/>
         </w:rPr>
-      </w:sdtEndPr>
+        <w:id w:val="137620972"/>
+        <w:docPartObj>
+          <w:docPartGallery w:val="Table of Contents"/>
+          <w:docPartUnique/>
+        </w:docPartObj>
+      </w:sdtPr>
       <w:sdtContent>
         <w:p>
           <w:pPr>
@@ -432,6 +385,9 @@
             </w:tabs>
             <w:rPr>
               <w:noProof/>
+              <w:sz w:val="22"/>
+              <w:szCs w:val="22"/>
+              <w:lang w:val="en-AU" w:eastAsia="en-AU" w:bidi="ar-SA"/>
             </w:rPr>
           </w:pPr>
           <w:r>
@@ -443,13 +399,13 @@
           <w:r>
             <w:fldChar w:fldCharType="separate"/>
           </w:r>
-          <w:hyperlink w:anchor="_Toc386528027" w:history="1">
+          <w:hyperlink w:anchor="_Toc387662437" w:history="1">
             <w:r>
               <w:rPr>
                 <w:rStyle w:val="Hyperlink"/>
                 <w:noProof/>
               </w:rPr>
-              <w:t>Application Manual</w:t>
+              <w:t>Section 1 Project Summary</w:t>
             </w:r>
             <w:r>
               <w:rPr>
@@ -470,7 +426,7 @@
                 <w:noProof/>
                 <w:webHidden/>
               </w:rPr>
-              <w:instrText xml:space="preserve"> PAGEREF _Toc386528027 \h </w:instrText>
+              <w:instrText xml:space="preserve"> PAGEREF _Toc387662437 \h </w:instrText>
             </w:r>
             <w:r>
               <w:rPr>
@@ -490,75 +446,7 @@
                 <w:noProof/>
                 <w:webHidden/>
               </w:rPr>
-              <w:t>3</w:t>
-            </w:r>
-            <w:r>
-              <w:rPr>
-                <w:noProof/>
-                <w:webHidden/>
-              </w:rPr>
-              <w:fldChar w:fldCharType="end"/>
-            </w:r>
-          </w:hyperlink>
-        </w:p>
-        <w:p>
-          <w:pPr>
-            <w:pStyle w:val="TOC1"/>
-            <w:tabs>
-              <w:tab w:val="right" w:leader="dot" w:pos="9016"/>
-            </w:tabs>
-            <w:rPr>
-              <w:noProof/>
-            </w:rPr>
-          </w:pPr>
-          <w:hyperlink w:anchor="_Toc386528028" w:history="1">
-            <w:r>
-              <w:rPr>
-                <w:rStyle w:val="Hyperlink"/>
-                <w:noProof/>
-              </w:rPr>
-              <w:t>Technical Report</w:t>
-            </w:r>
-            <w:r>
-              <w:rPr>
-                <w:noProof/>
-                <w:webHidden/>
-              </w:rPr>
-              <w:tab/>
-            </w:r>
-            <w:r>
-              <w:rPr>
-                <w:noProof/>
-                <w:webHidden/>
-              </w:rPr>
-              <w:fldChar w:fldCharType="begin"/>
-            </w:r>
-            <w:r>
-              <w:rPr>
-                <w:noProof/>
-                <w:webHidden/>
-              </w:rPr>
-              <w:instrText xml:space="preserve"> PAGEREF _Toc386528028 \h </w:instrText>
-            </w:r>
-            <w:r>
-              <w:rPr>
-                <w:noProof/>
-                <w:webHidden/>
-              </w:rPr>
-            </w:r>
-            <w:r>
-              <w:rPr>
-                <w:noProof/>
-                <w:webHidden/>
-              </w:rPr>
-              <w:fldChar w:fldCharType="separate"/>
-            </w:r>
-            <w:r>
-              <w:rPr>
-                <w:noProof/>
-                <w:webHidden/>
-              </w:rPr>
-              <w:t>3</w:t>
+              <w:t>4</w:t>
             </w:r>
             <w:r>
               <w:rPr>
@@ -582,13 +470,13 @@
               <w:lang w:val="en-AU" w:eastAsia="en-AU" w:bidi="ar-SA"/>
             </w:rPr>
           </w:pPr>
-          <w:hyperlink w:anchor="_Toc386528029" w:history="1">
+          <w:hyperlink w:anchor="_Toc387662438" w:history="1">
             <w:r>
               <w:rPr>
                 <w:rStyle w:val="Hyperlink"/>
                 <w:noProof/>
               </w:rPr>
-              <w:t>Database Information</w:t>
+              <w:t>Requirements</w:t>
             </w:r>
             <w:r>
               <w:rPr>
@@ -609,7 +497,7 @@
                 <w:noProof/>
                 <w:webHidden/>
               </w:rPr>
-              <w:instrText xml:space="preserve"> PAGEREF _Toc386528029 \h </w:instrText>
+              <w:instrText xml:space="preserve"> PAGEREF _Toc387662438 \h </w:instrText>
             </w:r>
             <w:r>
               <w:rPr>
@@ -629,7 +517,7 @@
                 <w:noProof/>
                 <w:webHidden/>
               </w:rPr>
-              <w:t>3</w:t>
+              <w:t>4</w:t>
             </w:r>
             <w:r>
               <w:rPr>
@@ -653,12 +541,935 @@
               <w:lang w:val="en-AU" w:eastAsia="en-AU" w:bidi="ar-SA"/>
             </w:rPr>
           </w:pPr>
-          <w:hyperlink w:anchor="_Toc386528030" w:history="1">
+          <w:hyperlink w:anchor="_Toc387662439" w:history="1">
             <w:r>
               <w:rPr>
                 <w:rStyle w:val="Hyperlink"/>
                 <w:noProof/>
               </w:rPr>
+              <w:t>Scope</w:t>
+            </w:r>
+            <w:r>
+              <w:rPr>
+                <w:noProof/>
+                <w:webHidden/>
+              </w:rPr>
+              <w:tab/>
+            </w:r>
+            <w:r>
+              <w:rPr>
+                <w:noProof/>
+                <w:webHidden/>
+              </w:rPr>
+              <w:fldChar w:fldCharType="begin"/>
+            </w:r>
+            <w:r>
+              <w:rPr>
+                <w:noProof/>
+                <w:webHidden/>
+              </w:rPr>
+              <w:instrText xml:space="preserve"> PAGEREF _Toc387662439 \h </w:instrText>
+            </w:r>
+            <w:r>
+              <w:rPr>
+                <w:noProof/>
+                <w:webHidden/>
+              </w:rPr>
+            </w:r>
+            <w:r>
+              <w:rPr>
+                <w:noProof/>
+                <w:webHidden/>
+              </w:rPr>
+              <w:fldChar w:fldCharType="separate"/>
+            </w:r>
+            <w:r>
+              <w:rPr>
+                <w:noProof/>
+                <w:webHidden/>
+              </w:rPr>
+              <w:t>4</w:t>
+            </w:r>
+            <w:r>
+              <w:rPr>
+                <w:noProof/>
+                <w:webHidden/>
+              </w:rPr>
+              <w:fldChar w:fldCharType="end"/>
+            </w:r>
+          </w:hyperlink>
+        </w:p>
+        <w:p>
+          <w:pPr>
+            <w:pStyle w:val="TOC2"/>
+            <w:tabs>
+              <w:tab w:val="right" w:leader="dot" w:pos="9016"/>
+            </w:tabs>
+            <w:rPr>
+              <w:noProof/>
+              <w:sz w:val="22"/>
+              <w:szCs w:val="22"/>
+              <w:lang w:val="en-AU" w:eastAsia="en-AU" w:bidi="ar-SA"/>
+            </w:rPr>
+          </w:pPr>
+          <w:hyperlink w:anchor="_Toc387662440" w:history="1">
+            <w:r>
+              <w:rPr>
+                <w:rStyle w:val="Hyperlink"/>
+                <w:noProof/>
+              </w:rPr>
+              <w:t>Quality Objectives</w:t>
+            </w:r>
+            <w:r>
+              <w:rPr>
+                <w:noProof/>
+                <w:webHidden/>
+              </w:rPr>
+              <w:tab/>
+            </w:r>
+            <w:r>
+              <w:rPr>
+                <w:noProof/>
+                <w:webHidden/>
+              </w:rPr>
+              <w:fldChar w:fldCharType="begin"/>
+            </w:r>
+            <w:r>
+              <w:rPr>
+                <w:noProof/>
+                <w:webHidden/>
+              </w:rPr>
+              <w:instrText xml:space="preserve"> PAGEREF _Toc387662440 \h </w:instrText>
+            </w:r>
+            <w:r>
+              <w:rPr>
+                <w:noProof/>
+                <w:webHidden/>
+              </w:rPr>
+            </w:r>
+            <w:r>
+              <w:rPr>
+                <w:noProof/>
+                <w:webHidden/>
+              </w:rPr>
+              <w:fldChar w:fldCharType="separate"/>
+            </w:r>
+            <w:r>
+              <w:rPr>
+                <w:noProof/>
+                <w:webHidden/>
+              </w:rPr>
+              <w:t>4</w:t>
+            </w:r>
+            <w:r>
+              <w:rPr>
+                <w:noProof/>
+                <w:webHidden/>
+              </w:rPr>
+              <w:fldChar w:fldCharType="end"/>
+            </w:r>
+          </w:hyperlink>
+        </w:p>
+        <w:p>
+          <w:pPr>
+            <w:pStyle w:val="TOC1"/>
+            <w:tabs>
+              <w:tab w:val="right" w:leader="dot" w:pos="9016"/>
+            </w:tabs>
+            <w:rPr>
+              <w:noProof/>
+              <w:sz w:val="22"/>
+              <w:szCs w:val="22"/>
+              <w:lang w:val="en-AU" w:eastAsia="en-AU" w:bidi="ar-SA"/>
+            </w:rPr>
+          </w:pPr>
+          <w:hyperlink w:anchor="_Toc387662441" w:history="1">
+            <w:r>
+              <w:rPr>
+                <w:rStyle w:val="Hyperlink"/>
+                <w:noProof/>
+              </w:rPr>
+              <w:t>Section 2 Comparison of Planned versus Actual</w:t>
+            </w:r>
+            <w:r>
+              <w:rPr>
+                <w:noProof/>
+                <w:webHidden/>
+              </w:rPr>
+              <w:tab/>
+            </w:r>
+            <w:r>
+              <w:rPr>
+                <w:noProof/>
+                <w:webHidden/>
+              </w:rPr>
+              <w:fldChar w:fldCharType="begin"/>
+            </w:r>
+            <w:r>
+              <w:rPr>
+                <w:noProof/>
+                <w:webHidden/>
+              </w:rPr>
+              <w:instrText xml:space="preserve"> PAGEREF _Toc387662441 \h </w:instrText>
+            </w:r>
+            <w:r>
+              <w:rPr>
+                <w:noProof/>
+                <w:webHidden/>
+              </w:rPr>
+            </w:r>
+            <w:r>
+              <w:rPr>
+                <w:noProof/>
+                <w:webHidden/>
+              </w:rPr>
+              <w:fldChar w:fldCharType="separate"/>
+            </w:r>
+            <w:r>
+              <w:rPr>
+                <w:noProof/>
+                <w:webHidden/>
+              </w:rPr>
+              <w:t>4</w:t>
+            </w:r>
+            <w:r>
+              <w:rPr>
+                <w:noProof/>
+                <w:webHidden/>
+              </w:rPr>
+              <w:fldChar w:fldCharType="end"/>
+            </w:r>
+          </w:hyperlink>
+        </w:p>
+        <w:p>
+          <w:pPr>
+            <w:pStyle w:val="TOC2"/>
+            <w:tabs>
+              <w:tab w:val="right" w:leader="dot" w:pos="9016"/>
+            </w:tabs>
+            <w:rPr>
+              <w:noProof/>
+              <w:sz w:val="22"/>
+              <w:szCs w:val="22"/>
+              <w:lang w:val="en-AU" w:eastAsia="en-AU" w:bidi="ar-SA"/>
+            </w:rPr>
+          </w:pPr>
+          <w:hyperlink w:anchor="_Toc387662442" w:history="1">
+            <w:r>
+              <w:rPr>
+                <w:rStyle w:val="Hyperlink"/>
+                <w:noProof/>
+              </w:rPr>
+              <w:t>Original scope and history of approved changes</w:t>
+            </w:r>
+            <w:r>
+              <w:rPr>
+                <w:noProof/>
+                <w:webHidden/>
+              </w:rPr>
+              <w:tab/>
+            </w:r>
+            <w:r>
+              <w:rPr>
+                <w:noProof/>
+                <w:webHidden/>
+              </w:rPr>
+              <w:fldChar w:fldCharType="begin"/>
+            </w:r>
+            <w:r>
+              <w:rPr>
+                <w:noProof/>
+                <w:webHidden/>
+              </w:rPr>
+              <w:instrText xml:space="preserve"> PAGEREF _Toc387662442 \h </w:instrText>
+            </w:r>
+            <w:r>
+              <w:rPr>
+                <w:noProof/>
+                <w:webHidden/>
+              </w:rPr>
+            </w:r>
+            <w:r>
+              <w:rPr>
+                <w:noProof/>
+                <w:webHidden/>
+              </w:rPr>
+              <w:fldChar w:fldCharType="separate"/>
+            </w:r>
+            <w:r>
+              <w:rPr>
+                <w:noProof/>
+                <w:webHidden/>
+              </w:rPr>
+              <w:t>4</w:t>
+            </w:r>
+            <w:r>
+              <w:rPr>
+                <w:noProof/>
+                <w:webHidden/>
+              </w:rPr>
+              <w:fldChar w:fldCharType="end"/>
+            </w:r>
+          </w:hyperlink>
+        </w:p>
+        <w:p>
+          <w:pPr>
+            <w:pStyle w:val="TOC2"/>
+            <w:tabs>
+              <w:tab w:val="right" w:leader="dot" w:pos="9016"/>
+            </w:tabs>
+            <w:rPr>
+              <w:noProof/>
+              <w:sz w:val="22"/>
+              <w:szCs w:val="22"/>
+              <w:lang w:val="en-AU" w:eastAsia="en-AU" w:bidi="ar-SA"/>
+            </w:rPr>
+          </w:pPr>
+          <w:hyperlink w:anchor="_Toc387662443" w:history="1">
+            <w:r>
+              <w:rPr>
+                <w:rStyle w:val="Hyperlink"/>
+                <w:noProof/>
+              </w:rPr>
+              <w:t>Original scheduled Deadline vs. Actual Completion Date</w:t>
+            </w:r>
+            <w:r>
+              <w:rPr>
+                <w:noProof/>
+                <w:webHidden/>
+              </w:rPr>
+              <w:tab/>
+            </w:r>
+            <w:r>
+              <w:rPr>
+                <w:noProof/>
+                <w:webHidden/>
+              </w:rPr>
+              <w:fldChar w:fldCharType="begin"/>
+            </w:r>
+            <w:r>
+              <w:rPr>
+                <w:noProof/>
+                <w:webHidden/>
+              </w:rPr>
+              <w:instrText xml:space="preserve"> PAGEREF _Toc387662443 \h </w:instrText>
+            </w:r>
+            <w:r>
+              <w:rPr>
+                <w:noProof/>
+                <w:webHidden/>
+              </w:rPr>
+            </w:r>
+            <w:r>
+              <w:rPr>
+                <w:noProof/>
+                <w:webHidden/>
+              </w:rPr>
+              <w:fldChar w:fldCharType="separate"/>
+            </w:r>
+            <w:r>
+              <w:rPr>
+                <w:noProof/>
+                <w:webHidden/>
+              </w:rPr>
+              <w:t>4</w:t>
+            </w:r>
+            <w:r>
+              <w:rPr>
+                <w:noProof/>
+                <w:webHidden/>
+              </w:rPr>
+              <w:fldChar w:fldCharType="end"/>
+            </w:r>
+          </w:hyperlink>
+        </w:p>
+        <w:p>
+          <w:pPr>
+            <w:pStyle w:val="TOC2"/>
+            <w:tabs>
+              <w:tab w:val="right" w:leader="dot" w:pos="9016"/>
+            </w:tabs>
+            <w:rPr>
+              <w:noProof/>
+              <w:sz w:val="22"/>
+              <w:szCs w:val="22"/>
+              <w:lang w:val="en-AU" w:eastAsia="en-AU" w:bidi="ar-SA"/>
+            </w:rPr>
+          </w:pPr>
+          <w:hyperlink w:anchor="_Toc387662444" w:history="1">
+            <w:r>
+              <w:rPr>
+                <w:rStyle w:val="Hyperlink"/>
+                <w:noProof/>
+              </w:rPr>
+              <w:t>Test Plans and Test Results</w:t>
+            </w:r>
+            <w:r>
+              <w:rPr>
+                <w:noProof/>
+                <w:webHidden/>
+              </w:rPr>
+              <w:tab/>
+            </w:r>
+            <w:r>
+              <w:rPr>
+                <w:noProof/>
+                <w:webHidden/>
+              </w:rPr>
+              <w:fldChar w:fldCharType="begin"/>
+            </w:r>
+            <w:r>
+              <w:rPr>
+                <w:noProof/>
+                <w:webHidden/>
+              </w:rPr>
+              <w:instrText xml:space="preserve"> PAGEREF _Toc387662444 \h </w:instrText>
+            </w:r>
+            <w:r>
+              <w:rPr>
+                <w:noProof/>
+                <w:webHidden/>
+              </w:rPr>
+            </w:r>
+            <w:r>
+              <w:rPr>
+                <w:noProof/>
+                <w:webHidden/>
+              </w:rPr>
+              <w:fldChar w:fldCharType="separate"/>
+            </w:r>
+            <w:r>
+              <w:rPr>
+                <w:noProof/>
+                <w:webHidden/>
+              </w:rPr>
+              <w:t>4</w:t>
+            </w:r>
+            <w:r>
+              <w:rPr>
+                <w:noProof/>
+                <w:webHidden/>
+              </w:rPr>
+              <w:fldChar w:fldCharType="end"/>
+            </w:r>
+          </w:hyperlink>
+        </w:p>
+        <w:p>
+          <w:pPr>
+            <w:pStyle w:val="TOC1"/>
+            <w:tabs>
+              <w:tab w:val="right" w:leader="dot" w:pos="9016"/>
+            </w:tabs>
+            <w:rPr>
+              <w:noProof/>
+              <w:sz w:val="22"/>
+              <w:szCs w:val="22"/>
+              <w:lang w:val="en-AU" w:eastAsia="en-AU" w:bidi="ar-SA"/>
+            </w:rPr>
+          </w:pPr>
+          <w:hyperlink w:anchor="_Toc387662445" w:history="1">
+            <w:r>
+              <w:rPr>
+                <w:rStyle w:val="Hyperlink"/>
+                <w:noProof/>
+              </w:rPr>
+              <w:t>Section 3 Outstanding Issues</w:t>
+            </w:r>
+            <w:r>
+              <w:rPr>
+                <w:noProof/>
+                <w:webHidden/>
+              </w:rPr>
+              <w:tab/>
+            </w:r>
+            <w:r>
+              <w:rPr>
+                <w:noProof/>
+                <w:webHidden/>
+              </w:rPr>
+              <w:fldChar w:fldCharType="begin"/>
+            </w:r>
+            <w:r>
+              <w:rPr>
+                <w:noProof/>
+                <w:webHidden/>
+              </w:rPr>
+              <w:instrText xml:space="preserve"> PAGEREF _Toc387662445 \h </w:instrText>
+            </w:r>
+            <w:r>
+              <w:rPr>
+                <w:noProof/>
+                <w:webHidden/>
+              </w:rPr>
+            </w:r>
+            <w:r>
+              <w:rPr>
+                <w:noProof/>
+                <w:webHidden/>
+              </w:rPr>
+              <w:fldChar w:fldCharType="separate"/>
+            </w:r>
+            <w:r>
+              <w:rPr>
+                <w:noProof/>
+                <w:webHidden/>
+              </w:rPr>
+              <w:t>4</w:t>
+            </w:r>
+            <w:r>
+              <w:rPr>
+                <w:noProof/>
+                <w:webHidden/>
+              </w:rPr>
+              <w:fldChar w:fldCharType="end"/>
+            </w:r>
+          </w:hyperlink>
+        </w:p>
+        <w:p>
+          <w:pPr>
+            <w:pStyle w:val="TOC2"/>
+            <w:tabs>
+              <w:tab w:val="right" w:leader="dot" w:pos="9016"/>
+            </w:tabs>
+            <w:rPr>
+              <w:noProof/>
+              <w:sz w:val="22"/>
+              <w:szCs w:val="22"/>
+              <w:lang w:val="en-AU" w:eastAsia="en-AU" w:bidi="ar-SA"/>
+            </w:rPr>
+          </w:pPr>
+          <w:hyperlink w:anchor="_Toc387662446" w:history="1">
+            <w:r>
+              <w:rPr>
+                <w:rStyle w:val="Hyperlink"/>
+                <w:noProof/>
+              </w:rPr>
+              <w:t>Itemised List and expected completion</w:t>
+            </w:r>
+            <w:r>
+              <w:rPr>
+                <w:noProof/>
+                <w:webHidden/>
+              </w:rPr>
+              <w:tab/>
+            </w:r>
+            <w:r>
+              <w:rPr>
+                <w:noProof/>
+                <w:webHidden/>
+              </w:rPr>
+              <w:fldChar w:fldCharType="begin"/>
+            </w:r>
+            <w:r>
+              <w:rPr>
+                <w:noProof/>
+                <w:webHidden/>
+              </w:rPr>
+              <w:instrText xml:space="preserve"> PAGEREF _Toc387662446 \h </w:instrText>
+            </w:r>
+            <w:r>
+              <w:rPr>
+                <w:noProof/>
+                <w:webHidden/>
+              </w:rPr>
+            </w:r>
+            <w:r>
+              <w:rPr>
+                <w:noProof/>
+                <w:webHidden/>
+              </w:rPr>
+              <w:fldChar w:fldCharType="separate"/>
+            </w:r>
+            <w:r>
+              <w:rPr>
+                <w:noProof/>
+                <w:webHidden/>
+              </w:rPr>
+              <w:t>4</w:t>
+            </w:r>
+            <w:r>
+              <w:rPr>
+                <w:noProof/>
+                <w:webHidden/>
+              </w:rPr>
+              <w:fldChar w:fldCharType="end"/>
+            </w:r>
+          </w:hyperlink>
+        </w:p>
+        <w:p>
+          <w:pPr>
+            <w:pStyle w:val="TOC2"/>
+            <w:tabs>
+              <w:tab w:val="right" w:leader="dot" w:pos="9016"/>
+            </w:tabs>
+            <w:rPr>
+              <w:noProof/>
+              <w:sz w:val="22"/>
+              <w:szCs w:val="22"/>
+              <w:lang w:val="en-AU" w:eastAsia="en-AU" w:bidi="ar-SA"/>
+            </w:rPr>
+          </w:pPr>
+          <w:hyperlink w:anchor="_Toc387662447" w:history="1">
+            <w:r>
+              <w:rPr>
+                <w:rStyle w:val="Hyperlink"/>
+                <w:noProof/>
+              </w:rPr>
+              <w:t>Any Ongoing Support and Duration</w:t>
+            </w:r>
+            <w:r>
+              <w:rPr>
+                <w:noProof/>
+                <w:webHidden/>
+              </w:rPr>
+              <w:tab/>
+            </w:r>
+            <w:r>
+              <w:rPr>
+                <w:noProof/>
+                <w:webHidden/>
+              </w:rPr>
+              <w:fldChar w:fldCharType="begin"/>
+            </w:r>
+            <w:r>
+              <w:rPr>
+                <w:noProof/>
+                <w:webHidden/>
+              </w:rPr>
+              <w:instrText xml:space="preserve"> PAGEREF _Toc387662447 \h </w:instrText>
+            </w:r>
+            <w:r>
+              <w:rPr>
+                <w:noProof/>
+                <w:webHidden/>
+              </w:rPr>
+            </w:r>
+            <w:r>
+              <w:rPr>
+                <w:noProof/>
+                <w:webHidden/>
+              </w:rPr>
+              <w:fldChar w:fldCharType="separate"/>
+            </w:r>
+            <w:r>
+              <w:rPr>
+                <w:noProof/>
+                <w:webHidden/>
+              </w:rPr>
+              <w:t>4</w:t>
+            </w:r>
+            <w:r>
+              <w:rPr>
+                <w:noProof/>
+                <w:webHidden/>
+              </w:rPr>
+              <w:fldChar w:fldCharType="end"/>
+            </w:r>
+          </w:hyperlink>
+        </w:p>
+        <w:p>
+          <w:pPr>
+            <w:pStyle w:val="TOC1"/>
+            <w:tabs>
+              <w:tab w:val="right" w:leader="dot" w:pos="9016"/>
+            </w:tabs>
+            <w:rPr>
+              <w:noProof/>
+              <w:sz w:val="22"/>
+              <w:szCs w:val="22"/>
+              <w:lang w:val="en-AU" w:eastAsia="en-AU" w:bidi="ar-SA"/>
+            </w:rPr>
+          </w:pPr>
+          <w:hyperlink w:anchor="_Toc387662448" w:history="1">
+            <w:r>
+              <w:rPr>
+                <w:rStyle w:val="Hyperlink"/>
+                <w:noProof/>
+              </w:rPr>
+              <w:t>Appendix Project Documentation List</w:t>
+            </w:r>
+            <w:r>
+              <w:rPr>
+                <w:noProof/>
+                <w:webHidden/>
+              </w:rPr>
+              <w:tab/>
+            </w:r>
+            <w:r>
+              <w:rPr>
+                <w:noProof/>
+                <w:webHidden/>
+              </w:rPr>
+              <w:fldChar w:fldCharType="begin"/>
+            </w:r>
+            <w:r>
+              <w:rPr>
+                <w:noProof/>
+                <w:webHidden/>
+              </w:rPr>
+              <w:instrText xml:space="preserve"> PAGEREF _Toc387662448 \h </w:instrText>
+            </w:r>
+            <w:r>
+              <w:rPr>
+                <w:noProof/>
+                <w:webHidden/>
+              </w:rPr>
+            </w:r>
+            <w:r>
+              <w:rPr>
+                <w:noProof/>
+                <w:webHidden/>
+              </w:rPr>
+              <w:fldChar w:fldCharType="separate"/>
+            </w:r>
+            <w:r>
+              <w:rPr>
+                <w:noProof/>
+                <w:webHidden/>
+              </w:rPr>
+              <w:t>4</w:t>
+            </w:r>
+            <w:r>
+              <w:rPr>
+                <w:noProof/>
+                <w:webHidden/>
+              </w:rPr>
+              <w:fldChar w:fldCharType="end"/>
+            </w:r>
+          </w:hyperlink>
+        </w:p>
+        <w:p>
+          <w:pPr>
+            <w:pStyle w:val="TOC1"/>
+            <w:tabs>
+              <w:tab w:val="right" w:leader="dot" w:pos="9016"/>
+            </w:tabs>
+            <w:rPr>
+              <w:noProof/>
+              <w:sz w:val="22"/>
+              <w:szCs w:val="22"/>
+              <w:lang w:val="en-AU" w:eastAsia="en-AU" w:bidi="ar-SA"/>
+            </w:rPr>
+          </w:pPr>
+          <w:hyperlink w:anchor="_Toc387662449" w:history="1">
+            <w:r>
+              <w:rPr>
+                <w:rStyle w:val="Hyperlink"/>
+                <w:noProof/>
+              </w:rPr>
+              <w:t>Application Manual</w:t>
+            </w:r>
+            <w:r>
+              <w:rPr>
+                <w:noProof/>
+                <w:webHidden/>
+              </w:rPr>
+              <w:tab/>
+            </w:r>
+            <w:r>
+              <w:rPr>
+                <w:noProof/>
+                <w:webHidden/>
+              </w:rPr>
+              <w:fldChar w:fldCharType="begin"/>
+            </w:r>
+            <w:r>
+              <w:rPr>
+                <w:noProof/>
+                <w:webHidden/>
+              </w:rPr>
+              <w:instrText xml:space="preserve"> PAGEREF _Toc387662449 \h </w:instrText>
+            </w:r>
+            <w:r>
+              <w:rPr>
+                <w:noProof/>
+                <w:webHidden/>
+              </w:rPr>
+            </w:r>
+            <w:r>
+              <w:rPr>
+                <w:noProof/>
+                <w:webHidden/>
+              </w:rPr>
+              <w:fldChar w:fldCharType="separate"/>
+            </w:r>
+            <w:r>
+              <w:rPr>
+                <w:noProof/>
+                <w:webHidden/>
+              </w:rPr>
+              <w:t>4</w:t>
+            </w:r>
+            <w:r>
+              <w:rPr>
+                <w:noProof/>
+                <w:webHidden/>
+              </w:rPr>
+              <w:fldChar w:fldCharType="end"/>
+            </w:r>
+          </w:hyperlink>
+        </w:p>
+        <w:p>
+          <w:pPr>
+            <w:pStyle w:val="TOC1"/>
+            <w:tabs>
+              <w:tab w:val="right" w:leader="dot" w:pos="9016"/>
+            </w:tabs>
+            <w:rPr>
+              <w:noProof/>
+              <w:sz w:val="22"/>
+              <w:szCs w:val="22"/>
+              <w:lang w:val="en-AU" w:eastAsia="en-AU" w:bidi="ar-SA"/>
+            </w:rPr>
+          </w:pPr>
+          <w:hyperlink w:anchor="_Toc387662450" w:history="1">
+            <w:r>
+              <w:rPr>
+                <w:rStyle w:val="Hyperlink"/>
+                <w:noProof/>
+              </w:rPr>
+              <w:t>Technical Report</w:t>
+            </w:r>
+            <w:r>
+              <w:rPr>
+                <w:noProof/>
+                <w:webHidden/>
+              </w:rPr>
+              <w:tab/>
+            </w:r>
+            <w:r>
+              <w:rPr>
+                <w:noProof/>
+                <w:webHidden/>
+              </w:rPr>
+              <w:fldChar w:fldCharType="begin"/>
+            </w:r>
+            <w:r>
+              <w:rPr>
+                <w:noProof/>
+                <w:webHidden/>
+              </w:rPr>
+              <w:instrText xml:space="preserve"> PAGEREF _Toc387662450 \h </w:instrText>
+            </w:r>
+            <w:r>
+              <w:rPr>
+                <w:noProof/>
+                <w:webHidden/>
+              </w:rPr>
+            </w:r>
+            <w:r>
+              <w:rPr>
+                <w:noProof/>
+                <w:webHidden/>
+              </w:rPr>
+              <w:fldChar w:fldCharType="separate"/>
+            </w:r>
+            <w:r>
+              <w:rPr>
+                <w:noProof/>
+                <w:webHidden/>
+              </w:rPr>
+              <w:t>4</w:t>
+            </w:r>
+            <w:r>
+              <w:rPr>
+                <w:noProof/>
+                <w:webHidden/>
+              </w:rPr>
+              <w:fldChar w:fldCharType="end"/>
+            </w:r>
+          </w:hyperlink>
+        </w:p>
+        <w:p>
+          <w:pPr>
+            <w:pStyle w:val="TOC2"/>
+            <w:tabs>
+              <w:tab w:val="right" w:leader="dot" w:pos="9016"/>
+            </w:tabs>
+            <w:rPr>
+              <w:noProof/>
+              <w:sz w:val="22"/>
+              <w:szCs w:val="22"/>
+              <w:lang w:val="en-AU" w:eastAsia="en-AU" w:bidi="ar-SA"/>
+            </w:rPr>
+          </w:pPr>
+          <w:hyperlink w:anchor="_Toc387662451" w:history="1">
+            <w:r>
+              <w:rPr>
+                <w:rStyle w:val="Hyperlink"/>
+                <w:noProof/>
+              </w:rPr>
+              <w:t>Database Information</w:t>
+            </w:r>
+            <w:r>
+              <w:rPr>
+                <w:noProof/>
+                <w:webHidden/>
+              </w:rPr>
+              <w:tab/>
+            </w:r>
+            <w:r>
+              <w:rPr>
+                <w:noProof/>
+                <w:webHidden/>
+              </w:rPr>
+              <w:fldChar w:fldCharType="begin"/>
+            </w:r>
+            <w:r>
+              <w:rPr>
+                <w:noProof/>
+                <w:webHidden/>
+              </w:rPr>
+              <w:instrText xml:space="preserve"> PAGEREF _Toc387662451 \h </w:instrText>
+            </w:r>
+            <w:r>
+              <w:rPr>
+                <w:noProof/>
+                <w:webHidden/>
+              </w:rPr>
+            </w:r>
+            <w:r>
+              <w:rPr>
+                <w:noProof/>
+                <w:webHidden/>
+              </w:rPr>
+              <w:fldChar w:fldCharType="separate"/>
+            </w:r>
+            <w:r>
+              <w:rPr>
+                <w:noProof/>
+                <w:webHidden/>
+              </w:rPr>
+              <w:t>4</w:t>
+            </w:r>
+            <w:r>
+              <w:rPr>
+                <w:noProof/>
+                <w:webHidden/>
+              </w:rPr>
+              <w:fldChar w:fldCharType="end"/>
+            </w:r>
+          </w:hyperlink>
+        </w:p>
+        <w:p>
+          <w:pPr>
+            <w:pStyle w:val="TOC2"/>
+            <w:tabs>
+              <w:tab w:val="right" w:leader="dot" w:pos="9016"/>
+            </w:tabs>
+            <w:rPr>
+              <w:noProof/>
+              <w:sz w:val="22"/>
+              <w:szCs w:val="22"/>
+              <w:lang w:val="en-AU" w:eastAsia="en-AU" w:bidi="ar-SA"/>
+            </w:rPr>
+          </w:pPr>
+          <w:hyperlink w:anchor="_Toc387662452" w:history="1">
+            <w:r>
+              <w:rPr>
+                <w:rStyle w:val="Hyperlink"/>
+                <w:noProof/>
+              </w:rPr>
               <w:t>Algorithms</w:t>
             </w:r>
             <w:r>
@@ -680,7 +1491,7 @@
                 <w:noProof/>
                 <w:webHidden/>
               </w:rPr>
-              <w:instrText xml:space="preserve"> PAGEREF _Toc386528030 \h </w:instrText>
+              <w:instrText xml:space="preserve"> PAGEREF _Toc387662452 \h </w:instrText>
             </w:r>
             <w:r>
               <w:rPr>
@@ -700,7 +1511,7 @@
                 <w:noProof/>
                 <w:webHidden/>
               </w:rPr>
-              <w:t>3</w:t>
+              <w:t>4</w:t>
             </w:r>
             <w:r>
               <w:rPr>
@@ -724,7 +1535,7 @@
               <w:lang w:val="en-AU" w:eastAsia="en-AU" w:bidi="ar-SA"/>
             </w:rPr>
           </w:pPr>
-          <w:hyperlink w:anchor="_Toc386528031" w:history="1">
+          <w:hyperlink w:anchor="_Toc387662453" w:history="1">
             <w:r>
               <w:rPr>
                 <w:rStyle w:val="Hyperlink"/>
@@ -751,7 +1562,7 @@
                 <w:noProof/>
                 <w:webHidden/>
               </w:rPr>
-              <w:instrText xml:space="preserve"> PAGEREF _Toc386528031 \h </w:instrText>
+              <w:instrText xml:space="preserve"> PAGEREF _Toc387662453 \h </w:instrText>
             </w:r>
             <w:r>
               <w:rPr>
@@ -771,7 +1582,7 @@
                 <w:noProof/>
                 <w:webHidden/>
               </w:rPr>
-              <w:t>3</w:t>
+              <w:t>4</w:t>
             </w:r>
             <w:r>
               <w:rPr>
@@ -795,7 +1606,7 @@
               <w:lang w:val="en-AU" w:eastAsia="en-AU" w:bidi="ar-SA"/>
             </w:rPr>
           </w:pPr>
-          <w:hyperlink w:anchor="_Toc386528032" w:history="1">
+          <w:hyperlink w:anchor="_Toc387662454" w:history="1">
             <w:r>
               <w:rPr>
                 <w:rStyle w:val="Hyperlink"/>
@@ -822,7 +1633,7 @@
                 <w:noProof/>
                 <w:webHidden/>
               </w:rPr>
-              <w:instrText xml:space="preserve"> PAGEREF _Toc386528032 \h </w:instrText>
+              <w:instrText xml:space="preserve"> PAGEREF _Toc387662454 \h </w:instrText>
             </w:r>
             <w:r>
               <w:rPr>
@@ -842,7 +1653,7 @@
                 <w:noProof/>
                 <w:webHidden/>
               </w:rPr>
-              <w:t>3</w:t>
+              <w:t>4</w:t>
             </w:r>
             <w:r>
               <w:rPr>
@@ -866,7 +1677,7 @@
               <w:lang w:val="en-AU" w:eastAsia="en-AU" w:bidi="ar-SA"/>
             </w:rPr>
           </w:pPr>
-          <w:hyperlink w:anchor="_Toc386528033" w:history="1">
+          <w:hyperlink w:anchor="_Toc387662455" w:history="1">
             <w:r>
               <w:rPr>
                 <w:rStyle w:val="Hyperlink"/>
@@ -893,7 +1704,7 @@
                 <w:noProof/>
                 <w:webHidden/>
               </w:rPr>
-              <w:instrText xml:space="preserve"> PAGEREF _Toc386528033 \h </w:instrText>
+              <w:instrText xml:space="preserve"> PAGEREF _Toc387662455 \h </w:instrText>
             </w:r>
             <w:r>
               <w:rPr>
@@ -913,7 +1724,7 @@
                 <w:noProof/>
                 <w:webHidden/>
               </w:rPr>
-              <w:t>3</w:t>
+              <w:t>4</w:t>
             </w:r>
             <w:r>
               <w:rPr>
@@ -937,7 +1748,7 @@
               <w:lang w:val="en-AU" w:eastAsia="en-AU" w:bidi="ar-SA"/>
             </w:rPr>
           </w:pPr>
-          <w:hyperlink w:anchor="_Toc386528034" w:history="1">
+          <w:hyperlink w:anchor="_Toc387662456" w:history="1">
             <w:r>
               <w:rPr>
                 <w:rStyle w:val="Hyperlink"/>
@@ -964,7 +1775,7 @@
                 <w:noProof/>
                 <w:webHidden/>
               </w:rPr>
-              <w:instrText xml:space="preserve"> PAGEREF _Toc386528034 \h </w:instrText>
+              <w:instrText xml:space="preserve"> PAGEREF _Toc387662456 \h </w:instrText>
             </w:r>
             <w:r>
               <w:rPr>
@@ -984,7 +1795,78 @@
                 <w:noProof/>
                 <w:webHidden/>
               </w:rPr>
-              <w:t>3</w:t>
+              <w:t>5</w:t>
+            </w:r>
+            <w:r>
+              <w:rPr>
+                <w:noProof/>
+                <w:webHidden/>
+              </w:rPr>
+              <w:fldChar w:fldCharType="end"/>
+            </w:r>
+          </w:hyperlink>
+        </w:p>
+        <w:p>
+          <w:pPr>
+            <w:pStyle w:val="TOC2"/>
+            <w:tabs>
+              <w:tab w:val="right" w:leader="dot" w:pos="9016"/>
+            </w:tabs>
+            <w:rPr>
+              <w:noProof/>
+              <w:sz w:val="22"/>
+              <w:szCs w:val="22"/>
+              <w:lang w:val="en-AU" w:eastAsia="en-AU" w:bidi="ar-SA"/>
+            </w:rPr>
+          </w:pPr>
+          <w:hyperlink w:anchor="_Toc387662457" w:history="1">
+            <w:r>
+              <w:rPr>
+                <w:rStyle w:val="Hyperlink"/>
+                <w:noProof/>
+              </w:rPr>
+              <w:t>Test Cases</w:t>
+            </w:r>
+            <w:r>
+              <w:rPr>
+                <w:noProof/>
+                <w:webHidden/>
+              </w:rPr>
+              <w:tab/>
+            </w:r>
+            <w:r>
+              <w:rPr>
+                <w:noProof/>
+                <w:webHidden/>
+              </w:rPr>
+              <w:fldChar w:fldCharType="begin"/>
+            </w:r>
+            <w:r>
+              <w:rPr>
+                <w:noProof/>
+                <w:webHidden/>
+              </w:rPr>
+              <w:instrText xml:space="preserve"> PAGEREF _Toc387662457 \h </w:instrText>
+            </w:r>
+            <w:r>
+              <w:rPr>
+                <w:noProof/>
+                <w:webHidden/>
+              </w:rPr>
+            </w:r>
+            <w:r>
+              <w:rPr>
+                <w:noProof/>
+                <w:webHidden/>
+              </w:rPr>
+              <w:fldChar w:fldCharType="separate"/>
+            </w:r>
+            <w:r>
+              <w:rPr>
+                <w:noProof/>
+                <w:webHidden/>
+              </w:rPr>
+              <w:t>5</w:t>
             </w:r>
             <w:r>
               <w:rPr>
@@ -1003,9 +1885,12 @@
             </w:tabs>
             <w:rPr>
               <w:noProof/>
+              <w:sz w:val="22"/>
+              <w:szCs w:val="22"/>
+              <w:lang w:val="en-AU" w:eastAsia="en-AU" w:bidi="ar-SA"/>
             </w:rPr>
           </w:pPr>
-          <w:hyperlink w:anchor="_Toc386528035" w:history="1">
+          <w:hyperlink w:anchor="_Toc387662458" w:history="1">
             <w:r>
               <w:rPr>
                 <w:rStyle w:val="Hyperlink"/>
@@ -1032,7 +1917,7 @@
                 <w:noProof/>
                 <w:webHidden/>
               </w:rPr>
-              <w:instrText xml:space="preserve"> PAGEREF _Toc386528035 \h </w:instrText>
+              <w:instrText xml:space="preserve"> PAGEREF _Toc387662458 \h </w:instrText>
             </w:r>
             <w:r>
               <w:rPr>
@@ -1052,7 +1937,433 @@
                 <w:noProof/>
                 <w:webHidden/>
               </w:rPr>
-              <w:t>3</w:t>
+              <w:t>5</w:t>
+            </w:r>
+            <w:r>
+              <w:rPr>
+                <w:noProof/>
+                <w:webHidden/>
+              </w:rPr>
+              <w:fldChar w:fldCharType="end"/>
+            </w:r>
+          </w:hyperlink>
+        </w:p>
+        <w:p>
+          <w:pPr>
+            <w:pStyle w:val="TOC2"/>
+            <w:tabs>
+              <w:tab w:val="right" w:leader="dot" w:pos="9016"/>
+            </w:tabs>
+            <w:rPr>
+              <w:noProof/>
+              <w:sz w:val="22"/>
+              <w:szCs w:val="22"/>
+              <w:lang w:val="en-AU" w:eastAsia="en-AU" w:bidi="ar-SA"/>
+            </w:rPr>
+          </w:pPr>
+          <w:hyperlink w:anchor="_Toc387662459" w:history="1">
+            <w:r>
+              <w:rPr>
+                <w:rStyle w:val="Hyperlink"/>
+                <w:noProof/>
+              </w:rPr>
+              <w:t>Sprint 1 (Week 2)</w:t>
+            </w:r>
+            <w:r>
+              <w:rPr>
+                <w:noProof/>
+                <w:webHidden/>
+              </w:rPr>
+              <w:tab/>
+            </w:r>
+            <w:r>
+              <w:rPr>
+                <w:noProof/>
+                <w:webHidden/>
+              </w:rPr>
+              <w:fldChar w:fldCharType="begin"/>
+            </w:r>
+            <w:r>
+              <w:rPr>
+                <w:noProof/>
+                <w:webHidden/>
+              </w:rPr>
+              <w:instrText xml:space="preserve"> PAGEREF _Toc387662459 \h </w:instrText>
+            </w:r>
+            <w:r>
+              <w:rPr>
+                <w:noProof/>
+                <w:webHidden/>
+              </w:rPr>
+            </w:r>
+            <w:r>
+              <w:rPr>
+                <w:noProof/>
+                <w:webHidden/>
+              </w:rPr>
+              <w:fldChar w:fldCharType="separate"/>
+            </w:r>
+            <w:r>
+              <w:rPr>
+                <w:noProof/>
+                <w:webHidden/>
+              </w:rPr>
+              <w:t>5</w:t>
+            </w:r>
+            <w:r>
+              <w:rPr>
+                <w:noProof/>
+                <w:webHidden/>
+              </w:rPr>
+              <w:fldChar w:fldCharType="end"/>
+            </w:r>
+          </w:hyperlink>
+        </w:p>
+        <w:p>
+          <w:pPr>
+            <w:pStyle w:val="TOC2"/>
+            <w:tabs>
+              <w:tab w:val="right" w:leader="dot" w:pos="9016"/>
+            </w:tabs>
+            <w:rPr>
+              <w:noProof/>
+              <w:sz w:val="22"/>
+              <w:szCs w:val="22"/>
+              <w:lang w:val="en-AU" w:eastAsia="en-AU" w:bidi="ar-SA"/>
+            </w:rPr>
+          </w:pPr>
+          <w:hyperlink w:anchor="_Toc387662460" w:history="1">
+            <w:r>
+              <w:rPr>
+                <w:rStyle w:val="Hyperlink"/>
+                <w:noProof/>
+              </w:rPr>
+              <w:t>Sprint 2 (Week 3)</w:t>
+            </w:r>
+            <w:r>
+              <w:rPr>
+                <w:noProof/>
+                <w:webHidden/>
+              </w:rPr>
+              <w:tab/>
+            </w:r>
+            <w:r>
+              <w:rPr>
+                <w:noProof/>
+                <w:webHidden/>
+              </w:rPr>
+              <w:fldChar w:fldCharType="begin"/>
+            </w:r>
+            <w:r>
+              <w:rPr>
+                <w:noProof/>
+                <w:webHidden/>
+              </w:rPr>
+              <w:instrText xml:space="preserve"> PAGEREF _Toc387662460 \h </w:instrText>
+            </w:r>
+            <w:r>
+              <w:rPr>
+                <w:noProof/>
+                <w:webHidden/>
+              </w:rPr>
+            </w:r>
+            <w:r>
+              <w:rPr>
+                <w:noProof/>
+                <w:webHidden/>
+              </w:rPr>
+              <w:fldChar w:fldCharType="separate"/>
+            </w:r>
+            <w:r>
+              <w:rPr>
+                <w:noProof/>
+                <w:webHidden/>
+              </w:rPr>
+              <w:t>5</w:t>
+            </w:r>
+            <w:r>
+              <w:rPr>
+                <w:noProof/>
+                <w:webHidden/>
+              </w:rPr>
+              <w:fldChar w:fldCharType="end"/>
+            </w:r>
+          </w:hyperlink>
+        </w:p>
+        <w:p>
+          <w:pPr>
+            <w:pStyle w:val="TOC2"/>
+            <w:tabs>
+              <w:tab w:val="right" w:leader="dot" w:pos="9016"/>
+            </w:tabs>
+            <w:rPr>
+              <w:noProof/>
+              <w:sz w:val="22"/>
+              <w:szCs w:val="22"/>
+              <w:lang w:val="en-AU" w:eastAsia="en-AU" w:bidi="ar-SA"/>
+            </w:rPr>
+          </w:pPr>
+          <w:hyperlink w:anchor="_Toc387662461" w:history="1">
+            <w:r>
+              <w:rPr>
+                <w:rStyle w:val="Hyperlink"/>
+                <w:noProof/>
+              </w:rPr>
+              <w:t>Sprint 3 (Week 4)</w:t>
+            </w:r>
+            <w:r>
+              <w:rPr>
+                <w:noProof/>
+                <w:webHidden/>
+              </w:rPr>
+              <w:tab/>
+            </w:r>
+            <w:r>
+              <w:rPr>
+                <w:noProof/>
+                <w:webHidden/>
+              </w:rPr>
+              <w:fldChar w:fldCharType="begin"/>
+            </w:r>
+            <w:r>
+              <w:rPr>
+                <w:noProof/>
+                <w:webHidden/>
+              </w:rPr>
+              <w:instrText xml:space="preserve"> PAGEREF _Toc387662461 \h </w:instrText>
+            </w:r>
+            <w:r>
+              <w:rPr>
+                <w:noProof/>
+                <w:webHidden/>
+              </w:rPr>
+            </w:r>
+            <w:r>
+              <w:rPr>
+                <w:noProof/>
+                <w:webHidden/>
+              </w:rPr>
+              <w:fldChar w:fldCharType="separate"/>
+            </w:r>
+            <w:r>
+              <w:rPr>
+                <w:noProof/>
+                <w:webHidden/>
+              </w:rPr>
+              <w:t>5</w:t>
+            </w:r>
+            <w:r>
+              <w:rPr>
+                <w:noProof/>
+                <w:webHidden/>
+              </w:rPr>
+              <w:fldChar w:fldCharType="end"/>
+            </w:r>
+          </w:hyperlink>
+        </w:p>
+        <w:p>
+          <w:pPr>
+            <w:pStyle w:val="TOC2"/>
+            <w:tabs>
+              <w:tab w:val="right" w:leader="dot" w:pos="9016"/>
+            </w:tabs>
+            <w:rPr>
+              <w:noProof/>
+              <w:sz w:val="22"/>
+              <w:szCs w:val="22"/>
+              <w:lang w:val="en-AU" w:eastAsia="en-AU" w:bidi="ar-SA"/>
+            </w:rPr>
+          </w:pPr>
+          <w:hyperlink w:anchor="_Toc387662462" w:history="1">
+            <w:r>
+              <w:rPr>
+                <w:rStyle w:val="Hyperlink"/>
+                <w:noProof/>
+              </w:rPr>
+              <w:t>Sprint 4 (week 5)</w:t>
+            </w:r>
+            <w:r>
+              <w:rPr>
+                <w:noProof/>
+                <w:webHidden/>
+              </w:rPr>
+              <w:tab/>
+            </w:r>
+            <w:r>
+              <w:rPr>
+                <w:noProof/>
+                <w:webHidden/>
+              </w:rPr>
+              <w:fldChar w:fldCharType="begin"/>
+            </w:r>
+            <w:r>
+              <w:rPr>
+                <w:noProof/>
+                <w:webHidden/>
+              </w:rPr>
+              <w:instrText xml:space="preserve"> PAGEREF _Toc387662462 \h </w:instrText>
+            </w:r>
+            <w:r>
+              <w:rPr>
+                <w:noProof/>
+                <w:webHidden/>
+              </w:rPr>
+            </w:r>
+            <w:r>
+              <w:rPr>
+                <w:noProof/>
+                <w:webHidden/>
+              </w:rPr>
+              <w:fldChar w:fldCharType="separate"/>
+            </w:r>
+            <w:r>
+              <w:rPr>
+                <w:noProof/>
+                <w:webHidden/>
+              </w:rPr>
+              <w:t>5</w:t>
+            </w:r>
+            <w:r>
+              <w:rPr>
+                <w:noProof/>
+                <w:webHidden/>
+              </w:rPr>
+              <w:fldChar w:fldCharType="end"/>
+            </w:r>
+          </w:hyperlink>
+        </w:p>
+        <w:p>
+          <w:pPr>
+            <w:pStyle w:val="TOC2"/>
+            <w:tabs>
+              <w:tab w:val="right" w:leader="dot" w:pos="9016"/>
+            </w:tabs>
+            <w:rPr>
+              <w:noProof/>
+              <w:sz w:val="22"/>
+              <w:szCs w:val="22"/>
+              <w:lang w:val="en-AU" w:eastAsia="en-AU" w:bidi="ar-SA"/>
+            </w:rPr>
+          </w:pPr>
+          <w:hyperlink w:anchor="_Toc387662463" w:history="1">
+            <w:r>
+              <w:rPr>
+                <w:rStyle w:val="Hyperlink"/>
+                <w:noProof/>
+              </w:rPr>
+              <w:t>Sprint 5 (Week 6)</w:t>
+            </w:r>
+            <w:r>
+              <w:rPr>
+                <w:noProof/>
+                <w:webHidden/>
+              </w:rPr>
+              <w:tab/>
+            </w:r>
+            <w:r>
+              <w:rPr>
+                <w:noProof/>
+                <w:webHidden/>
+              </w:rPr>
+              <w:fldChar w:fldCharType="begin"/>
+            </w:r>
+            <w:r>
+              <w:rPr>
+                <w:noProof/>
+                <w:webHidden/>
+              </w:rPr>
+              <w:instrText xml:space="preserve"> PAGEREF _Toc387662463 \h </w:instrText>
+            </w:r>
+            <w:r>
+              <w:rPr>
+                <w:noProof/>
+                <w:webHidden/>
+              </w:rPr>
+            </w:r>
+            <w:r>
+              <w:rPr>
+                <w:noProof/>
+                <w:webHidden/>
+              </w:rPr>
+              <w:fldChar w:fldCharType="separate"/>
+            </w:r>
+            <w:r>
+              <w:rPr>
+                <w:noProof/>
+                <w:webHidden/>
+              </w:rPr>
+              <w:t>6</w:t>
+            </w:r>
+            <w:r>
+              <w:rPr>
+                <w:noProof/>
+                <w:webHidden/>
+              </w:rPr>
+              <w:fldChar w:fldCharType="end"/>
+            </w:r>
+          </w:hyperlink>
+        </w:p>
+        <w:p>
+          <w:pPr>
+            <w:pStyle w:val="TOC2"/>
+            <w:tabs>
+              <w:tab w:val="right" w:leader="dot" w:pos="9016"/>
+            </w:tabs>
+            <w:rPr>
+              <w:noProof/>
+              <w:sz w:val="22"/>
+              <w:szCs w:val="22"/>
+              <w:lang w:val="en-AU" w:eastAsia="en-AU" w:bidi="ar-SA"/>
+            </w:rPr>
+          </w:pPr>
+          <w:hyperlink w:anchor="_Toc387662464" w:history="1">
+            <w:r>
+              <w:rPr>
+                <w:rStyle w:val="Hyperlink"/>
+                <w:noProof/>
+              </w:rPr>
+              <w:t>SPRINT 6 (Week 7)</w:t>
+            </w:r>
+            <w:r>
+              <w:rPr>
+                <w:noProof/>
+                <w:webHidden/>
+              </w:rPr>
+              <w:tab/>
+            </w:r>
+            <w:r>
+              <w:rPr>
+                <w:noProof/>
+                <w:webHidden/>
+              </w:rPr>
+              <w:fldChar w:fldCharType="begin"/>
+            </w:r>
+            <w:r>
+              <w:rPr>
+                <w:noProof/>
+                <w:webHidden/>
+              </w:rPr>
+              <w:instrText xml:space="preserve"> PAGEREF _Toc387662464 \h </w:instrText>
+            </w:r>
+            <w:r>
+              <w:rPr>
+                <w:noProof/>
+                <w:webHidden/>
+              </w:rPr>
+            </w:r>
+            <w:r>
+              <w:rPr>
+                <w:noProof/>
+                <w:webHidden/>
+              </w:rPr>
+              <w:fldChar w:fldCharType="separate"/>
+            </w:r>
+            <w:r>
+              <w:rPr>
+                <w:noProof/>
+                <w:webHidden/>
+              </w:rPr>
+              <w:t>6</w:t>
             </w:r>
             <w:r>
               <w:rPr>
@@ -1065,6 +2376,7 @@
         </w:p>
         <w:p>
           <w:r>
+            <w:lastRenderedPageBreak/>
             <w:fldChar w:fldCharType="end"/>
           </w:r>
         </w:p>
@@ -1075,16 +2387,226 @@
         <w:br w:type="page"/>
       </w:r>
     </w:p>
+    <w:p>
+      <w:pPr>
+        <w:pStyle w:val="Heading1"/>
+      </w:pPr>
+      <w:bookmarkStart w:id="0" w:name="_Toc387662437"/>
+      <w:r>
+        <w:lastRenderedPageBreak/>
+        <w:t>Section 1 Project Summary</w:t>
+      </w:r>
+      <w:bookmarkEnd w:id="0"/>
+    </w:p>
+    <w:p>
+      <w:pPr>
+        <w:pStyle w:val="Heading2"/>
+      </w:pPr>
+      <w:bookmarkStart w:id="1" w:name="_Toc387662438"/>
+      <w:r>
+        <w:t>Requirements</w:t>
+      </w:r>
+      <w:bookmarkEnd w:id="1"/>
+    </w:p>
+    <w:p>
+      <w:r>
+        <w:t xml:space="preserve">The Attack Simulator on Recommender Systems Project requires an application that can simulate injection attacks on various Recommender Systems.  In order to complete the project, the following requirements must be met.  </w:t>
+      </w:r>
+    </w:p>
+    <w:p>
+      <w:pPr>
+        <w:pStyle w:val="ListParagraph"/>
+        <w:numPr>
+          <w:ilvl w:val="0"/>
+          <w:numId w:val="13"/>
+        </w:numPr>
+      </w:pPr>
+      <w:r>
+        <w:t>Importing of ratings data</w:t>
+      </w:r>
+    </w:p>
+    <w:p>
+      <w:pPr>
+        <w:pStyle w:val="ListParagraph"/>
+        <w:numPr>
+          <w:ilvl w:val="0"/>
+          <w:numId w:val="13"/>
+        </w:numPr>
+      </w:pPr>
+      <w:r>
+        <w:t>Implementation of User-Based Collaborative Filtering formula on imported data</w:t>
+      </w:r>
+    </w:p>
+    <w:p>
+      <w:pPr>
+        <w:pStyle w:val="ListParagraph"/>
+        <w:numPr>
+          <w:ilvl w:val="0"/>
+          <w:numId w:val="13"/>
+        </w:numPr>
+      </w:pPr>
+      <w:r>
+        <w:t>Simulation of Profile Injection Attacks</w:t>
+      </w:r>
+    </w:p>
+    <w:p>
+      <w:pPr>
+        <w:pStyle w:val="ListParagraph"/>
+        <w:numPr>
+          <w:ilvl w:val="0"/>
+          <w:numId w:val="13"/>
+        </w:numPr>
+      </w:pPr>
+      <w:r>
+        <w:t>Ease of use though well designed GUI, including easy viewing and comparison of results</w:t>
+      </w:r>
+    </w:p>
     <w:p/>
     <w:p>
       <w:pPr>
+        <w:pStyle w:val="Heading2"/>
+      </w:pPr>
+      <w:bookmarkStart w:id="2" w:name="_Toc387662439"/>
+      <w:r>
+        <w:t>Scope</w:t>
+      </w:r>
+      <w:bookmarkEnd w:id="2"/>
+    </w:p>
+    <w:p>
+      <w:r>
+        <w:t xml:space="preserve">There are many various types of attacks that can be simulated.  For this project, the attacks are limited to Profile Injection Attacks.  </w:t>
+      </w:r>
+    </w:p>
+    <w:p>
+      <w:r>
+        <w:t xml:space="preserve">Various forms of filtering exist, however this project is limited to the use of User-Based Collaborative Filtering.  </w:t>
+      </w:r>
+    </w:p>
+    <w:p>
+      <w:r>
+        <w:t>Data used for filtering is limited to the simple format of User, Rating, and Item.</w:t>
+      </w:r>
+    </w:p>
+    <w:p>
+      <w:pPr>
+        <w:pStyle w:val="Heading2"/>
+      </w:pPr>
+      <w:bookmarkStart w:id="3" w:name="_Toc387662440"/>
+      <w:r>
+        <w:t>Quality Objectives</w:t>
+      </w:r>
+      <w:bookmarkEnd w:id="3"/>
+    </w:p>
+    <w:p>
+      <w:r>
+        <w:t>The application will provide accurate</w:t>
+      </w:r>
+      <w:r>
+        <w:t xml:space="preserve"> and usable </w:t>
+      </w:r>
+      <w:r>
+        <w:t>results which will be ensure</w:t>
+      </w:r>
+      <w:r>
+        <w:t>d</w:t>
+      </w:r>
+      <w:r>
+        <w:t xml:space="preserve"> through </w:t>
+      </w:r>
+      <w:r>
+        <w:t xml:space="preserve">thorough testing during application development.  </w:t>
+      </w:r>
+    </w:p>
+    <w:p>
+      <w:pPr>
         <w:pStyle w:val="Heading1"/>
       </w:pPr>
-      <w:bookmarkStart w:id="0" w:name="_Toc386528027"/>
+      <w:bookmarkStart w:id="4" w:name="_Toc387662441"/>
+      <w:r>
+        <w:t>Section 2 Comparison of Planned versus Actual</w:t>
+      </w:r>
+      <w:bookmarkEnd w:id="4"/>
+    </w:p>
+    <w:p>
+      <w:pPr>
+        <w:pStyle w:val="Heading2"/>
+      </w:pPr>
+      <w:bookmarkStart w:id="5" w:name="_Toc387662442"/>
+      <w:r>
+        <w:t>Original scope and history of approved changes</w:t>
+      </w:r>
+      <w:bookmarkEnd w:id="5"/>
+    </w:p>
+    <w:p>
+      <w:pPr>
+        <w:pStyle w:val="Heading2"/>
+      </w:pPr>
+      <w:bookmarkStart w:id="6" w:name="_Toc387662443"/>
+      <w:r>
+        <w:t>Original scheduled Deadline vs. Actual Completion Date</w:t>
+      </w:r>
+      <w:bookmarkEnd w:id="6"/>
+    </w:p>
+    <w:p>
+      <w:pPr>
+        <w:pStyle w:val="Heading2"/>
+      </w:pPr>
+      <w:bookmarkStart w:id="7" w:name="_Toc387662444"/>
+      <w:r>
+        <w:t>Test Plans and Test Results</w:t>
+      </w:r>
+      <w:bookmarkEnd w:id="7"/>
+    </w:p>
+    <w:p>
+      <w:pPr>
+        <w:pStyle w:val="Heading1"/>
+      </w:pPr>
+      <w:bookmarkStart w:id="8" w:name="_Toc387662445"/>
+      <w:r>
+        <w:t>Section 3 Outstanding Issues</w:t>
+      </w:r>
+      <w:bookmarkEnd w:id="8"/>
+    </w:p>
+    <w:p>
+      <w:pPr>
+        <w:pStyle w:val="Heading2"/>
+      </w:pPr>
+      <w:bookmarkStart w:id="9" w:name="_Toc387662446"/>
+      <w:r>
+        <w:t>Itemised List and expected completion</w:t>
+      </w:r>
+      <w:bookmarkEnd w:id="9"/>
+    </w:p>
+    <w:p>
+      <w:pPr>
+        <w:pStyle w:val="Heading2"/>
+      </w:pPr>
+      <w:bookmarkStart w:id="10" w:name="_Toc387662447"/>
+      <w:r>
+        <w:t>Any Ongoing Support and Duration</w:t>
+      </w:r>
+      <w:bookmarkEnd w:id="10"/>
+    </w:p>
+    <w:p>
+      <w:pPr>
+        <w:pStyle w:val="Heading1"/>
+      </w:pPr>
+      <w:bookmarkStart w:id="11" w:name="_Toc387662448"/>
+      <w:r>
+        <w:t>Appendix Project Documentation List</w:t>
+      </w:r>
+      <w:bookmarkEnd w:id="11"/>
+    </w:p>
+    <w:p/>
+    <w:p>
+      <w:pPr>
+        <w:pStyle w:val="Heading1"/>
+      </w:pPr>
+      <w:bookmarkStart w:id="12" w:name="_Toc387662449"/>
       <w:r>
         <w:t>Application Manual</w:t>
       </w:r>
-      <w:bookmarkEnd w:id="0"/>
+      <w:bookmarkEnd w:id="12"/>
     </w:p>
     <w:p>
       <w:proofErr w:type="spellStart"/>
@@ -1097,65 +2619,832 @@
       <w:pPr>
         <w:pStyle w:val="Heading1"/>
       </w:pPr>
-      <w:bookmarkStart w:id="1" w:name="_Toc386528028"/>
-      <w:r>
+      <w:bookmarkStart w:id="13" w:name="_Toc387662450"/>
+      <w:r>
+        <w:lastRenderedPageBreak/>
         <w:t>Technical Report</w:t>
       </w:r>
-      <w:bookmarkEnd w:id="1"/>
+      <w:bookmarkEnd w:id="13"/>
     </w:p>
     <w:p>
       <w:pPr>
         <w:pStyle w:val="Heading2"/>
       </w:pPr>
-      <w:bookmarkStart w:id="2" w:name="_Toc386528029"/>
+      <w:bookmarkStart w:id="14" w:name="_Toc387662451"/>
       <w:r>
         <w:t>Database Information</w:t>
       </w:r>
-      <w:bookmarkEnd w:id="2"/>
-    </w:p>
-    <w:p>
+      <w:bookmarkEnd w:id="14"/>
+    </w:p>
+    <w:p>
+      <w:r>
+        <w:t xml:space="preserve">The project can import information into a new database from a plain text document that fits the schema of </w:t>
+      </w:r>
       <w:proofErr w:type="spellStart"/>
       <w:r>
-        <w:t>blabal</w:t>
+        <w:t>userID</w:t>
       </w:r>
       <w:proofErr w:type="spellEnd"/>
+      <w:r>
+        <w:t xml:space="preserve">, </w:t>
+      </w:r>
+      <w:proofErr w:type="spellStart"/>
+      <w:r>
+        <w:t>itemID</w:t>
+      </w:r>
+      <w:proofErr w:type="spellEnd"/>
+      <w:r>
+        <w:t xml:space="preserve">, rating.  Alternatively, an existing database can be used that has the same schema.  </w:t>
+      </w:r>
     </w:p>
     <w:p>
       <w:pPr>
         <w:pStyle w:val="Heading2"/>
       </w:pPr>
-      <w:bookmarkStart w:id="3" w:name="_Toc386528030"/>
+      <w:bookmarkStart w:id="15" w:name="_Toc387662452"/>
       <w:r>
         <w:t>Algorithms</w:t>
       </w:r>
-      <w:bookmarkEnd w:id="3"/>
+      <w:bookmarkEnd w:id="15"/>
     </w:p>
     <w:p>
       <w:pPr>
         <w:pStyle w:val="Heading3"/>
       </w:pPr>
-      <w:bookmarkStart w:id="4" w:name="_Toc386528031"/>
-      <w:r>
-        <w:t>Neighbourhood</w:t>
-      </w:r>
-      <w:bookmarkEnd w:id="4"/>
-    </w:p>
-    <w:p>
+      <w:r>
+        <w:t>User-Based Collaborative Filtering</w:t>
+      </w:r>
+    </w:p>
+    <w:p>
+      <w:r>
+        <w:t xml:space="preserve">The user-based collaborative filtering method </w:t>
+      </w:r>
+      <w:r>
+        <w:t>(</w:t>
+      </w:r>
       <w:proofErr w:type="spellStart"/>
       <w:r>
-        <w:t>adsasd</w:t>
+        <w:rPr>
+          <w:i/>
+        </w:rPr>
+        <w:t>k</w:t>
+      </w:r>
+      <w:r>
+        <w:t>NN</w:t>
       </w:r>
       <w:proofErr w:type="spellEnd"/>
+      <w:r>
+        <w:t xml:space="preserve">) </w:t>
+      </w:r>
+      <w:r>
+        <w:t>is as follows;</w:t>
+      </w:r>
+    </w:p>
+    <w:p>
+      <w:pPr>
+        <w:pStyle w:val="ListParagraph"/>
+        <w:numPr>
+          <w:ilvl w:val="0"/>
+          <w:numId w:val="14"/>
+        </w:numPr>
+      </w:pPr>
+      <w:r>
+        <w:t>Calculate similarity of</w:t>
+      </w:r>
+      <w:r>
+        <w:t xml:space="preserve"> all users to target user using correlation </w:t>
+      </w:r>
+      <w:r>
+        <w:t>formula below</w:t>
+      </w:r>
+      <w:r>
+        <w:br/>
+      </w:r>
+      <w:r>
+        <w:br/>
+      </w:r>
+      <w:r>
+        <w:rPr>
+          <w:rFonts w:ascii="Times New Roman" w:hAnsi="Times New Roman" w:cs="Times New Roman"/>
+        </w:rPr>
+        <w:t>u = target user</w:t>
+      </w:r>
+      <w:r>
+        <w:rPr>
+          <w:rFonts w:ascii="Times New Roman" w:hAnsi="Times New Roman" w:cs="Times New Roman"/>
+        </w:rPr>
+        <w:br/>
+        <w:t xml:space="preserve">v = </w:t>
+      </w:r>
+      <w:proofErr w:type="spellStart"/>
+      <w:r>
+        <w:rPr>
+          <w:rFonts w:ascii="Times New Roman" w:hAnsi="Times New Roman" w:cs="Times New Roman"/>
+        </w:rPr>
+        <w:t>neighbouring</w:t>
+      </w:r>
+      <w:proofErr w:type="spellEnd"/>
+      <w:r>
+        <w:rPr>
+          <w:rFonts w:ascii="Times New Roman" w:hAnsi="Times New Roman" w:cs="Times New Roman"/>
+        </w:rPr>
+        <w:t xml:space="preserve"> user</w:t>
+      </w:r>
+      <w:r>
+        <w:rPr>
+          <w:rFonts w:ascii="Times New Roman" w:hAnsi="Times New Roman" w:cs="Times New Roman"/>
+        </w:rPr>
+        <w:br/>
+        <w:t>I = set of all items that can be rated</w:t>
+      </w:r>
+      <w:r>
+        <w:rPr>
+          <w:rFonts w:ascii="Times New Roman" w:hAnsi="Times New Roman" w:cs="Times New Roman"/>
+        </w:rPr>
+        <w:br/>
+      </w:r>
+      <w:proofErr w:type="spellStart"/>
+      <w:r>
+        <w:rPr>
+          <w:rFonts w:ascii="Times New Roman" w:hAnsi="Times New Roman" w:cs="Times New Roman"/>
+          <w:i/>
+        </w:rPr>
+        <w:t>r</w:t>
+      </w:r>
+      <w:r>
+        <w:rPr>
+          <w:rFonts w:ascii="Times New Roman" w:hAnsi="Times New Roman" w:cs="Times New Roman"/>
+          <w:i/>
+          <w:vertAlign w:val="subscript"/>
+        </w:rPr>
+        <w:t>u,i</w:t>
+      </w:r>
+      <w:proofErr w:type="spellEnd"/>
+      <w:r>
+        <w:rPr>
+          <w:rFonts w:ascii="Times New Roman" w:hAnsi="Times New Roman" w:cs="Times New Roman"/>
+        </w:rPr>
+        <w:t xml:space="preserve"> = rating of item </w:t>
+      </w:r>
+      <w:proofErr w:type="spellStart"/>
+      <w:r>
+        <w:rPr>
+          <w:rFonts w:ascii="Times New Roman" w:hAnsi="Times New Roman" w:cs="Times New Roman"/>
+          <w:i/>
+        </w:rPr>
+        <w:t>i</w:t>
+      </w:r>
+      <w:proofErr w:type="spellEnd"/>
+      <w:r>
+        <w:rPr>
+          <w:rFonts w:ascii="Times New Roman" w:hAnsi="Times New Roman" w:cs="Times New Roman"/>
+          <w:i/>
+          <w:vertAlign w:val="subscript"/>
+        </w:rPr>
+        <w:t xml:space="preserve"> </w:t>
+      </w:r>
+      <w:r>
+        <w:rPr>
+          <w:rFonts w:ascii="Times New Roman" w:hAnsi="Times New Roman" w:cs="Times New Roman"/>
+        </w:rPr>
+        <w:t xml:space="preserve">for </w:t>
+      </w:r>
+      <w:r>
+        <w:rPr>
+          <w:rFonts w:ascii="Times New Roman" w:hAnsi="Times New Roman" w:cs="Times New Roman"/>
+        </w:rPr>
+        <w:t xml:space="preserve">target user </w:t>
+      </w:r>
+      <w:r>
+        <w:rPr>
+          <w:rFonts w:ascii="Times New Roman" w:hAnsi="Times New Roman" w:cs="Times New Roman"/>
+          <w:i/>
+        </w:rPr>
+        <w:t>u</w:t>
+      </w:r>
+      <w:r>
+        <w:rPr>
+          <w:rFonts w:ascii="Times New Roman" w:hAnsi="Times New Roman" w:cs="Times New Roman"/>
+          <w:i/>
+        </w:rPr>
+        <w:br/>
+      </w:r>
+      <w:proofErr w:type="spellStart"/>
+      <w:r>
+        <w:rPr>
+          <w:rFonts w:ascii="Times New Roman" w:hAnsi="Times New Roman" w:cs="Times New Roman"/>
+          <w:i/>
+        </w:rPr>
+        <w:t>r</w:t>
+      </w:r>
+      <w:r>
+        <w:rPr>
+          <w:rFonts w:ascii="Times New Roman" w:hAnsi="Times New Roman" w:cs="Times New Roman"/>
+          <w:i/>
+          <w:vertAlign w:val="subscript"/>
+        </w:rPr>
+        <w:t>v,i</w:t>
+      </w:r>
+      <w:proofErr w:type="spellEnd"/>
+      <w:r>
+        <w:rPr>
+          <w:rFonts w:ascii="Times New Roman" w:hAnsi="Times New Roman" w:cs="Times New Roman"/>
+          <w:i/>
+        </w:rPr>
+        <w:t xml:space="preserve"> </w:t>
+      </w:r>
+      <w:r>
+        <w:rPr>
+          <w:rFonts w:ascii="Times New Roman" w:hAnsi="Times New Roman" w:cs="Times New Roman"/>
+        </w:rPr>
+        <w:t xml:space="preserve">= rating of item </w:t>
+      </w:r>
+      <w:proofErr w:type="spellStart"/>
+      <w:r>
+        <w:rPr>
+          <w:rFonts w:ascii="Times New Roman" w:hAnsi="Times New Roman" w:cs="Times New Roman"/>
+          <w:i/>
+        </w:rPr>
+        <w:t>i</w:t>
+      </w:r>
+      <w:proofErr w:type="spellEnd"/>
+      <w:r>
+        <w:rPr>
+          <w:rFonts w:ascii="Times New Roman" w:hAnsi="Times New Roman" w:cs="Times New Roman"/>
+        </w:rPr>
+        <w:t xml:space="preserve"> for </w:t>
+      </w:r>
+      <w:proofErr w:type="spellStart"/>
+      <w:r>
+        <w:rPr>
+          <w:rFonts w:ascii="Times New Roman" w:hAnsi="Times New Roman" w:cs="Times New Roman"/>
+        </w:rPr>
+        <w:t>neighbouring</w:t>
+      </w:r>
+      <w:proofErr w:type="spellEnd"/>
+      <w:r>
+        <w:rPr>
+          <w:rFonts w:ascii="Times New Roman" w:hAnsi="Times New Roman" w:cs="Times New Roman"/>
+        </w:rPr>
+        <w:t xml:space="preserve"> user </w:t>
+      </w:r>
+      <w:r>
+        <w:rPr>
+          <w:rFonts w:ascii="Times New Roman" w:hAnsi="Times New Roman" w:cs="Times New Roman"/>
+          <w:i/>
+        </w:rPr>
+        <w:t>v</w:t>
+      </w:r>
+      <w:r>
+        <w:rPr>
+          <w:rFonts w:ascii="Times New Roman" w:hAnsi="Times New Roman" w:cs="Times New Roman"/>
+          <w:i/>
+          <w:vertAlign w:val="subscript"/>
+        </w:rPr>
+        <w:br/>
+      </w:r>
+      <m:oMath>
+        <m:bar>
+          <m:barPr>
+            <m:pos m:val="top"/>
+            <m:ctrlPr>
+              <w:rPr>
+                <w:rFonts w:ascii="Cambria Math" w:hAnsi="Times New Roman" w:cs="Times New Roman"/>
+                <w:i/>
+              </w:rPr>
+            </m:ctrlPr>
+          </m:barPr>
+          <m:e>
+            <m:r>
+              <w:rPr>
+                <w:rFonts w:ascii="Cambria Math" w:hAnsi="Cambria Math" w:cs="Times New Roman"/>
+              </w:rPr>
+              <m:t>r</m:t>
+            </m:r>
+          </m:e>
+        </m:bar>
+      </m:oMath>
+      <w:r>
+        <w:rPr>
+          <w:rFonts w:ascii="Times New Roman" w:hAnsi="Times New Roman" w:cs="Times New Roman"/>
+          <w:i/>
+          <w:vertAlign w:val="subscript"/>
+        </w:rPr>
+        <w:t>u</w:t>
+      </w:r>
+      <w:r>
+        <w:rPr>
+          <w:rFonts w:ascii="Times New Roman" w:hAnsi="Times New Roman" w:cs="Times New Roman"/>
+          <w:i/>
+        </w:rPr>
+        <w:t xml:space="preserve"> </w:t>
+      </w:r>
+      <w:r>
+        <w:rPr>
+          <w:rFonts w:ascii="Times New Roman" w:hAnsi="Times New Roman" w:cs="Times New Roman"/>
+        </w:rPr>
+        <w:t xml:space="preserve">= average of ratings </w:t>
+      </w:r>
+      <w:r>
+        <w:rPr>
+          <w:rFonts w:ascii="Times New Roman" w:hAnsi="Times New Roman" w:cs="Times New Roman"/>
+          <w:i/>
+        </w:rPr>
+        <w:t>u</w:t>
+      </w:r>
+      <w:r>
+        <w:rPr>
+          <w:rFonts w:ascii="Times New Roman" w:hAnsi="Times New Roman" w:cs="Times New Roman"/>
+        </w:rPr>
+        <w:t xml:space="preserve"> over those items in I that </w:t>
+      </w:r>
+      <w:r>
+        <w:rPr>
+          <w:rFonts w:ascii="Times New Roman" w:hAnsi="Times New Roman" w:cs="Times New Roman"/>
+          <w:i/>
+        </w:rPr>
+        <w:t xml:space="preserve">u </w:t>
+      </w:r>
+      <w:r>
+        <w:rPr>
+          <w:rFonts w:ascii="Times New Roman" w:hAnsi="Times New Roman" w:cs="Times New Roman"/>
+        </w:rPr>
+        <w:t>and</w:t>
+      </w:r>
+      <w:r>
+        <w:rPr>
+          <w:rFonts w:ascii="Times New Roman" w:hAnsi="Times New Roman" w:cs="Times New Roman"/>
+          <w:i/>
+        </w:rPr>
+        <w:t xml:space="preserve"> v</w:t>
+      </w:r>
+      <w:r>
+        <w:rPr>
+          <w:rFonts w:ascii="Times New Roman" w:hAnsi="Times New Roman" w:cs="Times New Roman"/>
+        </w:rPr>
+        <w:t xml:space="preserve"> have in common</w:t>
+      </w:r>
+      <w:r>
+        <w:rPr>
+          <w:rFonts w:ascii="Times New Roman" w:hAnsi="Times New Roman" w:cs="Times New Roman"/>
+        </w:rPr>
+        <w:br/>
+      </w:r>
+      <m:oMath>
+        <m:bar>
+          <m:barPr>
+            <m:pos m:val="top"/>
+            <m:ctrlPr>
+              <w:rPr>
+                <w:rFonts w:ascii="Cambria Math" w:hAnsi="Times New Roman" w:cs="Times New Roman"/>
+                <w:i/>
+              </w:rPr>
+            </m:ctrlPr>
+          </m:barPr>
+          <m:e>
+            <m:r>
+              <w:rPr>
+                <w:rFonts w:ascii="Cambria Math" w:hAnsi="Cambria Math" w:cs="Times New Roman"/>
+              </w:rPr>
+              <m:t>r</m:t>
+            </m:r>
+          </m:e>
+        </m:bar>
+      </m:oMath>
+      <w:r>
+        <w:rPr>
+          <w:rFonts w:ascii="Times New Roman" w:hAnsi="Times New Roman" w:cs="Times New Roman"/>
+          <w:i/>
+          <w:vertAlign w:val="subscript"/>
+        </w:rPr>
+        <w:t>v</w:t>
+      </w:r>
+      <w:r>
+        <w:rPr>
+          <w:rFonts w:ascii="Times New Roman" w:hAnsi="Times New Roman" w:cs="Times New Roman"/>
+          <w:i/>
+        </w:rPr>
+        <w:t xml:space="preserve"> </w:t>
+      </w:r>
+      <w:r>
+        <w:rPr>
+          <w:rFonts w:ascii="Times New Roman" w:hAnsi="Times New Roman" w:cs="Times New Roman"/>
+        </w:rPr>
+        <w:t xml:space="preserve">= average of ratings </w:t>
+      </w:r>
+      <w:r>
+        <w:rPr>
+          <w:rFonts w:ascii="Times New Roman" w:hAnsi="Times New Roman" w:cs="Times New Roman"/>
+          <w:i/>
+        </w:rPr>
+        <w:t>v</w:t>
+      </w:r>
+      <w:r>
+        <w:rPr>
+          <w:rFonts w:ascii="Times New Roman" w:hAnsi="Times New Roman" w:cs="Times New Roman"/>
+        </w:rPr>
+        <w:t xml:space="preserve"> over those items in I that </w:t>
+      </w:r>
+      <w:r>
+        <w:rPr>
+          <w:rFonts w:ascii="Times New Roman" w:hAnsi="Times New Roman" w:cs="Times New Roman"/>
+          <w:i/>
+        </w:rPr>
+        <w:t xml:space="preserve">u </w:t>
+      </w:r>
+      <w:r>
+        <w:rPr>
+          <w:rFonts w:ascii="Times New Roman" w:hAnsi="Times New Roman" w:cs="Times New Roman"/>
+        </w:rPr>
+        <w:t>and</w:t>
+      </w:r>
+      <w:r>
+        <w:rPr>
+          <w:rFonts w:ascii="Times New Roman" w:hAnsi="Times New Roman" w:cs="Times New Roman"/>
+          <w:i/>
+        </w:rPr>
+        <w:t xml:space="preserve"> v</w:t>
+      </w:r>
+      <w:r>
+        <w:rPr>
+          <w:rFonts w:ascii="Times New Roman" w:hAnsi="Times New Roman" w:cs="Times New Roman"/>
+        </w:rPr>
+        <w:t xml:space="preserve"> have in common</w:t>
+      </w:r>
+      <w:r>
+        <w:t xml:space="preserve"> </w:t>
+      </w:r>
+      <w:r>
+        <w:br/>
+      </w:r>
+      <w:r>
+        <w:rPr>
+          <w:noProof/>
+          <w:lang w:val="en-AU" w:eastAsia="en-AU" w:bidi="ar-SA"/>
+        </w:rPr>
+        <w:drawing>
+          <wp:inline distT="0" distB="0" distL="0" distR="0">
+            <wp:extent cx="4505954" cy="1124107"/>
+            <wp:effectExtent l="19050" t="0" r="8896" b="0"/>
+            <wp:docPr id="1" name="Picture 0" descr="Similarity Formula.PNG"/>
+            <wp:cNvGraphicFramePr>
+              <a:graphicFrameLocks xmlns:a="http://schemas.openxmlformats.org/drawingml/2006/main" noChangeAspect="1"/>
+            </wp:cNvGraphicFramePr>
+            <a:graphic xmlns:a="http://schemas.openxmlformats.org/drawingml/2006/main">
+              <a:graphicData uri="http://schemas.openxmlformats.org/drawingml/2006/picture">
+                <pic:pic xmlns:pic="http://schemas.openxmlformats.org/drawingml/2006/picture">
+                  <pic:nvPicPr>
+                    <pic:cNvPr id="0" name="Similarity Formula.PNG"/>
+                    <pic:cNvPicPr/>
+                  </pic:nvPicPr>
+                  <pic:blipFill>
+                    <a:blip r:embed="rId9" cstate="print"/>
+                    <a:stretch>
+                      <a:fillRect/>
+                    </a:stretch>
+                  </pic:blipFill>
+                  <pic:spPr>
+                    <a:xfrm>
+                      <a:off x="0" y="0"/>
+                      <a:ext cx="4505954" cy="1124107"/>
+                    </a:xfrm>
+                    <a:prstGeom prst="rect">
+                      <a:avLst/>
+                    </a:prstGeom>
+                  </pic:spPr>
+                </pic:pic>
+              </a:graphicData>
+            </a:graphic>
+          </wp:inline>
+        </w:drawing>
+      </w:r>
+    </w:p>
+    <w:p>
+      <w:pPr>
+        <w:pStyle w:val="ListParagraph"/>
+        <w:numPr>
+          <w:ilvl w:val="0"/>
+          <w:numId w:val="14"/>
+        </w:numPr>
+      </w:pPr>
+      <w:r>
+        <w:t xml:space="preserve">Select </w:t>
+      </w:r>
+      <w:r>
+        <w:rPr>
+          <w:i/>
+        </w:rPr>
+        <w:t xml:space="preserve">k </w:t>
+      </w:r>
+      <w:r>
+        <w:t>most similar users to the target user</w:t>
+      </w:r>
+    </w:p>
+    <w:p>
+      <w:pPr>
+        <w:pStyle w:val="ListParagraph"/>
+        <w:numPr>
+          <w:ilvl w:val="0"/>
+          <w:numId w:val="14"/>
+        </w:numPr>
+      </w:pPr>
+      <w:r>
+        <w:t>Filter out any users with similarity rating of less than 0.1</w:t>
+      </w:r>
+    </w:p>
+    <w:p>
+      <w:pPr>
+        <w:pStyle w:val="ListParagraph"/>
+        <w:numPr>
+          <w:ilvl w:val="0"/>
+          <w:numId w:val="14"/>
+        </w:numPr>
+      </w:pPr>
+      <w:r>
+        <w:t xml:space="preserve">Calculate prediction of item </w:t>
+      </w:r>
+      <w:proofErr w:type="spellStart"/>
+      <w:r>
+        <w:rPr>
+          <w:i/>
+        </w:rPr>
+        <w:t>i</w:t>
+      </w:r>
+      <w:proofErr w:type="spellEnd"/>
+      <w:r>
+        <w:rPr>
+          <w:i/>
+        </w:rPr>
+        <w:t xml:space="preserve"> </w:t>
+      </w:r>
+      <w:r>
+        <w:t xml:space="preserve">for target user </w:t>
+      </w:r>
+      <w:r>
+        <w:rPr>
+          <w:i/>
+        </w:rPr>
+        <w:t>u</w:t>
+      </w:r>
+      <w:r>
+        <w:rPr>
+          <w:i/>
+        </w:rPr>
+        <w:t xml:space="preserve"> </w:t>
+      </w:r>
+      <w:r>
+        <w:t>using formula below</w:t>
+      </w:r>
+      <w:r>
+        <w:br/>
+      </w:r>
+      <w:r>
+        <w:br/>
+      </w:r>
+      <w:r>
+        <w:rPr>
+          <w:rFonts w:ascii="Times New Roman" w:hAnsi="Times New Roman" w:cs="Times New Roman"/>
+        </w:rPr>
+        <w:t xml:space="preserve">V = set of </w:t>
+      </w:r>
+      <w:r>
+        <w:rPr>
+          <w:rFonts w:ascii="Times New Roman" w:hAnsi="Times New Roman" w:cs="Times New Roman"/>
+          <w:i/>
+        </w:rPr>
+        <w:t xml:space="preserve">k </w:t>
+      </w:r>
+      <w:r>
+        <w:rPr>
+          <w:rFonts w:ascii="Times New Roman" w:hAnsi="Times New Roman" w:cs="Times New Roman"/>
+        </w:rPr>
+        <w:t>similar users</w:t>
+      </w:r>
+      <w:r>
+        <w:rPr>
+          <w:rFonts w:ascii="Times New Roman" w:hAnsi="Times New Roman" w:cs="Times New Roman"/>
+        </w:rPr>
+        <w:br/>
+      </w:r>
+      <w:proofErr w:type="spellStart"/>
+      <w:r>
+        <w:rPr>
+          <w:rFonts w:ascii="Times New Roman" w:hAnsi="Times New Roman" w:cs="Times New Roman"/>
+          <w:i/>
+        </w:rPr>
+        <w:t>r</w:t>
+      </w:r>
+      <w:r>
+        <w:rPr>
+          <w:rFonts w:ascii="Times New Roman" w:hAnsi="Times New Roman" w:cs="Times New Roman"/>
+          <w:i/>
+          <w:vertAlign w:val="subscript"/>
+        </w:rPr>
+        <w:t>v,i</w:t>
+      </w:r>
+      <w:proofErr w:type="spellEnd"/>
+      <w:r>
+        <w:rPr>
+          <w:rFonts w:ascii="Times New Roman" w:hAnsi="Times New Roman" w:cs="Times New Roman"/>
+          <w:i/>
+        </w:rPr>
+        <w:t xml:space="preserve"> </w:t>
+      </w:r>
+      <w:r>
+        <w:rPr>
+          <w:rFonts w:ascii="Times New Roman" w:hAnsi="Times New Roman" w:cs="Times New Roman"/>
+        </w:rPr>
+        <w:t xml:space="preserve">= rating of item </w:t>
+      </w:r>
+      <w:proofErr w:type="spellStart"/>
+      <w:r>
+        <w:rPr>
+          <w:rFonts w:ascii="Times New Roman" w:hAnsi="Times New Roman" w:cs="Times New Roman"/>
+          <w:i/>
+        </w:rPr>
+        <w:t>i</w:t>
+      </w:r>
+      <w:proofErr w:type="spellEnd"/>
+      <w:r>
+        <w:rPr>
+          <w:rFonts w:ascii="Times New Roman" w:hAnsi="Times New Roman" w:cs="Times New Roman"/>
+          <w:i/>
+        </w:rPr>
+        <w:t xml:space="preserve"> </w:t>
+      </w:r>
+      <w:r>
+        <w:rPr>
+          <w:rFonts w:ascii="Times New Roman" w:hAnsi="Times New Roman" w:cs="Times New Roman"/>
+        </w:rPr>
+        <w:t xml:space="preserve">for </w:t>
+      </w:r>
+      <w:proofErr w:type="spellStart"/>
+      <w:r>
+        <w:rPr>
+          <w:rFonts w:ascii="Times New Roman" w:hAnsi="Times New Roman" w:cs="Times New Roman"/>
+        </w:rPr>
+        <w:t>neighbouring</w:t>
+      </w:r>
+      <w:proofErr w:type="spellEnd"/>
+      <w:r>
+        <w:rPr>
+          <w:rFonts w:ascii="Times New Roman" w:hAnsi="Times New Roman" w:cs="Times New Roman"/>
+        </w:rPr>
+        <w:t xml:space="preserve"> user </w:t>
+      </w:r>
+      <w:r>
+        <w:rPr>
+          <w:rFonts w:ascii="Times New Roman" w:hAnsi="Times New Roman" w:cs="Times New Roman"/>
+          <w:i/>
+        </w:rPr>
+        <w:t>v</w:t>
+      </w:r>
+      <w:r>
+        <w:rPr>
+          <w:rFonts w:ascii="Times New Roman" w:hAnsi="Times New Roman" w:cs="Times New Roman"/>
+          <w:i/>
+        </w:rPr>
+        <w:br/>
+      </w:r>
+      <m:oMath>
+        <m:bar>
+          <m:barPr>
+            <m:pos m:val="top"/>
+            <m:ctrlPr>
+              <w:rPr>
+                <w:rFonts w:ascii="Cambria Math" w:hAnsi="Times New Roman" w:cs="Times New Roman"/>
+                <w:i/>
+              </w:rPr>
+            </m:ctrlPr>
+          </m:barPr>
+          <m:e>
+            <m:r>
+              <w:rPr>
+                <w:rFonts w:ascii="Cambria Math" w:hAnsi="Cambria Math" w:cs="Times New Roman"/>
+              </w:rPr>
+              <m:t>r</m:t>
+            </m:r>
+          </m:e>
+        </m:bar>
+      </m:oMath>
+      <w:r>
+        <w:rPr>
+          <w:rFonts w:ascii="Times New Roman" w:hAnsi="Times New Roman" w:cs="Times New Roman"/>
+          <w:i/>
+          <w:vertAlign w:val="subscript"/>
+        </w:rPr>
+        <w:t>v</w:t>
+      </w:r>
+      <w:r>
+        <w:rPr>
+          <w:rFonts w:ascii="Times New Roman" w:hAnsi="Times New Roman" w:cs="Times New Roman"/>
+          <w:i/>
+        </w:rPr>
+        <w:t xml:space="preserve"> </w:t>
+      </w:r>
+      <w:r>
+        <w:rPr>
+          <w:rFonts w:ascii="Times New Roman" w:hAnsi="Times New Roman" w:cs="Times New Roman"/>
+        </w:rPr>
+        <w:t>= average rating for target user over all rated items</w:t>
+      </w:r>
+      <w:r>
+        <w:rPr>
+          <w:rFonts w:ascii="Times New Roman" w:hAnsi="Times New Roman" w:cs="Times New Roman"/>
+        </w:rPr>
+        <w:br/>
+      </w:r>
+      <w:proofErr w:type="spellStart"/>
+      <w:r>
+        <w:rPr>
+          <w:rFonts w:ascii="Times New Roman" w:hAnsi="Times New Roman" w:cs="Times New Roman"/>
+          <w:i/>
+        </w:rPr>
+        <w:t>sim</w:t>
+      </w:r>
+      <w:r>
+        <w:rPr>
+          <w:rFonts w:ascii="Times New Roman" w:hAnsi="Times New Roman" w:cs="Times New Roman"/>
+          <w:i/>
+          <w:vertAlign w:val="subscript"/>
+        </w:rPr>
+        <w:t>u,v</w:t>
+      </w:r>
+      <w:proofErr w:type="spellEnd"/>
+      <w:r>
+        <w:rPr>
+          <w:rFonts w:ascii="Times New Roman" w:hAnsi="Times New Roman" w:cs="Times New Roman"/>
+          <w:i/>
+        </w:rPr>
+        <w:t xml:space="preserve"> </w:t>
+      </w:r>
+      <w:r>
+        <w:rPr>
+          <w:rFonts w:ascii="Times New Roman" w:hAnsi="Times New Roman" w:cs="Times New Roman"/>
+        </w:rPr>
+        <w:t>= mean-adjusted Pearson correlation from Step 1</w:t>
+      </w:r>
+      <w:r>
+        <w:br/>
+      </w:r>
+      <w:r>
+        <w:rPr>
+          <w:i/>
+          <w:noProof/>
+          <w:lang w:val="en-AU" w:eastAsia="en-AU" w:bidi="ar-SA"/>
+        </w:rPr>
+        <w:drawing>
+          <wp:inline distT="0" distB="0" distL="0" distR="0">
+            <wp:extent cx="3662591" cy="1284942"/>
+            <wp:effectExtent l="19050" t="0" r="0" b="0"/>
+            <wp:docPr id="2" name="Picture 1" descr="Item Predection Formula.PNG"/>
+            <wp:cNvGraphicFramePr>
+              <a:graphicFrameLocks xmlns:a="http://schemas.openxmlformats.org/drawingml/2006/main" noChangeAspect="1"/>
+            </wp:cNvGraphicFramePr>
+            <a:graphic xmlns:a="http://schemas.openxmlformats.org/drawingml/2006/main">
+              <a:graphicData uri="http://schemas.openxmlformats.org/drawingml/2006/picture">
+                <pic:pic xmlns:pic="http://schemas.openxmlformats.org/drawingml/2006/picture">
+                  <pic:nvPicPr>
+                    <pic:cNvPr id="0" name="Item Predection Formula.PNG"/>
+                    <pic:cNvPicPr/>
+                  </pic:nvPicPr>
+                  <pic:blipFill>
+                    <a:blip r:embed="rId10" cstate="print"/>
+                    <a:stretch>
+                      <a:fillRect/>
+                    </a:stretch>
+                  </pic:blipFill>
+                  <pic:spPr>
+                    <a:xfrm>
+                      <a:off x="0" y="0"/>
+                      <a:ext cx="3670470" cy="1287706"/>
+                    </a:xfrm>
+                    <a:prstGeom prst="rect">
+                      <a:avLst/>
+                    </a:prstGeom>
+                  </pic:spPr>
+                </pic:pic>
+              </a:graphicData>
+            </a:graphic>
+          </wp:inline>
+        </w:drawing>
+      </w:r>
+      <w:r>
+        <w:rPr>
+          <w:i/>
+        </w:rPr>
+        <w:br/>
+      </w:r>
     </w:p>
     <w:p>
       <w:pPr>
         <w:pStyle w:val="Heading3"/>
       </w:pPr>
-      <w:bookmarkStart w:id="5" w:name="_Toc386528032"/>
+      <w:bookmarkStart w:id="16" w:name="_Toc387662454"/>
       <w:r>
         <w:t>Rating Predictions</w:t>
       </w:r>
-      <w:bookmarkEnd w:id="5"/>
+      <w:bookmarkEnd w:id="16"/>
     </w:p>
     <w:p>
       <w:proofErr w:type="spellStart"/>
@@ -1168,22 +3457,23 @@
       <w:pPr>
         <w:pStyle w:val="Heading2"/>
       </w:pPr>
-      <w:bookmarkStart w:id="6" w:name="_Toc386528033"/>
-      <w:r>
+      <w:bookmarkStart w:id="17" w:name="_Toc387662455"/>
+      <w:r>
+        <w:lastRenderedPageBreak/>
         <w:t>Classes</w:t>
       </w:r>
-      <w:bookmarkEnd w:id="6"/>
+      <w:bookmarkEnd w:id="17"/>
     </w:p>
     <w:p/>
     <w:p>
       <w:pPr>
         <w:pStyle w:val="Heading2"/>
       </w:pPr>
-      <w:bookmarkStart w:id="7" w:name="_Toc386528034"/>
+      <w:bookmarkStart w:id="18" w:name="_Toc387662456"/>
       <w:r>
         <w:t>Methods</w:t>
       </w:r>
-      <w:bookmarkEnd w:id="7"/>
+      <w:bookmarkEnd w:id="18"/>
     </w:p>
     <w:p>
       <w:proofErr w:type="spellStart"/>
@@ -1196,19 +3486,21 @@
       <w:pPr>
         <w:pStyle w:val="Heading2"/>
       </w:pPr>
+      <w:bookmarkStart w:id="19" w:name="_Toc387662457"/>
       <w:r>
         <w:t>Test Cases</w:t>
       </w:r>
+      <w:bookmarkEnd w:id="19"/>
     </w:p>
     <w:p>
       <w:pPr>
         <w:pStyle w:val="Heading1"/>
       </w:pPr>
-      <w:bookmarkStart w:id="8" w:name="_Toc386528035"/>
+      <w:bookmarkStart w:id="20" w:name="_Toc387662458"/>
       <w:r>
         <w:t>Team Process</w:t>
       </w:r>
-      <w:bookmarkEnd w:id="8"/>
+      <w:bookmarkEnd w:id="20"/>
     </w:p>
     <w:p>
       <w:proofErr w:type="spellStart"/>
@@ -1246,12 +3538,14 @@
       <w:pPr>
         <w:pStyle w:val="Heading2"/>
       </w:pPr>
+      <w:bookmarkStart w:id="21" w:name="_Toc387662459"/>
       <w:r>
         <w:t xml:space="preserve">Sprint 1 </w:t>
       </w:r>
       <w:r>
         <w:t>(Week 2)</w:t>
       </w:r>
+      <w:bookmarkEnd w:id="21"/>
     </w:p>
     <w:p>
       <w:pPr>
@@ -1336,7 +3630,6 @@
         </w:numPr>
       </w:pPr>
       <w:r>
-        <w:lastRenderedPageBreak/>
         <w:t>Communications were setup successfully</w:t>
       </w:r>
     </w:p>
@@ -1344,6 +3637,7 @@
       <w:pPr>
         <w:pStyle w:val="Heading2"/>
       </w:pPr>
+      <w:bookmarkStart w:id="22" w:name="_Toc387662460"/>
       <w:r>
         <w:t>Sprint 2</w:t>
       </w:r>
@@ -1356,6 +3650,7 @@
       <w:r>
         <w:t>Week 3)</w:t>
       </w:r>
+      <w:bookmarkEnd w:id="22"/>
     </w:p>
     <w:p>
       <w:pPr>
@@ -1425,9 +3720,11 @@
       <w:pPr>
         <w:pStyle w:val="Heading2"/>
       </w:pPr>
+      <w:bookmarkStart w:id="23" w:name="_Toc387662461"/>
       <w:r>
         <w:t>Sprint 3 (Week 4)</w:t>
       </w:r>
+      <w:bookmarkEnd w:id="23"/>
     </w:p>
     <w:p>
       <w:pPr>
@@ -1520,9 +3817,12 @@
       <w:pPr>
         <w:pStyle w:val="Heading2"/>
       </w:pPr>
-      <w:r>
+      <w:bookmarkStart w:id="24" w:name="_Toc387662462"/>
+      <w:r>
+        <w:lastRenderedPageBreak/>
         <w:t>Sprint 4 (week 5)</w:t>
       </w:r>
+      <w:bookmarkEnd w:id="24"/>
     </w:p>
     <w:p>
       <w:pPr>
@@ -1593,9 +3893,11 @@
       <w:pPr>
         <w:pStyle w:val="Heading2"/>
       </w:pPr>
+      <w:bookmarkStart w:id="25" w:name="_Toc387662463"/>
       <w:r>
         <w:t>Sprint 5 (Week 6)</w:t>
       </w:r>
+      <w:bookmarkEnd w:id="25"/>
     </w:p>
     <w:p>
       <w:pPr>
@@ -1654,9 +3956,11 @@
       <w:pPr>
         <w:pStyle w:val="Heading2"/>
       </w:pPr>
+      <w:bookmarkStart w:id="26" w:name="_Toc387662464"/>
       <w:r>
         <w:t>SPRINT 6 (Week 7)</w:t>
       </w:r>
+      <w:bookmarkEnd w:id="26"/>
     </w:p>
     <w:p>
       <w:pPr>
@@ -1688,7 +3992,7 @@
       </w:r>
     </w:p>
     <w:sectPr>
-      <w:footerReference w:type="default" r:id="rId9"/>
+      <w:footerReference w:type="default" r:id="rId11"/>
       <w:pgSz w:w="11906" w:h="16838"/>
       <w:pgMar w:top="1440" w:right="1440" w:bottom="1440" w:left="1440" w:header="708" w:footer="708" w:gutter="0"/>
       <w:cols w:space="708"/>
@@ -1745,7 +4049,7 @@
             <w:rPr>
               <w:noProof/>
             </w:rPr>
-            <w:t>4</w:t>
+            <w:t>5</w:t>
           </w:r>
         </w:fldSimple>
       </w:p>
@@ -1808,6 +4112,92 @@
     </w:lvl>
   </w:abstractNum>
   <w:abstractNum w:abstractNumId="1">
+    <w:nsid w:val="06906CDF"/>
+    <w:multiLevelType w:val="hybridMultilevel"/>
+    <w:tmpl w:val="D17648A0"/>
+    <w:lvl w:ilvl="0" w:tplc="0C09000F">
+      <w:start w:val="1"/>
+      <w:numFmt w:val="decimal"/>
+      <w:lvlText w:val="%1."/>
+      <w:lvlJc w:val="left"/>
+      <w:pPr>
+        <w:ind w:left="720" w:hanging="360"/>
+      </w:pPr>
+    </w:lvl>
+    <w:lvl w:ilvl="1" w:tplc="0C090019">
+      <w:start w:val="1"/>
+      <w:numFmt w:val="lowerLetter"/>
+      <w:lvlText w:val="%2."/>
+      <w:lvlJc w:val="left"/>
+      <w:pPr>
+        <w:ind w:left="1440" w:hanging="360"/>
+      </w:pPr>
+    </w:lvl>
+    <w:lvl w:ilvl="2" w:tplc="0C09001B" w:tentative="1">
+      <w:start w:val="1"/>
+      <w:numFmt w:val="lowerRoman"/>
+      <w:lvlText w:val="%3."/>
+      <w:lvlJc w:val="right"/>
+      <w:pPr>
+        <w:ind w:left="2160" w:hanging="180"/>
+      </w:pPr>
+    </w:lvl>
+    <w:lvl w:ilvl="3" w:tplc="0C09000F" w:tentative="1">
+      <w:start w:val="1"/>
+      <w:numFmt w:val="decimal"/>
+      <w:lvlText w:val="%4."/>
+      <w:lvlJc w:val="left"/>
+      <w:pPr>
+        <w:ind w:left="2880" w:hanging="360"/>
+      </w:pPr>
+    </w:lvl>
+    <w:lvl w:ilvl="4" w:tplc="0C090019" w:tentative="1">
+      <w:start w:val="1"/>
+      <w:numFmt w:val="lowerLetter"/>
+      <w:lvlText w:val="%5."/>
+      <w:lvlJc w:val="left"/>
+      <w:pPr>
+        <w:ind w:left="3600" w:hanging="360"/>
+      </w:pPr>
+    </w:lvl>
+    <w:lvl w:ilvl="5" w:tplc="0C09001B" w:tentative="1">
+      <w:start w:val="1"/>
+      <w:numFmt w:val="lowerRoman"/>
+      <w:lvlText w:val="%6."/>
+      <w:lvlJc w:val="right"/>
+      <w:pPr>
+        <w:ind w:left="4320" w:hanging="180"/>
+      </w:pPr>
+    </w:lvl>
+    <w:lvl w:ilvl="6" w:tplc="0C09000F" w:tentative="1">
+      <w:start w:val="1"/>
+      <w:numFmt w:val="decimal"/>
+      <w:lvlText w:val="%7."/>
+      <w:lvlJc w:val="left"/>
+      <w:pPr>
+        <w:ind w:left="5040" w:hanging="360"/>
+      </w:pPr>
+    </w:lvl>
+    <w:lvl w:ilvl="7" w:tplc="0C090019" w:tentative="1">
+      <w:start w:val="1"/>
+      <w:numFmt w:val="lowerLetter"/>
+      <w:lvlText w:val="%8."/>
+      <w:lvlJc w:val="left"/>
+      <w:pPr>
+        <w:ind w:left="5760" w:hanging="360"/>
+      </w:pPr>
+    </w:lvl>
+    <w:lvl w:ilvl="8" w:tplc="0C09001B" w:tentative="1">
+      <w:start w:val="1"/>
+      <w:numFmt w:val="lowerRoman"/>
+      <w:lvlText w:val="%9."/>
+      <w:lvlJc w:val="right"/>
+      <w:pPr>
+        <w:ind w:left="6480" w:hanging="180"/>
+      </w:pPr>
+    </w:lvl>
+  </w:abstractNum>
+  <w:abstractNum w:abstractNumId="2">
     <w:nsid w:val="0CE26FD5"/>
     <w:multiLevelType w:val="hybridMultilevel"/>
     <w:tmpl w:val="3FC82672"/>
@@ -1920,7 +4310,7 @@
       </w:rPr>
     </w:lvl>
   </w:abstractNum>
-  <w:abstractNum w:abstractNumId="2">
+  <w:abstractNum w:abstractNumId="3">
     <w:nsid w:val="11093727"/>
     <w:multiLevelType w:val="hybridMultilevel"/>
     <w:tmpl w:val="2CE806DE"/>
@@ -2033,7 +4423,7 @@
       </w:rPr>
     </w:lvl>
   </w:abstractNum>
-  <w:abstractNum w:abstractNumId="3">
+  <w:abstractNum w:abstractNumId="4">
     <w:nsid w:val="2013422C"/>
     <w:multiLevelType w:val="hybridMultilevel"/>
     <w:tmpl w:val="AB485AF8"/>
@@ -2146,7 +4536,7 @@
       </w:rPr>
     </w:lvl>
   </w:abstractNum>
-  <w:abstractNum w:abstractNumId="4">
+  <w:abstractNum w:abstractNumId="5">
     <w:nsid w:val="28080052"/>
     <w:multiLevelType w:val="hybridMultilevel"/>
     <w:tmpl w:val="F558E0C2"/>
@@ -2259,7 +4649,7 @@
       </w:rPr>
     </w:lvl>
   </w:abstractNum>
-  <w:abstractNum w:abstractNumId="5">
+  <w:abstractNum w:abstractNumId="6">
     <w:nsid w:val="2DFF4088"/>
     <w:multiLevelType w:val="hybridMultilevel"/>
     <w:tmpl w:val="52D4237A"/>
@@ -2372,7 +4762,120 @@
       </w:rPr>
     </w:lvl>
   </w:abstractNum>
-  <w:abstractNum w:abstractNumId="6">
+  <w:abstractNum w:abstractNumId="7">
+    <w:nsid w:val="2EDA28E3"/>
+    <w:multiLevelType w:val="hybridMultilevel"/>
+    <w:tmpl w:val="B41ABC20"/>
+    <w:lvl w:ilvl="0" w:tplc="0C090001">
+      <w:start w:val="1"/>
+      <w:numFmt w:val="bullet"/>
+      <w:lvlText w:val=""/>
+      <w:lvlJc w:val="left"/>
+      <w:pPr>
+        <w:ind w:left="795" w:hanging="360"/>
+      </w:pPr>
+      <w:rPr>
+        <w:rFonts w:ascii="Symbol" w:hAnsi="Symbol" w:hint="default"/>
+      </w:rPr>
+    </w:lvl>
+    <w:lvl w:ilvl="1" w:tplc="0C090003" w:tentative="1">
+      <w:start w:val="1"/>
+      <w:numFmt w:val="bullet"/>
+      <w:lvlText w:val="o"/>
+      <w:lvlJc w:val="left"/>
+      <w:pPr>
+        <w:ind w:left="1515" w:hanging="360"/>
+      </w:pPr>
+      <w:rPr>
+        <w:rFonts w:ascii="Courier New" w:hAnsi="Courier New" w:cs="Courier New" w:hint="default"/>
+      </w:rPr>
+    </w:lvl>
+    <w:lvl w:ilvl="2" w:tplc="0C090005" w:tentative="1">
+      <w:start w:val="1"/>
+      <w:numFmt w:val="bullet"/>
+      <w:lvlText w:val=""/>
+      <w:lvlJc w:val="left"/>
+      <w:pPr>
+        <w:ind w:left="2235" w:hanging="360"/>
+      </w:pPr>
+      <w:rPr>
+        <w:rFonts w:ascii="Wingdings" w:hAnsi="Wingdings" w:hint="default"/>
+      </w:rPr>
+    </w:lvl>
+    <w:lvl w:ilvl="3" w:tplc="0C090001" w:tentative="1">
+      <w:start w:val="1"/>
+      <w:numFmt w:val="bullet"/>
+      <w:lvlText w:val=""/>
+      <w:lvlJc w:val="left"/>
+      <w:pPr>
+        <w:ind w:left="2955" w:hanging="360"/>
+      </w:pPr>
+      <w:rPr>
+        <w:rFonts w:ascii="Symbol" w:hAnsi="Symbol" w:hint="default"/>
+      </w:rPr>
+    </w:lvl>
+    <w:lvl w:ilvl="4" w:tplc="0C090003" w:tentative="1">
+      <w:start w:val="1"/>
+      <w:numFmt w:val="bullet"/>
+      <w:lvlText w:val="o"/>
+      <w:lvlJc w:val="left"/>
+      <w:pPr>
+        <w:ind w:left="3675" w:hanging="360"/>
+      </w:pPr>
+      <w:rPr>
+        <w:rFonts w:ascii="Courier New" w:hAnsi="Courier New" w:cs="Courier New" w:hint="default"/>
+      </w:rPr>
+    </w:lvl>
+    <w:lvl w:ilvl="5" w:tplc="0C090005" w:tentative="1">
+      <w:start w:val="1"/>
+      <w:numFmt w:val="bullet"/>
+      <w:lvlText w:val=""/>
+      <w:lvlJc w:val="left"/>
+      <w:pPr>
+        <w:ind w:left="4395" w:hanging="360"/>
+      </w:pPr>
+      <w:rPr>
+        <w:rFonts w:ascii="Wingdings" w:hAnsi="Wingdings" w:hint="default"/>
+      </w:rPr>
+    </w:lvl>
+    <w:lvl w:ilvl="6" w:tplc="0C090001" w:tentative="1">
+      <w:start w:val="1"/>
+      <w:numFmt w:val="bullet"/>
+      <w:lvlText w:val=""/>
+      <w:lvlJc w:val="left"/>
+      <w:pPr>
+        <w:ind w:left="5115" w:hanging="360"/>
+      </w:pPr>
+      <w:rPr>
+        <w:rFonts w:ascii="Symbol" w:hAnsi="Symbol" w:hint="default"/>
+      </w:rPr>
+    </w:lvl>
+    <w:lvl w:ilvl="7" w:tplc="0C090003" w:tentative="1">
+      <w:start w:val="1"/>
+      <w:numFmt w:val="bullet"/>
+      <w:lvlText w:val="o"/>
+      <w:lvlJc w:val="left"/>
+      <w:pPr>
+        <w:ind w:left="5835" w:hanging="360"/>
+      </w:pPr>
+      <w:rPr>
+        <w:rFonts w:ascii="Courier New" w:hAnsi="Courier New" w:cs="Courier New" w:hint="default"/>
+      </w:rPr>
+    </w:lvl>
+    <w:lvl w:ilvl="8" w:tplc="0C090005" w:tentative="1">
+      <w:start w:val="1"/>
+      <w:numFmt w:val="bullet"/>
+      <w:lvlText w:val=""/>
+      <w:lvlJc w:val="left"/>
+      <w:pPr>
+        <w:ind w:left="6555" w:hanging="360"/>
+      </w:pPr>
+      <w:rPr>
+        <w:rFonts w:ascii="Wingdings" w:hAnsi="Wingdings" w:hint="default"/>
+      </w:rPr>
+    </w:lvl>
+  </w:abstractNum>
+  <w:abstractNum w:abstractNumId="8">
     <w:nsid w:val="345153D5"/>
     <w:multiLevelType w:val="hybridMultilevel"/>
     <w:tmpl w:val="D0C21C74"/>
@@ -2485,7 +4988,7 @@
       </w:rPr>
     </w:lvl>
   </w:abstractNum>
-  <w:abstractNum w:abstractNumId="7">
+  <w:abstractNum w:abstractNumId="9">
     <w:nsid w:val="348E5ABD"/>
     <w:multiLevelType w:val="hybridMultilevel"/>
     <w:tmpl w:val="9A36A72C"/>
@@ -2598,7 +5101,7 @@
       </w:rPr>
     </w:lvl>
   </w:abstractNum>
-  <w:abstractNum w:abstractNumId="8">
+  <w:abstractNum w:abstractNumId="10">
     <w:nsid w:val="40A12A88"/>
     <w:multiLevelType w:val="hybridMultilevel"/>
     <w:tmpl w:val="9C2EFB6C"/>
@@ -2711,7 +5214,7 @@
       </w:rPr>
     </w:lvl>
   </w:abstractNum>
-  <w:abstractNum w:abstractNumId="9">
+  <w:abstractNum w:abstractNumId="11">
     <w:nsid w:val="65343838"/>
     <w:multiLevelType w:val="hybridMultilevel"/>
     <w:tmpl w:val="ED7C5342"/>
@@ -2824,7 +5327,7 @@
       </w:rPr>
     </w:lvl>
   </w:abstractNum>
-  <w:abstractNum w:abstractNumId="10">
+  <w:abstractNum w:abstractNumId="12">
     <w:nsid w:val="6638411E"/>
     <w:multiLevelType w:val="hybridMultilevel"/>
     <w:tmpl w:val="C5306B3E"/>
@@ -2937,7 +5440,7 @@
       </w:rPr>
     </w:lvl>
   </w:abstractNum>
-  <w:abstractNum w:abstractNumId="11">
+  <w:abstractNum w:abstractNumId="13">
     <w:nsid w:val="678409C0"/>
     <w:multiLevelType w:val="hybridMultilevel"/>
     <w:tmpl w:val="816EE978"/>
@@ -3051,40 +5554,46 @@
     </w:lvl>
   </w:abstractNum>
   <w:num w:numId="1">
-    <w:abstractNumId w:val="3"/>
+    <w:abstractNumId w:val="4"/>
   </w:num>
   <w:num w:numId="2">
     <w:abstractNumId w:val="0"/>
   </w:num>
   <w:num w:numId="3">
+    <w:abstractNumId w:val="13"/>
+  </w:num>
+  <w:num w:numId="4">
+    <w:abstractNumId w:val="8"/>
+  </w:num>
+  <w:num w:numId="5">
+    <w:abstractNumId w:val="3"/>
+  </w:num>
+  <w:num w:numId="6">
+    <w:abstractNumId w:val="9"/>
+  </w:num>
+  <w:num w:numId="7">
+    <w:abstractNumId w:val="12"/>
+  </w:num>
+  <w:num w:numId="8">
+    <w:abstractNumId w:val="10"/>
+  </w:num>
+  <w:num w:numId="9">
+    <w:abstractNumId w:val="2"/>
+  </w:num>
+  <w:num w:numId="10">
     <w:abstractNumId w:val="11"/>
   </w:num>
-  <w:num w:numId="4">
+  <w:num w:numId="11">
+    <w:abstractNumId w:val="5"/>
+  </w:num>
+  <w:num w:numId="12">
     <w:abstractNumId w:val="6"/>
   </w:num>
-  <w:num w:numId="5">
-    <w:abstractNumId w:val="2"/>
-  </w:num>
-  <w:num w:numId="6">
+  <w:num w:numId="13">
     <w:abstractNumId w:val="7"/>
   </w:num>
-  <w:num w:numId="7">
-    <w:abstractNumId w:val="10"/>
-  </w:num>
-  <w:num w:numId="8">
-    <w:abstractNumId w:val="8"/>
-  </w:num>
-  <w:num w:numId="9">
+  <w:num w:numId="14">
     <w:abstractNumId w:val="1"/>
-  </w:num>
-  <w:num w:numId="10">
-    <w:abstractNumId w:val="9"/>
-  </w:num>
-  <w:num w:numId="11">
-    <w:abstractNumId w:val="4"/>
-  </w:num>
-  <w:num w:numId="12">
-    <w:abstractNumId w:val="5"/>
   </w:num>
 </w:numbering>
 </file>
@@ -4045,76 +6554,22 @@
       <w:contextualSpacing/>
     </w:pPr>
   </w:style>
+  <w:style w:type="character" w:styleId="PlaceholderText">
+    <w:name w:val="Placeholder Text"/>
+    <w:basedOn w:val="DefaultParagraphFont"/>
+    <w:uiPriority w:val="99"/>
+    <w:semiHidden/>
+    <w:rsid w:val="0056065A"/>
+    <w:rPr>
+      <w:color w:val="808080"/>
+    </w:rPr>
+  </w:style>
 </w:styles>
 </file>
 
 <file path=word/glossary/document.xml><?xml version="1.0" encoding="utf-8"?>
 <w:glossaryDocument xmlns:ve="http://schemas.openxmlformats.org/markup-compatibility/2006" xmlns:o="urn:schemas-microsoft-com:office:office" xmlns:r="http://schemas.openxmlformats.org/officeDocument/2006/relationships" xmlns:m="http://schemas.openxmlformats.org/officeDocument/2006/math" xmlns:v="urn:schemas-microsoft-com:vml" xmlns:wp="http://schemas.openxmlformats.org/drawingml/2006/wordprocessingDrawing" xmlns:w10="urn:schemas-microsoft-com:office:word" xmlns:w="http://schemas.openxmlformats.org/wordprocessingml/2006/main" xmlns:wne="http://schemas.microsoft.com/office/word/2006/wordml">
-  <w:docParts>
-    <w:docPart>
-      <w:docPartPr>
-        <w:name w:val="8175AF6276DA471D99C71A75A204FDE5"/>
-        <w:category>
-          <w:name w:val="General"/>
-          <w:gallery w:val="placeholder"/>
-        </w:category>
-        <w:types>
-          <w:type w:val="bbPlcHdr"/>
-        </w:types>
-        <w:behaviors>
-          <w:behavior w:val="content"/>
-        </w:behaviors>
-        <w:guid w:val="{1CD31458-C65C-4A96-AE7D-B61EA09E561B}"/>
-      </w:docPartPr>
-      <w:docPartBody>
-        <w:p>
-          <w:pPr>
-            <w:pStyle w:val="8175AF6276DA471D99C71A75A204FDE5"/>
-          </w:pPr>
-          <w:r>
-            <w:rPr>
-              <w:b/>
-              <w:bCs/>
-              <w:color w:val="808080" w:themeColor="text1" w:themeTint="7F"/>
-              <w:sz w:val="32"/>
-              <w:szCs w:val="32"/>
-            </w:rPr>
-            <w:t>[Type the company name]</w:t>
-          </w:r>
-        </w:p>
-      </w:docPartBody>
-    </w:docPart>
-    <w:docPart>
-      <w:docPartPr>
-        <w:name w:val="BD2C4A4A272647AFB87DBBB992F36E69"/>
-        <w:category>
-          <w:name w:val="General"/>
-          <w:gallery w:val="placeholder"/>
-        </w:category>
-        <w:types>
-          <w:type w:val="bbPlcHdr"/>
-        </w:types>
-        <w:behaviors>
-          <w:behavior w:val="content"/>
-        </w:behaviors>
-        <w:guid w:val="{9BDBBCD4-70A3-4343-AEF6-53A8FBBD8F13}"/>
-      </w:docPartPr>
-      <w:docPartBody>
-        <w:p>
-          <w:pPr>
-            <w:pStyle w:val="BD2C4A4A272647AFB87DBBB992F36E69"/>
-          </w:pPr>
-          <w:r>
-            <w:rPr>
-              <w:sz w:val="96"/>
-              <w:szCs w:val="96"/>
-            </w:rPr>
-            <w:t>[Year]</w:t>
-          </w:r>
-        </w:p>
-      </w:docPartBody>
-    </w:docPart>
-  </w:docParts>
+  <w:docParts/>
 </w:glossaryDocument>
 </file>
 
@@ -4162,6 +6617,13 @@
     <w:pitch w:val="variable"/>
     <w:sig w:usb0="E1002EFF" w:usb1="C000605B" w:usb2="00000029" w:usb3="00000000" w:csb0="000101FF" w:csb1="00000000"/>
   </w:font>
+  <w:font w:name="Cambria Math">
+    <w:panose1 w:val="02040503050406030204"/>
+    <w:charset w:val="00"/>
+    <w:family w:val="roman"/>
+    <w:pitch w:val="variable"/>
+    <w:sig w:usb0="E00002FF" w:usb1="420024FF" w:usb2="00000000" w:usb3="00000000" w:csb0="0000019F" w:csb1="00000000"/>
+  </w:font>
   <w:font w:name="Cambria">
     <w:panose1 w:val="02040503050406030204"/>
     <w:charset w:val="00"/>
@@ -4182,6 +6644,8 @@
   </w:compat>
   <w:rsids>
     <w:rsidRoot w:val="00C8505C"/>
+    <w:rsid w:val="006F3780"/>
+    <w:rsid w:val="00A0629C"/>
     <w:rsid w:val="00C8505C"/>
   </w:rsids>
   <m:mathPr>
@@ -4363,6 +6827,7 @@
   <w:style w:type="paragraph" w:default="1" w:styleId="Normal">
     <w:name w:val="Normal"/>
     <w:qFormat/>
+    <w:rsid w:val="00A0629C"/>
   </w:style>
   <w:style w:type="character" w:default="1" w:styleId="DefaultParagraphFont">
     <w:name w:val="Default Paragraph Font"/>
@@ -4411,6 +6876,16 @@
   <w:style w:type="paragraph" w:customStyle="1" w:styleId="9BC707CCD9014422ACD5178459E5D293">
     <w:name w:val="9BC707CCD9014422ACD5178459E5D293"/>
     <w:rsid w:val="00C8505C"/>
+  </w:style>
+  <w:style w:type="character" w:styleId="PlaceholderText">
+    <w:name w:val="Placeholder Text"/>
+    <w:basedOn w:val="DefaultParagraphFont"/>
+    <w:uiPriority w:val="99"/>
+    <w:semiHidden/>
+    <w:rsid w:val="006F3780"/>
+    <w:rPr>
+      <w:color w:val="808080"/>
+    </w:rPr>
   </w:style>
 </w:styles>
 </file>
@@ -4728,7 +7203,7 @@
 </file>
 
 <file path=customXml/itemProps2.xml><?xml version="1.0" encoding="utf-8"?>
-<ds:datastoreItem xmlns:ds="http://schemas.openxmlformats.org/officeDocument/2006/customXml" ds:itemID="{15108753-21F2-4703-A917-695050B557A4}">
+<ds:datastoreItem xmlns:ds="http://schemas.openxmlformats.org/officeDocument/2006/customXml" ds:itemID="{BDF7BFDC-4D37-47EE-AC87-2FB0B199A901}">
   <ds:schemaRefs>
     <ds:schemaRef ds:uri="http://schemas.openxmlformats.org/officeDocument/2006/bibliography"/>
   </ds:schemaRefs>

</xml_diff>

<commit_message>
Finished sprints on documents and tidies up some formatting to show the Prof
</commit_message>
<xml_diff>
--- a/Documentation/INB302DocumentationRecommender.docx
+++ b/Documentation/INB302DocumentationRecommender.docx
@@ -399,7 +399,7 @@
           <w:r>
             <w:fldChar w:fldCharType="separate"/>
           </w:r>
-          <w:hyperlink w:anchor="_Toc387662437" w:history="1">
+          <w:hyperlink w:anchor="_Toc387922726" w:history="1">
             <w:r>
               <w:rPr>
                 <w:rStyle w:val="Hyperlink"/>
@@ -426,7 +426,7 @@
                 <w:noProof/>
                 <w:webHidden/>
               </w:rPr>
-              <w:instrText xml:space="preserve"> PAGEREF _Toc387662437 \h </w:instrText>
+              <w:instrText xml:space="preserve"> PAGEREF _Toc387922726 \h </w:instrText>
             </w:r>
             <w:r>
               <w:rPr>
@@ -470,7 +470,7 @@
               <w:lang w:val="en-AU" w:eastAsia="en-AU" w:bidi="ar-SA"/>
             </w:rPr>
           </w:pPr>
-          <w:hyperlink w:anchor="_Toc387662438" w:history="1">
+          <w:hyperlink w:anchor="_Toc387922727" w:history="1">
             <w:r>
               <w:rPr>
                 <w:rStyle w:val="Hyperlink"/>
@@ -497,7 +497,7 @@
                 <w:noProof/>
                 <w:webHidden/>
               </w:rPr>
-              <w:instrText xml:space="preserve"> PAGEREF _Toc387662438 \h </w:instrText>
+              <w:instrText xml:space="preserve"> PAGEREF _Toc387922727 \h </w:instrText>
             </w:r>
             <w:r>
               <w:rPr>
@@ -541,7 +541,7 @@
               <w:lang w:val="en-AU" w:eastAsia="en-AU" w:bidi="ar-SA"/>
             </w:rPr>
           </w:pPr>
-          <w:hyperlink w:anchor="_Toc387662439" w:history="1">
+          <w:hyperlink w:anchor="_Toc387922728" w:history="1">
             <w:r>
               <w:rPr>
                 <w:rStyle w:val="Hyperlink"/>
@@ -568,7 +568,7 @@
                 <w:noProof/>
                 <w:webHidden/>
               </w:rPr>
-              <w:instrText xml:space="preserve"> PAGEREF _Toc387662439 \h </w:instrText>
+              <w:instrText xml:space="preserve"> PAGEREF _Toc387922728 \h </w:instrText>
             </w:r>
             <w:r>
               <w:rPr>
@@ -612,7 +612,7 @@
               <w:lang w:val="en-AU" w:eastAsia="en-AU" w:bidi="ar-SA"/>
             </w:rPr>
           </w:pPr>
-          <w:hyperlink w:anchor="_Toc387662440" w:history="1">
+          <w:hyperlink w:anchor="_Toc387922729" w:history="1">
             <w:r>
               <w:rPr>
                 <w:rStyle w:val="Hyperlink"/>
@@ -639,7 +639,7 @@
                 <w:noProof/>
                 <w:webHidden/>
               </w:rPr>
-              <w:instrText xml:space="preserve"> PAGEREF _Toc387662440 \h </w:instrText>
+              <w:instrText xml:space="preserve"> PAGEREF _Toc387922729 \h </w:instrText>
             </w:r>
             <w:r>
               <w:rPr>
@@ -683,7 +683,7 @@
               <w:lang w:val="en-AU" w:eastAsia="en-AU" w:bidi="ar-SA"/>
             </w:rPr>
           </w:pPr>
-          <w:hyperlink w:anchor="_Toc387662441" w:history="1">
+          <w:hyperlink w:anchor="_Toc387922730" w:history="1">
             <w:r>
               <w:rPr>
                 <w:rStyle w:val="Hyperlink"/>
@@ -710,7 +710,7 @@
                 <w:noProof/>
                 <w:webHidden/>
               </w:rPr>
-              <w:instrText xml:space="preserve"> PAGEREF _Toc387662441 \h </w:instrText>
+              <w:instrText xml:space="preserve"> PAGEREF _Toc387922730 \h </w:instrText>
             </w:r>
             <w:r>
               <w:rPr>
@@ -754,7 +754,7 @@
               <w:lang w:val="en-AU" w:eastAsia="en-AU" w:bidi="ar-SA"/>
             </w:rPr>
           </w:pPr>
-          <w:hyperlink w:anchor="_Toc387662442" w:history="1">
+          <w:hyperlink w:anchor="_Toc387922731" w:history="1">
             <w:r>
               <w:rPr>
                 <w:rStyle w:val="Hyperlink"/>
@@ -781,7 +781,7 @@
                 <w:noProof/>
                 <w:webHidden/>
               </w:rPr>
-              <w:instrText xml:space="preserve"> PAGEREF _Toc387662442 \h </w:instrText>
+              <w:instrText xml:space="preserve"> PAGEREF _Toc387922731 \h </w:instrText>
             </w:r>
             <w:r>
               <w:rPr>
@@ -825,7 +825,7 @@
               <w:lang w:val="en-AU" w:eastAsia="en-AU" w:bidi="ar-SA"/>
             </w:rPr>
           </w:pPr>
-          <w:hyperlink w:anchor="_Toc387662443" w:history="1">
+          <w:hyperlink w:anchor="_Toc387922732" w:history="1">
             <w:r>
               <w:rPr>
                 <w:rStyle w:val="Hyperlink"/>
@@ -852,7 +852,7 @@
                 <w:noProof/>
                 <w:webHidden/>
               </w:rPr>
-              <w:instrText xml:space="preserve"> PAGEREF _Toc387662443 \h </w:instrText>
+              <w:instrText xml:space="preserve"> PAGEREF _Toc387922732 \h </w:instrText>
             </w:r>
             <w:r>
               <w:rPr>
@@ -896,7 +896,7 @@
               <w:lang w:val="en-AU" w:eastAsia="en-AU" w:bidi="ar-SA"/>
             </w:rPr>
           </w:pPr>
-          <w:hyperlink w:anchor="_Toc387662444" w:history="1">
+          <w:hyperlink w:anchor="_Toc387922733" w:history="1">
             <w:r>
               <w:rPr>
                 <w:rStyle w:val="Hyperlink"/>
@@ -923,7 +923,7 @@
                 <w:noProof/>
                 <w:webHidden/>
               </w:rPr>
-              <w:instrText xml:space="preserve"> PAGEREF _Toc387662444 \h </w:instrText>
+              <w:instrText xml:space="preserve"> PAGEREF _Toc387922733 \h </w:instrText>
             </w:r>
             <w:r>
               <w:rPr>
@@ -967,7 +967,7 @@
               <w:lang w:val="en-AU" w:eastAsia="en-AU" w:bidi="ar-SA"/>
             </w:rPr>
           </w:pPr>
-          <w:hyperlink w:anchor="_Toc387662445" w:history="1">
+          <w:hyperlink w:anchor="_Toc387922734" w:history="1">
             <w:r>
               <w:rPr>
                 <w:rStyle w:val="Hyperlink"/>
@@ -994,7 +994,7 @@
                 <w:noProof/>
                 <w:webHidden/>
               </w:rPr>
-              <w:instrText xml:space="preserve"> PAGEREF _Toc387662445 \h </w:instrText>
+              <w:instrText xml:space="preserve"> PAGEREF _Toc387922734 \h </w:instrText>
             </w:r>
             <w:r>
               <w:rPr>
@@ -1038,7 +1038,7 @@
               <w:lang w:val="en-AU" w:eastAsia="en-AU" w:bidi="ar-SA"/>
             </w:rPr>
           </w:pPr>
-          <w:hyperlink w:anchor="_Toc387662446" w:history="1">
+          <w:hyperlink w:anchor="_Toc387922735" w:history="1">
             <w:r>
               <w:rPr>
                 <w:rStyle w:val="Hyperlink"/>
@@ -1065,7 +1065,7 @@
                 <w:noProof/>
                 <w:webHidden/>
               </w:rPr>
-              <w:instrText xml:space="preserve"> PAGEREF _Toc387662446 \h </w:instrText>
+              <w:instrText xml:space="preserve"> PAGEREF _Toc387922735 \h </w:instrText>
             </w:r>
             <w:r>
               <w:rPr>
@@ -1109,7 +1109,7 @@
               <w:lang w:val="en-AU" w:eastAsia="en-AU" w:bidi="ar-SA"/>
             </w:rPr>
           </w:pPr>
-          <w:hyperlink w:anchor="_Toc387662447" w:history="1">
+          <w:hyperlink w:anchor="_Toc387922736" w:history="1">
             <w:r>
               <w:rPr>
                 <w:rStyle w:val="Hyperlink"/>
@@ -1136,7 +1136,7 @@
                 <w:noProof/>
                 <w:webHidden/>
               </w:rPr>
-              <w:instrText xml:space="preserve"> PAGEREF _Toc387662447 \h </w:instrText>
+              <w:instrText xml:space="preserve"> PAGEREF _Toc387922736 \h </w:instrText>
             </w:r>
             <w:r>
               <w:rPr>
@@ -1180,7 +1180,7 @@
               <w:lang w:val="en-AU" w:eastAsia="en-AU" w:bidi="ar-SA"/>
             </w:rPr>
           </w:pPr>
-          <w:hyperlink w:anchor="_Toc387662448" w:history="1">
+          <w:hyperlink w:anchor="_Toc387922737" w:history="1">
             <w:r>
               <w:rPr>
                 <w:rStyle w:val="Hyperlink"/>
@@ -1207,7 +1207,7 @@
                 <w:noProof/>
                 <w:webHidden/>
               </w:rPr>
-              <w:instrText xml:space="preserve"> PAGEREF _Toc387662448 \h </w:instrText>
+              <w:instrText xml:space="preserve"> PAGEREF _Toc387922737 \h </w:instrText>
             </w:r>
             <w:r>
               <w:rPr>
@@ -1227,149 +1227,7 @@
                 <w:noProof/>
                 <w:webHidden/>
               </w:rPr>
-              <w:t>4</w:t>
-            </w:r>
-            <w:r>
-              <w:rPr>
-                <w:noProof/>
-                <w:webHidden/>
-              </w:rPr>
-              <w:fldChar w:fldCharType="end"/>
-            </w:r>
-          </w:hyperlink>
-        </w:p>
-        <w:p>
-          <w:pPr>
-            <w:pStyle w:val="TOC1"/>
-            <w:tabs>
-              <w:tab w:val="right" w:leader="dot" w:pos="9016"/>
-            </w:tabs>
-            <w:rPr>
-              <w:noProof/>
-              <w:sz w:val="22"/>
-              <w:szCs w:val="22"/>
-              <w:lang w:val="en-AU" w:eastAsia="en-AU" w:bidi="ar-SA"/>
-            </w:rPr>
-          </w:pPr>
-          <w:hyperlink w:anchor="_Toc387662449" w:history="1">
-            <w:r>
-              <w:rPr>
-                <w:rStyle w:val="Hyperlink"/>
-                <w:noProof/>
-              </w:rPr>
-              <w:t>Application Manual</w:t>
-            </w:r>
-            <w:r>
-              <w:rPr>
-                <w:noProof/>
-                <w:webHidden/>
-              </w:rPr>
-              <w:tab/>
-            </w:r>
-            <w:r>
-              <w:rPr>
-                <w:noProof/>
-                <w:webHidden/>
-              </w:rPr>
-              <w:fldChar w:fldCharType="begin"/>
-            </w:r>
-            <w:r>
-              <w:rPr>
-                <w:noProof/>
-                <w:webHidden/>
-              </w:rPr>
-              <w:instrText xml:space="preserve"> PAGEREF _Toc387662449 \h </w:instrText>
-            </w:r>
-            <w:r>
-              <w:rPr>
-                <w:noProof/>
-                <w:webHidden/>
-              </w:rPr>
-            </w:r>
-            <w:r>
-              <w:rPr>
-                <w:noProof/>
-                <w:webHidden/>
-              </w:rPr>
-              <w:fldChar w:fldCharType="separate"/>
-            </w:r>
-            <w:r>
-              <w:rPr>
-                <w:noProof/>
-                <w:webHidden/>
-              </w:rPr>
-              <w:t>4</w:t>
-            </w:r>
-            <w:r>
-              <w:rPr>
-                <w:noProof/>
-                <w:webHidden/>
-              </w:rPr>
-              <w:fldChar w:fldCharType="end"/>
-            </w:r>
-          </w:hyperlink>
-        </w:p>
-        <w:p>
-          <w:pPr>
-            <w:pStyle w:val="TOC1"/>
-            <w:tabs>
-              <w:tab w:val="right" w:leader="dot" w:pos="9016"/>
-            </w:tabs>
-            <w:rPr>
-              <w:noProof/>
-              <w:sz w:val="22"/>
-              <w:szCs w:val="22"/>
-              <w:lang w:val="en-AU" w:eastAsia="en-AU" w:bidi="ar-SA"/>
-            </w:rPr>
-          </w:pPr>
-          <w:hyperlink w:anchor="_Toc387662450" w:history="1">
-            <w:r>
-              <w:rPr>
-                <w:rStyle w:val="Hyperlink"/>
-                <w:noProof/>
-              </w:rPr>
-              <w:t>Technical Report</w:t>
-            </w:r>
-            <w:r>
-              <w:rPr>
-                <w:noProof/>
-                <w:webHidden/>
-              </w:rPr>
-              <w:tab/>
-            </w:r>
-            <w:r>
-              <w:rPr>
-                <w:noProof/>
-                <w:webHidden/>
-              </w:rPr>
-              <w:fldChar w:fldCharType="begin"/>
-            </w:r>
-            <w:r>
-              <w:rPr>
-                <w:noProof/>
-                <w:webHidden/>
-              </w:rPr>
-              <w:instrText xml:space="preserve"> PAGEREF _Toc387662450 \h </w:instrText>
-            </w:r>
-            <w:r>
-              <w:rPr>
-                <w:noProof/>
-                <w:webHidden/>
-              </w:rPr>
-            </w:r>
-            <w:r>
-              <w:rPr>
-                <w:noProof/>
-                <w:webHidden/>
-              </w:rPr>
-              <w:fldChar w:fldCharType="separate"/>
-            </w:r>
-            <w:r>
-              <w:rPr>
-                <w:noProof/>
-                <w:webHidden/>
-              </w:rPr>
-              <w:t>4</w:t>
+              <w:t>5</w:t>
             </w:r>
             <w:r>
               <w:rPr>
@@ -1393,13 +1251,13 @@
               <w:lang w:val="en-AU" w:eastAsia="en-AU" w:bidi="ar-SA"/>
             </w:rPr>
           </w:pPr>
-          <w:hyperlink w:anchor="_Toc387662451" w:history="1">
+          <w:hyperlink w:anchor="_Toc387922738" w:history="1">
             <w:r>
               <w:rPr>
                 <w:rStyle w:val="Hyperlink"/>
                 <w:noProof/>
               </w:rPr>
-              <w:t>Database Information</w:t>
+              <w:t>Application Manual</w:t>
             </w:r>
             <w:r>
               <w:rPr>
@@ -1420,7 +1278,7 @@
                 <w:noProof/>
                 <w:webHidden/>
               </w:rPr>
-              <w:instrText xml:space="preserve"> PAGEREF _Toc387662451 \h </w:instrText>
+              <w:instrText xml:space="preserve"> PAGEREF _Toc387922738 \h </w:instrText>
             </w:r>
             <w:r>
               <w:rPr>
@@ -1440,7 +1298,7 @@
                 <w:noProof/>
                 <w:webHidden/>
               </w:rPr>
-              <w:t>4</w:t>
+              <w:t>5</w:t>
             </w:r>
             <w:r>
               <w:rPr>
@@ -1464,13 +1322,13 @@
               <w:lang w:val="en-AU" w:eastAsia="en-AU" w:bidi="ar-SA"/>
             </w:rPr>
           </w:pPr>
-          <w:hyperlink w:anchor="_Toc387662452" w:history="1">
+          <w:hyperlink w:anchor="_Toc387922739" w:history="1">
             <w:r>
               <w:rPr>
                 <w:rStyle w:val="Hyperlink"/>
                 <w:noProof/>
               </w:rPr>
-              <w:t>Algorithms</w:t>
+              <w:t>Technical Report</w:t>
             </w:r>
             <w:r>
               <w:rPr>
@@ -1491,7 +1349,7 @@
                 <w:noProof/>
                 <w:webHidden/>
               </w:rPr>
-              <w:instrText xml:space="preserve"> PAGEREF _Toc387662452 \h </w:instrText>
+              <w:instrText xml:space="preserve"> PAGEREF _Toc387922739 \h </w:instrText>
             </w:r>
             <w:r>
               <w:rPr>
@@ -1511,7 +1369,7 @@
                 <w:noProof/>
                 <w:webHidden/>
               </w:rPr>
-              <w:t>4</w:t>
+              <w:t>5</w:t>
             </w:r>
             <w:r>
               <w:rPr>
@@ -1535,13 +1393,13 @@
               <w:lang w:val="en-AU" w:eastAsia="en-AU" w:bidi="ar-SA"/>
             </w:rPr>
           </w:pPr>
-          <w:hyperlink w:anchor="_Toc387662453" w:history="1">
+          <w:hyperlink w:anchor="_Toc387922740" w:history="1">
             <w:r>
               <w:rPr>
                 <w:rStyle w:val="Hyperlink"/>
                 <w:noProof/>
               </w:rPr>
-              <w:t>Neighbourhood</w:t>
+              <w:t>Database Information</w:t>
             </w:r>
             <w:r>
               <w:rPr>
@@ -1562,7 +1420,7 @@
                 <w:noProof/>
                 <w:webHidden/>
               </w:rPr>
-              <w:instrText xml:space="preserve"> PAGEREF _Toc387662453 \h </w:instrText>
+              <w:instrText xml:space="preserve"> PAGEREF _Toc387922740 \h </w:instrText>
             </w:r>
             <w:r>
               <w:rPr>
@@ -1582,7 +1440,7 @@
                 <w:noProof/>
                 <w:webHidden/>
               </w:rPr>
-              <w:t>4</w:t>
+              <w:t>5</w:t>
             </w:r>
             <w:r>
               <w:rPr>
@@ -1606,13 +1464,13 @@
               <w:lang w:val="en-AU" w:eastAsia="en-AU" w:bidi="ar-SA"/>
             </w:rPr>
           </w:pPr>
-          <w:hyperlink w:anchor="_Toc387662454" w:history="1">
+          <w:hyperlink w:anchor="_Toc387922741" w:history="1">
             <w:r>
               <w:rPr>
                 <w:rStyle w:val="Hyperlink"/>
                 <w:noProof/>
               </w:rPr>
-              <w:t>Rating Predictions</w:t>
+              <w:t>Algorithms</w:t>
             </w:r>
             <w:r>
               <w:rPr>
@@ -1633,7 +1491,7 @@
                 <w:noProof/>
                 <w:webHidden/>
               </w:rPr>
-              <w:instrText xml:space="preserve"> PAGEREF _Toc387662454 \h </w:instrText>
+              <w:instrText xml:space="preserve"> PAGEREF _Toc387922741 \h </w:instrText>
             </w:r>
             <w:r>
               <w:rPr>
@@ -1653,7 +1511,220 @@
                 <w:noProof/>
                 <w:webHidden/>
               </w:rPr>
-              <w:t>4</w:t>
+              <w:t>5</w:t>
+            </w:r>
+            <w:r>
+              <w:rPr>
+                <w:noProof/>
+                <w:webHidden/>
+              </w:rPr>
+              <w:fldChar w:fldCharType="end"/>
+            </w:r>
+          </w:hyperlink>
+        </w:p>
+        <w:p>
+          <w:pPr>
+            <w:pStyle w:val="TOC3"/>
+            <w:tabs>
+              <w:tab w:val="right" w:leader="dot" w:pos="9016"/>
+            </w:tabs>
+            <w:rPr>
+              <w:noProof/>
+              <w:sz w:val="22"/>
+              <w:szCs w:val="22"/>
+              <w:lang w:val="en-AU" w:eastAsia="en-AU" w:bidi="ar-SA"/>
+            </w:rPr>
+          </w:pPr>
+          <w:hyperlink w:anchor="_Toc387922742" w:history="1">
+            <w:r>
+              <w:rPr>
+                <w:rStyle w:val="Hyperlink"/>
+                <w:noProof/>
+              </w:rPr>
+              <w:t>Classes</w:t>
+            </w:r>
+            <w:r>
+              <w:rPr>
+                <w:noProof/>
+                <w:webHidden/>
+              </w:rPr>
+              <w:tab/>
+            </w:r>
+            <w:r>
+              <w:rPr>
+                <w:noProof/>
+                <w:webHidden/>
+              </w:rPr>
+              <w:fldChar w:fldCharType="begin"/>
+            </w:r>
+            <w:r>
+              <w:rPr>
+                <w:noProof/>
+                <w:webHidden/>
+              </w:rPr>
+              <w:instrText xml:space="preserve"> PAGEREF _Toc387922742 \h </w:instrText>
+            </w:r>
+            <w:r>
+              <w:rPr>
+                <w:noProof/>
+                <w:webHidden/>
+              </w:rPr>
+            </w:r>
+            <w:r>
+              <w:rPr>
+                <w:noProof/>
+                <w:webHidden/>
+              </w:rPr>
+              <w:fldChar w:fldCharType="separate"/>
+            </w:r>
+            <w:r>
+              <w:rPr>
+                <w:noProof/>
+                <w:webHidden/>
+              </w:rPr>
+              <w:t>6</w:t>
+            </w:r>
+            <w:r>
+              <w:rPr>
+                <w:noProof/>
+                <w:webHidden/>
+              </w:rPr>
+              <w:fldChar w:fldCharType="end"/>
+            </w:r>
+          </w:hyperlink>
+        </w:p>
+        <w:p>
+          <w:pPr>
+            <w:pStyle w:val="TOC3"/>
+            <w:tabs>
+              <w:tab w:val="right" w:leader="dot" w:pos="9016"/>
+            </w:tabs>
+            <w:rPr>
+              <w:noProof/>
+              <w:sz w:val="22"/>
+              <w:szCs w:val="22"/>
+              <w:lang w:val="en-AU" w:eastAsia="en-AU" w:bidi="ar-SA"/>
+            </w:rPr>
+          </w:pPr>
+          <w:hyperlink w:anchor="_Toc387922743" w:history="1">
+            <w:r>
+              <w:rPr>
+                <w:rStyle w:val="Hyperlink"/>
+                <w:noProof/>
+              </w:rPr>
+              <w:t>Methods</w:t>
+            </w:r>
+            <w:r>
+              <w:rPr>
+                <w:noProof/>
+                <w:webHidden/>
+              </w:rPr>
+              <w:tab/>
+            </w:r>
+            <w:r>
+              <w:rPr>
+                <w:noProof/>
+                <w:webHidden/>
+              </w:rPr>
+              <w:fldChar w:fldCharType="begin"/>
+            </w:r>
+            <w:r>
+              <w:rPr>
+                <w:noProof/>
+                <w:webHidden/>
+              </w:rPr>
+              <w:instrText xml:space="preserve"> PAGEREF _Toc387922743 \h </w:instrText>
+            </w:r>
+            <w:r>
+              <w:rPr>
+                <w:noProof/>
+                <w:webHidden/>
+              </w:rPr>
+            </w:r>
+            <w:r>
+              <w:rPr>
+                <w:noProof/>
+                <w:webHidden/>
+              </w:rPr>
+              <w:fldChar w:fldCharType="separate"/>
+            </w:r>
+            <w:r>
+              <w:rPr>
+                <w:noProof/>
+                <w:webHidden/>
+              </w:rPr>
+              <w:t>6</w:t>
+            </w:r>
+            <w:r>
+              <w:rPr>
+                <w:noProof/>
+                <w:webHidden/>
+              </w:rPr>
+              <w:fldChar w:fldCharType="end"/>
+            </w:r>
+          </w:hyperlink>
+        </w:p>
+        <w:p>
+          <w:pPr>
+            <w:pStyle w:val="TOC3"/>
+            <w:tabs>
+              <w:tab w:val="right" w:leader="dot" w:pos="9016"/>
+            </w:tabs>
+            <w:rPr>
+              <w:noProof/>
+              <w:sz w:val="22"/>
+              <w:szCs w:val="22"/>
+              <w:lang w:val="en-AU" w:eastAsia="en-AU" w:bidi="ar-SA"/>
+            </w:rPr>
+          </w:pPr>
+          <w:hyperlink w:anchor="_Toc387922744" w:history="1">
+            <w:r>
+              <w:rPr>
+                <w:rStyle w:val="Hyperlink"/>
+                <w:noProof/>
+              </w:rPr>
+              <w:t>Test Cases</w:t>
+            </w:r>
+            <w:r>
+              <w:rPr>
+                <w:noProof/>
+                <w:webHidden/>
+              </w:rPr>
+              <w:tab/>
+            </w:r>
+            <w:r>
+              <w:rPr>
+                <w:noProof/>
+                <w:webHidden/>
+              </w:rPr>
+              <w:fldChar w:fldCharType="begin"/>
+            </w:r>
+            <w:r>
+              <w:rPr>
+                <w:noProof/>
+                <w:webHidden/>
+              </w:rPr>
+              <w:instrText xml:space="preserve"> PAGEREF _Toc387922744 \h </w:instrText>
+            </w:r>
+            <w:r>
+              <w:rPr>
+                <w:noProof/>
+                <w:webHidden/>
+              </w:rPr>
+            </w:r>
+            <w:r>
+              <w:rPr>
+                <w:noProof/>
+                <w:webHidden/>
+              </w:rPr>
+              <w:fldChar w:fldCharType="separate"/>
+            </w:r>
+            <w:r>
+              <w:rPr>
+                <w:noProof/>
+                <w:webHidden/>
+              </w:rPr>
+              <w:t>6</w:t>
             </w:r>
             <w:r>
               <w:rPr>
@@ -1677,13 +1748,13 @@
               <w:lang w:val="en-AU" w:eastAsia="en-AU" w:bidi="ar-SA"/>
             </w:rPr>
           </w:pPr>
-          <w:hyperlink w:anchor="_Toc387662455" w:history="1">
+          <w:hyperlink w:anchor="_Toc387922745" w:history="1">
             <w:r>
               <w:rPr>
                 <w:rStyle w:val="Hyperlink"/>
                 <w:noProof/>
               </w:rPr>
-              <w:t>Classes</w:t>
+              <w:t>Team Process</w:t>
             </w:r>
             <w:r>
               <w:rPr>
@@ -1704,7 +1775,7 @@
                 <w:noProof/>
                 <w:webHidden/>
               </w:rPr>
-              <w:instrText xml:space="preserve"> PAGEREF _Toc387662455 \h </w:instrText>
+              <w:instrText xml:space="preserve"> PAGEREF _Toc387922745 \h </w:instrText>
             </w:r>
             <w:r>
               <w:rPr>
@@ -1724,7 +1795,7 @@
                 <w:noProof/>
                 <w:webHidden/>
               </w:rPr>
-              <w:t>4</w:t>
+              <w:t>6</w:t>
             </w:r>
             <w:r>
               <w:rPr>
@@ -1737,7 +1808,7 @@
         </w:p>
         <w:p>
           <w:pPr>
-            <w:pStyle w:val="TOC2"/>
+            <w:pStyle w:val="TOC3"/>
             <w:tabs>
               <w:tab w:val="right" w:leader="dot" w:pos="9016"/>
             </w:tabs>
@@ -1748,13 +1819,13 @@
               <w:lang w:val="en-AU" w:eastAsia="en-AU" w:bidi="ar-SA"/>
             </w:rPr>
           </w:pPr>
-          <w:hyperlink w:anchor="_Toc387662456" w:history="1">
+          <w:hyperlink w:anchor="_Toc387922746" w:history="1">
             <w:r>
               <w:rPr>
                 <w:rStyle w:val="Hyperlink"/>
                 <w:noProof/>
               </w:rPr>
-              <w:t>Methods</w:t>
+              <w:t>Sprint 1 (Week 2)</w:t>
             </w:r>
             <w:r>
               <w:rPr>
@@ -1775,7 +1846,7 @@
                 <w:noProof/>
                 <w:webHidden/>
               </w:rPr>
-              <w:instrText xml:space="preserve"> PAGEREF _Toc387662456 \h </w:instrText>
+              <w:instrText xml:space="preserve"> PAGEREF _Toc387922746 \h </w:instrText>
             </w:r>
             <w:r>
               <w:rPr>
@@ -1795,7 +1866,7 @@
                 <w:noProof/>
                 <w:webHidden/>
               </w:rPr>
-              <w:t>5</w:t>
+              <w:t>6</w:t>
             </w:r>
             <w:r>
               <w:rPr>
@@ -1808,7 +1879,7 @@
         </w:p>
         <w:p>
           <w:pPr>
-            <w:pStyle w:val="TOC2"/>
+            <w:pStyle w:val="TOC3"/>
             <w:tabs>
               <w:tab w:val="right" w:leader="dot" w:pos="9016"/>
             </w:tabs>
@@ -1819,13 +1890,13 @@
               <w:lang w:val="en-AU" w:eastAsia="en-AU" w:bidi="ar-SA"/>
             </w:rPr>
           </w:pPr>
-          <w:hyperlink w:anchor="_Toc387662457" w:history="1">
+          <w:hyperlink w:anchor="_Toc387922747" w:history="1">
             <w:r>
               <w:rPr>
                 <w:rStyle w:val="Hyperlink"/>
                 <w:noProof/>
               </w:rPr>
-              <w:t>Test Cases</w:t>
+              <w:t>Sprint 2 (Week 3)</w:t>
             </w:r>
             <w:r>
               <w:rPr>
@@ -1846,7 +1917,7 @@
                 <w:noProof/>
                 <w:webHidden/>
               </w:rPr>
-              <w:instrText xml:space="preserve"> PAGEREF _Toc387662457 \h </w:instrText>
+              <w:instrText xml:space="preserve"> PAGEREF _Toc387922747 \h </w:instrText>
             </w:r>
             <w:r>
               <w:rPr>
@@ -1866,7 +1937,7 @@
                 <w:noProof/>
                 <w:webHidden/>
               </w:rPr>
-              <w:t>5</w:t>
+              <w:t>6</w:t>
             </w:r>
             <w:r>
               <w:rPr>
@@ -1879,7 +1950,7 @@
         </w:p>
         <w:p>
           <w:pPr>
-            <w:pStyle w:val="TOC1"/>
+            <w:pStyle w:val="TOC3"/>
             <w:tabs>
               <w:tab w:val="right" w:leader="dot" w:pos="9016"/>
             </w:tabs>
@@ -1890,13 +1961,13 @@
               <w:lang w:val="en-AU" w:eastAsia="en-AU" w:bidi="ar-SA"/>
             </w:rPr>
           </w:pPr>
-          <w:hyperlink w:anchor="_Toc387662458" w:history="1">
+          <w:hyperlink w:anchor="_Toc387922748" w:history="1">
             <w:r>
               <w:rPr>
                 <w:rStyle w:val="Hyperlink"/>
                 <w:noProof/>
               </w:rPr>
-              <w:t>Team Process</w:t>
+              <w:t>Sprint 3 (Week 4)</w:t>
             </w:r>
             <w:r>
               <w:rPr>
@@ -1917,7 +1988,7 @@
                 <w:noProof/>
                 <w:webHidden/>
               </w:rPr>
-              <w:instrText xml:space="preserve"> PAGEREF _Toc387662458 \h </w:instrText>
+              <w:instrText xml:space="preserve"> PAGEREF _Toc387922748 \h </w:instrText>
             </w:r>
             <w:r>
               <w:rPr>
@@ -1937,7 +2008,7 @@
                 <w:noProof/>
                 <w:webHidden/>
               </w:rPr>
-              <w:t>5</w:t>
+              <w:t>7</w:t>
             </w:r>
             <w:r>
               <w:rPr>
@@ -1950,7 +2021,7 @@
         </w:p>
         <w:p>
           <w:pPr>
-            <w:pStyle w:val="TOC2"/>
+            <w:pStyle w:val="TOC3"/>
             <w:tabs>
               <w:tab w:val="right" w:leader="dot" w:pos="9016"/>
             </w:tabs>
@@ -1961,13 +2032,13 @@
               <w:lang w:val="en-AU" w:eastAsia="en-AU" w:bidi="ar-SA"/>
             </w:rPr>
           </w:pPr>
-          <w:hyperlink w:anchor="_Toc387662459" w:history="1">
+          <w:hyperlink w:anchor="_Toc387922749" w:history="1">
             <w:r>
               <w:rPr>
                 <w:rStyle w:val="Hyperlink"/>
                 <w:noProof/>
               </w:rPr>
-              <w:t>Sprint 1 (Week 2)</w:t>
+              <w:t>Sprint 4 (Week 5)</w:t>
             </w:r>
             <w:r>
               <w:rPr>
@@ -1988,7 +2059,7 @@
                 <w:noProof/>
                 <w:webHidden/>
               </w:rPr>
-              <w:instrText xml:space="preserve"> PAGEREF _Toc387662459 \h </w:instrText>
+              <w:instrText xml:space="preserve"> PAGEREF _Toc387922749 \h </w:instrText>
             </w:r>
             <w:r>
               <w:rPr>
@@ -2008,7 +2079,7 @@
                 <w:noProof/>
                 <w:webHidden/>
               </w:rPr>
-              <w:t>5</w:t>
+              <w:t>7</w:t>
             </w:r>
             <w:r>
               <w:rPr>
@@ -2021,7 +2092,7 @@
         </w:p>
         <w:p>
           <w:pPr>
-            <w:pStyle w:val="TOC2"/>
+            <w:pStyle w:val="TOC3"/>
             <w:tabs>
               <w:tab w:val="right" w:leader="dot" w:pos="9016"/>
             </w:tabs>
@@ -2032,13 +2103,13 @@
               <w:lang w:val="en-AU" w:eastAsia="en-AU" w:bidi="ar-SA"/>
             </w:rPr>
           </w:pPr>
-          <w:hyperlink w:anchor="_Toc387662460" w:history="1">
+          <w:hyperlink w:anchor="_Toc387922750" w:history="1">
             <w:r>
               <w:rPr>
                 <w:rStyle w:val="Hyperlink"/>
                 <w:noProof/>
               </w:rPr>
-              <w:t>Sprint 2 (Week 3)</w:t>
+              <w:t>Sprint 5 (Week 6)</w:t>
             </w:r>
             <w:r>
               <w:rPr>
@@ -2059,7 +2130,7 @@
                 <w:noProof/>
                 <w:webHidden/>
               </w:rPr>
-              <w:instrText xml:space="preserve"> PAGEREF _Toc387662460 \h </w:instrText>
+              <w:instrText xml:space="preserve"> PAGEREF _Toc387922750 \h </w:instrText>
             </w:r>
             <w:r>
               <w:rPr>
@@ -2079,7 +2150,7 @@
                 <w:noProof/>
                 <w:webHidden/>
               </w:rPr>
-              <w:t>5</w:t>
+              <w:t>7</w:t>
             </w:r>
             <w:r>
               <w:rPr>
@@ -2092,7 +2163,7 @@
         </w:p>
         <w:p>
           <w:pPr>
-            <w:pStyle w:val="TOC2"/>
+            <w:pStyle w:val="TOC3"/>
             <w:tabs>
               <w:tab w:val="right" w:leader="dot" w:pos="9016"/>
             </w:tabs>
@@ -2103,13 +2174,13 @@
               <w:lang w:val="en-AU" w:eastAsia="en-AU" w:bidi="ar-SA"/>
             </w:rPr>
           </w:pPr>
-          <w:hyperlink w:anchor="_Toc387662461" w:history="1">
+          <w:hyperlink w:anchor="_Toc387922751" w:history="1">
             <w:r>
               <w:rPr>
                 <w:rStyle w:val="Hyperlink"/>
                 <w:noProof/>
               </w:rPr>
-              <w:t>Sprint 3 (Week 4)</w:t>
+              <w:t>Sprint 6 (Week 7)</w:t>
             </w:r>
             <w:r>
               <w:rPr>
@@ -2130,7 +2201,7 @@
                 <w:noProof/>
                 <w:webHidden/>
               </w:rPr>
-              <w:instrText xml:space="preserve"> PAGEREF _Toc387662461 \h </w:instrText>
+              <w:instrText xml:space="preserve"> PAGEREF _Toc387922751 \h </w:instrText>
             </w:r>
             <w:r>
               <w:rPr>
@@ -2150,7 +2221,7 @@
                 <w:noProof/>
                 <w:webHidden/>
               </w:rPr>
-              <w:t>5</w:t>
+              <w:t>7</w:t>
             </w:r>
             <w:r>
               <w:rPr>
@@ -2163,7 +2234,7 @@
         </w:p>
         <w:p>
           <w:pPr>
-            <w:pStyle w:val="TOC2"/>
+            <w:pStyle w:val="TOC3"/>
             <w:tabs>
               <w:tab w:val="right" w:leader="dot" w:pos="9016"/>
             </w:tabs>
@@ -2174,13 +2245,13 @@
               <w:lang w:val="en-AU" w:eastAsia="en-AU" w:bidi="ar-SA"/>
             </w:rPr>
           </w:pPr>
-          <w:hyperlink w:anchor="_Toc387662462" w:history="1">
+          <w:hyperlink w:anchor="_Toc387922752" w:history="1">
             <w:r>
               <w:rPr>
                 <w:rStyle w:val="Hyperlink"/>
                 <w:noProof/>
               </w:rPr>
-              <w:t>Sprint 4 (week 5)</w:t>
+              <w:t>Sprint 7 (Week 8)</w:t>
             </w:r>
             <w:r>
               <w:rPr>
@@ -2201,7 +2272,7 @@
                 <w:noProof/>
                 <w:webHidden/>
               </w:rPr>
-              <w:instrText xml:space="preserve"> PAGEREF _Toc387662462 \h </w:instrText>
+              <w:instrText xml:space="preserve"> PAGEREF _Toc387922752 \h </w:instrText>
             </w:r>
             <w:r>
               <w:rPr>
@@ -2221,7 +2292,7 @@
                 <w:noProof/>
                 <w:webHidden/>
               </w:rPr>
-              <w:t>5</w:t>
+              <w:t>7</w:t>
             </w:r>
             <w:r>
               <w:rPr>
@@ -2234,7 +2305,7 @@
         </w:p>
         <w:p>
           <w:pPr>
-            <w:pStyle w:val="TOC2"/>
+            <w:pStyle w:val="TOC3"/>
             <w:tabs>
               <w:tab w:val="right" w:leader="dot" w:pos="9016"/>
             </w:tabs>
@@ -2245,13 +2316,13 @@
               <w:lang w:val="en-AU" w:eastAsia="en-AU" w:bidi="ar-SA"/>
             </w:rPr>
           </w:pPr>
-          <w:hyperlink w:anchor="_Toc387662463" w:history="1">
+          <w:hyperlink w:anchor="_Toc387922753" w:history="1">
             <w:r>
               <w:rPr>
                 <w:rStyle w:val="Hyperlink"/>
                 <w:noProof/>
               </w:rPr>
-              <w:t>Sprint 5 (Week 6)</w:t>
+              <w:t>Sprint 8 (Week 9)</w:t>
             </w:r>
             <w:r>
               <w:rPr>
@@ -2272,7 +2343,7 @@
                 <w:noProof/>
                 <w:webHidden/>
               </w:rPr>
-              <w:instrText xml:space="preserve"> PAGEREF _Toc387662463 \h </w:instrText>
+              <w:instrText xml:space="preserve"> PAGEREF _Toc387922753 \h </w:instrText>
             </w:r>
             <w:r>
               <w:rPr>
@@ -2292,7 +2363,7 @@
                 <w:noProof/>
                 <w:webHidden/>
               </w:rPr>
-              <w:t>6</w:t>
+              <w:t>8</w:t>
             </w:r>
             <w:r>
               <w:rPr>
@@ -2305,7 +2376,7 @@
         </w:p>
         <w:p>
           <w:pPr>
-            <w:pStyle w:val="TOC2"/>
+            <w:pStyle w:val="TOC3"/>
             <w:tabs>
               <w:tab w:val="right" w:leader="dot" w:pos="9016"/>
             </w:tabs>
@@ -2316,13 +2387,13 @@
               <w:lang w:val="en-AU" w:eastAsia="en-AU" w:bidi="ar-SA"/>
             </w:rPr>
           </w:pPr>
-          <w:hyperlink w:anchor="_Toc387662464" w:history="1">
+          <w:hyperlink w:anchor="_Toc387922754" w:history="1">
             <w:r>
               <w:rPr>
                 <w:rStyle w:val="Hyperlink"/>
                 <w:noProof/>
               </w:rPr>
-              <w:t>SPRINT 6 (Week 7)</w:t>
+              <w:t>Sprint 9 (Week 10)</w:t>
             </w:r>
             <w:r>
               <w:rPr>
@@ -2343,7 +2414,7 @@
                 <w:noProof/>
                 <w:webHidden/>
               </w:rPr>
-              <w:instrText xml:space="preserve"> PAGEREF _Toc387662464 \h </w:instrText>
+              <w:instrText xml:space="preserve"> PAGEREF _Toc387922754 \h </w:instrText>
             </w:r>
             <w:r>
               <w:rPr>
@@ -2363,7 +2434,78 @@
                 <w:noProof/>
                 <w:webHidden/>
               </w:rPr>
-              <w:t>6</w:t>
+              <w:t>8</w:t>
+            </w:r>
+            <w:r>
+              <w:rPr>
+                <w:noProof/>
+                <w:webHidden/>
+              </w:rPr>
+              <w:fldChar w:fldCharType="end"/>
+            </w:r>
+          </w:hyperlink>
+        </w:p>
+        <w:p>
+          <w:pPr>
+            <w:pStyle w:val="TOC3"/>
+            <w:tabs>
+              <w:tab w:val="right" w:leader="dot" w:pos="9016"/>
+            </w:tabs>
+            <w:rPr>
+              <w:noProof/>
+              <w:sz w:val="22"/>
+              <w:szCs w:val="22"/>
+              <w:lang w:val="en-AU" w:eastAsia="en-AU" w:bidi="ar-SA"/>
+            </w:rPr>
+          </w:pPr>
+          <w:hyperlink w:anchor="_Toc387922755" w:history="1">
+            <w:r>
+              <w:rPr>
+                <w:rStyle w:val="Hyperlink"/>
+                <w:noProof/>
+              </w:rPr>
+              <w:t>Sprint 10 (Week 11)</w:t>
+            </w:r>
+            <w:r>
+              <w:rPr>
+                <w:noProof/>
+                <w:webHidden/>
+              </w:rPr>
+              <w:tab/>
+            </w:r>
+            <w:r>
+              <w:rPr>
+                <w:noProof/>
+                <w:webHidden/>
+              </w:rPr>
+              <w:fldChar w:fldCharType="begin"/>
+            </w:r>
+            <w:r>
+              <w:rPr>
+                <w:noProof/>
+                <w:webHidden/>
+              </w:rPr>
+              <w:instrText xml:space="preserve"> PAGEREF _Toc387922755 \h </w:instrText>
+            </w:r>
+            <w:r>
+              <w:rPr>
+                <w:noProof/>
+                <w:webHidden/>
+              </w:rPr>
+            </w:r>
+            <w:r>
+              <w:rPr>
+                <w:noProof/>
+                <w:webHidden/>
+              </w:rPr>
+              <w:fldChar w:fldCharType="separate"/>
+            </w:r>
+            <w:r>
+              <w:rPr>
+                <w:noProof/>
+                <w:webHidden/>
+              </w:rPr>
+              <w:t>8</w:t>
             </w:r>
             <w:r>
               <w:rPr>
@@ -2376,7 +2518,6 @@
         </w:p>
         <w:p>
           <w:r>
-            <w:lastRenderedPageBreak/>
             <w:fldChar w:fldCharType="end"/>
           </w:r>
         </w:p>
@@ -2391,7 +2532,7 @@
       <w:pPr>
         <w:pStyle w:val="Heading1"/>
       </w:pPr>
-      <w:bookmarkStart w:id="0" w:name="_Toc387662437"/>
+      <w:bookmarkStart w:id="0" w:name="_Toc387922726"/>
       <w:r>
         <w:lastRenderedPageBreak/>
         <w:t>Section 1 Project Summary</w:t>
@@ -2402,7 +2543,7 @@
       <w:pPr>
         <w:pStyle w:val="Heading2"/>
       </w:pPr>
-      <w:bookmarkStart w:id="1" w:name="_Toc387662438"/>
+      <w:bookmarkStart w:id="1" w:name="_Toc387922727"/>
       <w:r>
         <w:t>Requirements</w:t>
       </w:r>
@@ -2466,7 +2607,7 @@
       <w:pPr>
         <w:pStyle w:val="Heading2"/>
       </w:pPr>
-      <w:bookmarkStart w:id="2" w:name="_Toc387662439"/>
+      <w:bookmarkStart w:id="2" w:name="_Toc387922728"/>
       <w:r>
         <w:t>Scope</w:t>
       </w:r>
@@ -2491,7 +2632,7 @@
       <w:pPr>
         <w:pStyle w:val="Heading2"/>
       </w:pPr>
-      <w:bookmarkStart w:id="3" w:name="_Toc387662440"/>
+      <w:bookmarkStart w:id="3" w:name="_Toc387922729"/>
       <w:r>
         <w:t>Quality Objectives</w:t>
       </w:r>
@@ -2521,7 +2662,7 @@
       <w:pPr>
         <w:pStyle w:val="Heading1"/>
       </w:pPr>
-      <w:bookmarkStart w:id="4" w:name="_Toc387662441"/>
+      <w:bookmarkStart w:id="4" w:name="_Toc387922730"/>
       <w:r>
         <w:t>Section 2 Comparison of Planned versus Actual</w:t>
       </w:r>
@@ -2531,27 +2672,29 @@
       <w:pPr>
         <w:pStyle w:val="Heading2"/>
       </w:pPr>
-      <w:bookmarkStart w:id="5" w:name="_Toc387662442"/>
+      <w:bookmarkStart w:id="5" w:name="_Toc387922731"/>
       <w:r>
         <w:t>Original scope and history of approved changes</w:t>
       </w:r>
       <w:bookmarkEnd w:id="5"/>
     </w:p>
+    <w:p/>
     <w:p>
       <w:pPr>
         <w:pStyle w:val="Heading2"/>
       </w:pPr>
-      <w:bookmarkStart w:id="6" w:name="_Toc387662443"/>
+      <w:bookmarkStart w:id="6" w:name="_Toc387922732"/>
       <w:r>
         <w:t>Original scheduled Deadline vs. Actual Completion Date</w:t>
       </w:r>
       <w:bookmarkEnd w:id="6"/>
     </w:p>
+    <w:p/>
     <w:p>
       <w:pPr>
         <w:pStyle w:val="Heading2"/>
       </w:pPr>
-      <w:bookmarkStart w:id="7" w:name="_Toc387662444"/>
+      <w:bookmarkStart w:id="7" w:name="_Toc387922733"/>
       <w:r>
         <w:t>Test Plans and Test Results</w:t>
       </w:r>
@@ -2561,7 +2704,7 @@
       <w:pPr>
         <w:pStyle w:val="Heading1"/>
       </w:pPr>
-      <w:bookmarkStart w:id="8" w:name="_Toc387662445"/>
+      <w:bookmarkStart w:id="8" w:name="_Toc387922734"/>
       <w:r>
         <w:t>Section 3 Outstanding Issues</w:t>
       </w:r>
@@ -2571,17 +2714,18 @@
       <w:pPr>
         <w:pStyle w:val="Heading2"/>
       </w:pPr>
-      <w:bookmarkStart w:id="9" w:name="_Toc387662446"/>
+      <w:bookmarkStart w:id="9" w:name="_Toc387922735"/>
       <w:r>
         <w:t>Itemised List and expected completion</w:t>
       </w:r>
       <w:bookmarkEnd w:id="9"/>
     </w:p>
+    <w:p/>
     <w:p>
       <w:pPr>
         <w:pStyle w:val="Heading2"/>
       </w:pPr>
-      <w:bookmarkStart w:id="10" w:name="_Toc387662447"/>
+      <w:bookmarkStart w:id="10" w:name="_Toc387922736"/>
       <w:r>
         <w:t>Any Ongoing Support and Duration</w:t>
       </w:r>
@@ -2591,8 +2735,9 @@
       <w:pPr>
         <w:pStyle w:val="Heading1"/>
       </w:pPr>
-      <w:bookmarkStart w:id="11" w:name="_Toc387662448"/>
-      <w:r>
+      <w:bookmarkStart w:id="11" w:name="_Toc387922737"/>
+      <w:r>
+        <w:lastRenderedPageBreak/>
         <w:t>Appendix Project Documentation List</w:t>
       </w:r>
       <w:bookmarkEnd w:id="11"/>
@@ -2600,68 +2745,61 @@
     <w:p/>
     <w:p>
       <w:pPr>
-        <w:pStyle w:val="Heading1"/>
-      </w:pPr>
-      <w:bookmarkStart w:id="12" w:name="_Toc387662449"/>
+        <w:pStyle w:val="Heading2"/>
+      </w:pPr>
+      <w:bookmarkStart w:id="12" w:name="_Toc387922738"/>
       <w:r>
         <w:t>Application Manual</w:t>
       </w:r>
       <w:bookmarkEnd w:id="12"/>
     </w:p>
-    <w:p>
+    <w:p/>
+    <w:p>
+      <w:pPr>
+        <w:pStyle w:val="Heading2"/>
+      </w:pPr>
+      <w:bookmarkStart w:id="13" w:name="_Toc387922739"/>
+      <w:r>
+        <w:t>Technical Report</w:t>
+      </w:r>
+      <w:bookmarkEnd w:id="13"/>
+    </w:p>
+    <w:p>
+      <w:pPr>
+        <w:pStyle w:val="Heading3"/>
+      </w:pPr>
+      <w:bookmarkStart w:id="14" w:name="_Toc387922740"/>
+      <w:r>
+        <w:t>Database Information</w:t>
+      </w:r>
+      <w:bookmarkEnd w:id="14"/>
+    </w:p>
+    <w:p>
+      <w:r>
+        <w:t xml:space="preserve">The project can import information into a new database from a plain text document that fits the schema of </w:t>
+      </w:r>
       <w:proofErr w:type="spellStart"/>
       <w:r>
-        <w:t>blablab</w:t>
+        <w:t>userID</w:t>
       </w:r>
       <w:proofErr w:type="spellEnd"/>
-    </w:p>
-    <w:p>
-      <w:pPr>
-        <w:pStyle w:val="Heading1"/>
-      </w:pPr>
-      <w:bookmarkStart w:id="13" w:name="_Toc387662450"/>
-      <w:r>
-        <w:lastRenderedPageBreak/>
-        <w:t>Technical Report</w:t>
-      </w:r>
-      <w:bookmarkEnd w:id="13"/>
-    </w:p>
-    <w:p>
-      <w:pPr>
-        <w:pStyle w:val="Heading2"/>
-      </w:pPr>
-      <w:bookmarkStart w:id="14" w:name="_Toc387662451"/>
-      <w:r>
-        <w:t>Database Information</w:t>
-      </w:r>
-      <w:bookmarkEnd w:id="14"/>
-    </w:p>
-    <w:p>
-      <w:r>
-        <w:t xml:space="preserve">The project can import information into a new database from a plain text document that fits the schema of </w:t>
+      <w:r>
+        <w:t xml:space="preserve">, </w:t>
       </w:r>
       <w:proofErr w:type="spellStart"/>
       <w:r>
-        <w:t>userID</w:t>
+        <w:t>itemID</w:t>
       </w:r>
       <w:proofErr w:type="spellEnd"/>
       <w:r>
-        <w:t xml:space="preserve">, </w:t>
-      </w:r>
-      <w:proofErr w:type="spellStart"/>
-      <w:r>
-        <w:t>itemID</w:t>
-      </w:r>
-      <w:proofErr w:type="spellEnd"/>
-      <w:r>
         <w:t xml:space="preserve">, rating.  Alternatively, an existing database can be used that has the same schema.  </w:t>
       </w:r>
     </w:p>
     <w:p>
       <w:pPr>
-        <w:pStyle w:val="Heading2"/>
-      </w:pPr>
-      <w:bookmarkStart w:id="15" w:name="_Toc387662452"/>
+        <w:pStyle w:val="Heading3"/>
+      </w:pPr>
+      <w:bookmarkStart w:id="15" w:name="_Toc387922741"/>
       <w:r>
         <w:t>Algorithms</w:t>
       </w:r>
@@ -2669,7 +2807,7 @@
     </w:p>
     <w:p>
       <w:pPr>
-        <w:pStyle w:val="Heading3"/>
+        <w:pStyle w:val="Heading4"/>
       </w:pPr>
       <w:r>
         <w:t>User-Based Collaborative Filtering</w:t>
@@ -3393,6 +3531,7 @@
           <w:noProof/>
           <w:lang w:val="en-AU" w:eastAsia="en-AU" w:bidi="ar-SA"/>
         </w:rPr>
+        <w:lastRenderedPageBreak/>
         <w:drawing>
           <wp:inline distT="0" distB="0" distL="0" distR="0">
             <wp:extent cx="3662591" cy="1284942"/>
@@ -3438,114 +3577,112 @@
     </w:p>
     <w:p>
       <w:pPr>
+        <w:pStyle w:val="Heading4"/>
+      </w:pPr>
+      <w:r>
+        <w:t>Rating Predictions</w:t>
+      </w:r>
+    </w:p>
+    <w:p>
+      <w:proofErr w:type="spellStart"/>
+      <w:r>
+        <w:t>sdasd</w:t>
+      </w:r>
+      <w:proofErr w:type="spellEnd"/>
+    </w:p>
+    <w:p>
+      <w:pPr>
         <w:pStyle w:val="Heading3"/>
       </w:pPr>
-      <w:bookmarkStart w:id="16" w:name="_Toc387662454"/>
-      <w:r>
-        <w:t>Rating Predictions</w:t>
+      <w:bookmarkStart w:id="16" w:name="_Toc387922742"/>
+      <w:r>
+        <w:t>Classes</w:t>
       </w:r>
       <w:bookmarkEnd w:id="16"/>
     </w:p>
+    <w:p/>
+    <w:p>
+      <w:pPr>
+        <w:pStyle w:val="Heading3"/>
+      </w:pPr>
+      <w:bookmarkStart w:id="17" w:name="_Toc387922743"/>
+      <w:r>
+        <w:t>Methods</w:t>
+      </w:r>
+      <w:bookmarkEnd w:id="17"/>
+    </w:p>
     <w:p>
       <w:proofErr w:type="spellStart"/>
       <w:r>
-        <w:t>sdasd</w:t>
+        <w:t>asdas</w:t>
       </w:r>
       <w:proofErr w:type="spellEnd"/>
     </w:p>
     <w:p>
       <w:pPr>
+        <w:pStyle w:val="Heading3"/>
+      </w:pPr>
+      <w:bookmarkStart w:id="18" w:name="_Toc387922744"/>
+      <w:r>
+        <w:t>Test Cases</w:t>
+      </w:r>
+      <w:bookmarkEnd w:id="18"/>
+    </w:p>
+    <w:p/>
+    <w:p>
+      <w:pPr>
         <w:pStyle w:val="Heading2"/>
       </w:pPr>
-      <w:bookmarkStart w:id="17" w:name="_Toc387662455"/>
-      <w:r>
-        <w:lastRenderedPageBreak/>
-        <w:t>Classes</w:t>
-      </w:r>
-      <w:bookmarkEnd w:id="17"/>
-    </w:p>
-    <w:p/>
-    <w:p>
-      <w:pPr>
-        <w:pStyle w:val="Heading2"/>
-      </w:pPr>
-      <w:bookmarkStart w:id="18" w:name="_Toc387662456"/>
-      <w:r>
-        <w:t>Methods</w:t>
-      </w:r>
-      <w:bookmarkEnd w:id="18"/>
+      <w:bookmarkStart w:id="19" w:name="_Toc387922745"/>
+      <w:r>
+        <w:t>Team Process</w:t>
+      </w:r>
+      <w:bookmarkEnd w:id="19"/>
     </w:p>
     <w:p>
       <w:proofErr w:type="spellStart"/>
       <w:r>
-        <w:t>asdas</w:t>
+        <w:t>CodeTrix</w:t>
       </w:r>
       <w:proofErr w:type="spellEnd"/>
-    </w:p>
-    <w:p>
-      <w:pPr>
-        <w:pStyle w:val="Heading2"/>
-      </w:pPr>
-      <w:bookmarkStart w:id="19" w:name="_Toc387662457"/>
-      <w:r>
-        <w:t>Test Cases</w:t>
-      </w:r>
-      <w:bookmarkEnd w:id="19"/>
-    </w:p>
-    <w:p>
-      <w:pPr>
-        <w:pStyle w:val="Heading1"/>
-      </w:pPr>
-      <w:bookmarkStart w:id="20" w:name="_Toc387662458"/>
-      <w:r>
-        <w:t>Team Process</w:t>
+      <w:r>
+        <w:t xml:space="preserve"> implemented an Agile methodology for the project, holding weekly scrum meetings.</w:t>
+      </w:r>
+      <w:r>
+        <w:t xml:space="preserve">  The </w:t>
+      </w:r>
+      <w:proofErr w:type="spellStart"/>
+      <w:r>
+        <w:t>CodeTrix</w:t>
+      </w:r>
+      <w:proofErr w:type="spellEnd"/>
+      <w:r>
+        <w:t xml:space="preserve"> team was </w:t>
+      </w:r>
+      <w:proofErr w:type="spellStart"/>
+      <w:r>
+        <w:t>finalised</w:t>
+      </w:r>
+      <w:proofErr w:type="spellEnd"/>
+      <w:r>
+        <w:t xml:space="preserve"> in Week 2 of Semester 1, 2014 and so Sprint 1 corresponds to Week 2, Sprint 2 to week 3 and so forth.  </w:t>
+      </w:r>
+      <w:r>
+        <w:t xml:space="preserve"> </w:t>
+      </w:r>
+    </w:p>
+    <w:p>
+      <w:pPr>
+        <w:pStyle w:val="Heading3"/>
+      </w:pPr>
+      <w:bookmarkStart w:id="20" w:name="_Toc387922746"/>
+      <w:r>
+        <w:t xml:space="preserve">Sprint 1 </w:t>
+      </w:r>
+      <w:r>
+        <w:t>(Week 2)</w:t>
       </w:r>
       <w:bookmarkEnd w:id="20"/>
-    </w:p>
-    <w:p>
-      <w:proofErr w:type="spellStart"/>
-      <w:r>
-        <w:t>CodeTrix</w:t>
-      </w:r>
-      <w:proofErr w:type="spellEnd"/>
-      <w:r>
-        <w:t xml:space="preserve"> implemented an Agile methodology for the project, holding weekly scrum meetings.</w:t>
-      </w:r>
-      <w:r>
-        <w:t xml:space="preserve">  The </w:t>
-      </w:r>
-      <w:proofErr w:type="spellStart"/>
-      <w:r>
-        <w:t>CodeTrix</w:t>
-      </w:r>
-      <w:proofErr w:type="spellEnd"/>
-      <w:r>
-        <w:t xml:space="preserve"> team was </w:t>
-      </w:r>
-      <w:proofErr w:type="spellStart"/>
-      <w:r>
-        <w:t>finalised</w:t>
-      </w:r>
-      <w:proofErr w:type="spellEnd"/>
-      <w:r>
-        <w:t xml:space="preserve"> in Week 2 of Semester 1, 2014 and so Sprint 1 corresponds to Week 2, Sprint 2 to week 3 and so forth.  </w:t>
-      </w:r>
-      <w:r>
-        <w:t xml:space="preserve"> </w:t>
-      </w:r>
-    </w:p>
-    <w:p>
-      <w:pPr>
-        <w:pStyle w:val="Heading2"/>
-      </w:pPr>
-      <w:bookmarkStart w:id="21" w:name="_Toc387662459"/>
-      <w:r>
-        <w:t xml:space="preserve">Sprint 1 </w:t>
-      </w:r>
-      <w:r>
-        <w:t>(Week 2)</w:t>
-      </w:r>
-      <w:bookmarkEnd w:id="21"/>
     </w:p>
     <w:p>
       <w:pPr>
@@ -3635,9 +3772,9 @@
     </w:p>
     <w:p>
       <w:pPr>
-        <w:pStyle w:val="Heading2"/>
-      </w:pPr>
-      <w:bookmarkStart w:id="22" w:name="_Toc387662460"/>
+        <w:pStyle w:val="Heading3"/>
+      </w:pPr>
+      <w:bookmarkStart w:id="21" w:name="_Toc387922747"/>
       <w:r>
         <w:t>Sprint 2</w:t>
       </w:r>
@@ -3650,7 +3787,7 @@
       <w:r>
         <w:t>Week 3)</w:t>
       </w:r>
-      <w:bookmarkEnd w:id="22"/>
+      <w:bookmarkEnd w:id="21"/>
     </w:p>
     <w:p>
       <w:pPr>
@@ -3686,6 +3823,7 @@
     </w:p>
     <w:p>
       <w:r>
+        <w:lastRenderedPageBreak/>
         <w:t>RESULTS</w:t>
       </w:r>
     </w:p>
@@ -3718,13 +3856,13 @@
     </w:p>
     <w:p>
       <w:pPr>
-        <w:pStyle w:val="Heading2"/>
-      </w:pPr>
-      <w:bookmarkStart w:id="23" w:name="_Toc387662461"/>
+        <w:pStyle w:val="Heading3"/>
+      </w:pPr>
+      <w:bookmarkStart w:id="22" w:name="_Toc387922748"/>
       <w:r>
         <w:t>Sprint 3 (Week 4)</w:t>
       </w:r>
-      <w:bookmarkEnd w:id="23"/>
+      <w:bookmarkEnd w:id="22"/>
     </w:p>
     <w:p>
       <w:pPr>
@@ -3815,14 +3953,16 @@
     </w:p>
     <w:p>
       <w:pPr>
-        <w:pStyle w:val="Heading2"/>
-      </w:pPr>
-      <w:bookmarkStart w:id="24" w:name="_Toc387662462"/>
-      <w:r>
-        <w:lastRenderedPageBreak/>
-        <w:t>Sprint 4 (week 5)</w:t>
-      </w:r>
-      <w:bookmarkEnd w:id="24"/>
+        <w:pStyle w:val="Heading3"/>
+      </w:pPr>
+      <w:bookmarkStart w:id="23" w:name="_Toc387922749"/>
+      <w:r>
+        <w:t>Sprint 4 (W</w:t>
+      </w:r>
+      <w:r>
+        <w:t>eek 5)</w:t>
+      </w:r>
+      <w:bookmarkEnd w:id="23"/>
     </w:p>
     <w:p>
       <w:pPr>
@@ -3891,13 +4031,16 @@
     </w:p>
     <w:p>
       <w:pPr>
-        <w:pStyle w:val="Heading2"/>
-      </w:pPr>
-      <w:bookmarkStart w:id="25" w:name="_Toc387662463"/>
-      <w:r>
-        <w:t>Sprint 5 (Week 6)</w:t>
-      </w:r>
-      <w:bookmarkEnd w:id="25"/>
+        <w:pStyle w:val="Heading3"/>
+      </w:pPr>
+      <w:bookmarkStart w:id="24" w:name="_Toc387922750"/>
+      <w:r>
+        <w:t>Sprint 5 (W</w:t>
+      </w:r>
+      <w:r>
+        <w:t>eek 6)</w:t>
+      </w:r>
+      <w:bookmarkEnd w:id="24"/>
     </w:p>
     <w:p>
       <w:pPr>
@@ -3954,13 +4097,16 @@
     </w:p>
     <w:p>
       <w:pPr>
-        <w:pStyle w:val="Heading2"/>
-      </w:pPr>
-      <w:bookmarkStart w:id="26" w:name="_Toc387662464"/>
-      <w:r>
-        <w:t>SPRINT 6 (Week 7)</w:t>
-      </w:r>
-      <w:bookmarkEnd w:id="26"/>
+        <w:pStyle w:val="Heading3"/>
+      </w:pPr>
+      <w:bookmarkStart w:id="25" w:name="_Toc387922751"/>
+      <w:r>
+        <w:t>Sprint 6 (W</w:t>
+      </w:r>
+      <w:r>
+        <w:t>eek 7)</w:t>
+      </w:r>
+      <w:bookmarkEnd w:id="25"/>
     </w:p>
     <w:p>
       <w:pPr>
@@ -3991,6 +4137,280 @@
         <w:t>Documentation template created</w:t>
       </w:r>
     </w:p>
+    <w:p>
+      <w:pPr>
+        <w:pStyle w:val="Heading3"/>
+      </w:pPr>
+      <w:bookmarkStart w:id="26" w:name="_Toc387922752"/>
+      <w:r>
+        <w:t>S</w:t>
+      </w:r>
+      <w:r>
+        <w:t>print</w:t>
+      </w:r>
+      <w:r>
+        <w:t xml:space="preserve"> 7 (</w:t>
+      </w:r>
+      <w:r>
+        <w:t>W</w:t>
+      </w:r>
+      <w:r>
+        <w:t>eek 8)</w:t>
+      </w:r>
+      <w:bookmarkEnd w:id="26"/>
+      <w:r>
+        <w:t xml:space="preserve"> </w:t>
+      </w:r>
+    </w:p>
+    <w:p>
+      <w:pPr>
+        <w:pStyle w:val="ListParagraph"/>
+        <w:numPr>
+          <w:ilvl w:val="0"/>
+          <w:numId w:val="12"/>
+        </w:numPr>
+      </w:pPr>
+      <w:r>
+        <w:t>Create GUI</w:t>
+      </w:r>
+    </w:p>
+    <w:p>
+      <w:r>
+        <w:t>RESULTS</w:t>
+      </w:r>
+    </w:p>
+    <w:p>
+      <w:pPr>
+        <w:pStyle w:val="ListParagraph"/>
+        <w:numPr>
+          <w:ilvl w:val="0"/>
+          <w:numId w:val="12"/>
+        </w:numPr>
+      </w:pPr>
+      <w:r>
+        <w:lastRenderedPageBreak/>
+        <w:t>Basic GUI created but not yet working with code properly</w:t>
+      </w:r>
+    </w:p>
+    <w:p>
+      <w:pPr>
+        <w:pStyle w:val="Heading3"/>
+      </w:pPr>
+      <w:bookmarkStart w:id="27" w:name="_Toc387922753"/>
+      <w:r>
+        <w:t>S</w:t>
+      </w:r>
+      <w:r>
+        <w:t>print</w:t>
+      </w:r>
+      <w:r>
+        <w:t xml:space="preserve"> 8 (Week 9)</w:t>
+      </w:r>
+      <w:bookmarkEnd w:id="27"/>
+    </w:p>
+    <w:p>
+      <w:pPr>
+        <w:pStyle w:val="ListParagraph"/>
+        <w:numPr>
+          <w:ilvl w:val="0"/>
+          <w:numId w:val="12"/>
+        </w:numPr>
+      </w:pPr>
+      <w:r>
+        <w:t>Prepare for practice presentation</w:t>
+      </w:r>
+    </w:p>
+    <w:p>
+      <w:r>
+        <w:t>RESULTS</w:t>
+      </w:r>
+    </w:p>
+    <w:p>
+      <w:pPr>
+        <w:pStyle w:val="ListParagraph"/>
+        <w:numPr>
+          <w:ilvl w:val="0"/>
+          <w:numId w:val="12"/>
+        </w:numPr>
+      </w:pPr>
+      <w:r>
+        <w:t>Good peer review marks from presentation</w:t>
+      </w:r>
+    </w:p>
+    <w:p>
+      <w:pPr>
+        <w:pStyle w:val="Heading3"/>
+      </w:pPr>
+      <w:bookmarkStart w:id="28" w:name="_Toc387922754"/>
+      <w:r>
+        <w:t>S</w:t>
+      </w:r>
+      <w:r>
+        <w:t>print</w:t>
+      </w:r>
+      <w:r>
+        <w:t xml:space="preserve"> 9 (Week 10)</w:t>
+      </w:r>
+      <w:bookmarkEnd w:id="28"/>
+    </w:p>
+    <w:p>
+      <w:pPr>
+        <w:pStyle w:val="ListParagraph"/>
+        <w:numPr>
+          <w:ilvl w:val="0"/>
+          <w:numId w:val="12"/>
+        </w:numPr>
+      </w:pPr>
+      <w:r>
+        <w:t>Add commenting to code</w:t>
+      </w:r>
+    </w:p>
+    <w:p>
+      <w:pPr>
+        <w:pStyle w:val="ListParagraph"/>
+        <w:numPr>
+          <w:ilvl w:val="0"/>
+          <w:numId w:val="12"/>
+        </w:numPr>
+      </w:pPr>
+      <w:r>
+        <w:t>Finish GUI</w:t>
+      </w:r>
+    </w:p>
+    <w:p>
+      <w:pPr>
+        <w:pStyle w:val="ListParagraph"/>
+        <w:numPr>
+          <w:ilvl w:val="0"/>
+          <w:numId w:val="12"/>
+        </w:numPr>
+      </w:pPr>
+      <w:r>
+        <w:t xml:space="preserve">Test Cases for </w:t>
+      </w:r>
+      <w:r>
+        <w:t xml:space="preserve">Formula </w:t>
+      </w:r>
+      <w:r>
+        <w:t>Calculations</w:t>
+      </w:r>
+    </w:p>
+    <w:p>
+      <w:pPr>
+        <w:pStyle w:val="ListParagraph"/>
+        <w:numPr>
+          <w:ilvl w:val="0"/>
+          <w:numId w:val="12"/>
+        </w:numPr>
+      </w:pPr>
+      <w:r>
+        <w:t>Continue Documentation</w:t>
+      </w:r>
+    </w:p>
+    <w:p/>
+    <w:p>
+      <w:r>
+        <w:t>RESULTS</w:t>
+      </w:r>
+    </w:p>
+    <w:p>
+      <w:pPr>
+        <w:pStyle w:val="ListParagraph"/>
+        <w:numPr>
+          <w:ilvl w:val="0"/>
+          <w:numId w:val="15"/>
+        </w:numPr>
+      </w:pPr>
+      <w:r>
+        <w:t>Started application again using C# due to hassles with Java</w:t>
+      </w:r>
+    </w:p>
+    <w:p>
+      <w:pPr>
+        <w:pStyle w:val="ListParagraph"/>
+        <w:numPr>
+          <w:ilvl w:val="0"/>
+          <w:numId w:val="15"/>
+        </w:numPr>
+      </w:pPr>
+      <w:r>
+        <w:t>GUI 90% finished</w:t>
+      </w:r>
+    </w:p>
+    <w:p>
+      <w:pPr>
+        <w:pStyle w:val="ListParagraph"/>
+        <w:numPr>
+          <w:ilvl w:val="0"/>
+          <w:numId w:val="15"/>
+        </w:numPr>
+      </w:pPr>
+      <w:r>
+        <w:t>Test Case spreadsheet created for manual calculations</w:t>
+      </w:r>
+    </w:p>
+    <w:p>
+      <w:pPr>
+        <w:pStyle w:val="ListParagraph"/>
+        <w:numPr>
+          <w:ilvl w:val="0"/>
+          <w:numId w:val="15"/>
+        </w:numPr>
+      </w:pPr>
+      <w:r>
+        <w:t xml:space="preserve">Project Summary </w:t>
+      </w:r>
+      <w:r>
+        <w:t>of documentation completed.</w:t>
+      </w:r>
+    </w:p>
+    <w:p>
+      <w:pPr>
+        <w:pStyle w:val="Heading3"/>
+      </w:pPr>
+      <w:bookmarkStart w:id="29" w:name="_Toc387922755"/>
+      <w:r>
+        <w:t>Sprint 10 (Week 11)</w:t>
+      </w:r>
+      <w:bookmarkEnd w:id="29"/>
+    </w:p>
+    <w:p>
+      <w:pPr>
+        <w:pStyle w:val="ListParagraph"/>
+        <w:numPr>
+          <w:ilvl w:val="0"/>
+          <w:numId w:val="16"/>
+        </w:numPr>
+      </w:pPr>
+      <w:r>
+        <w:t>Finish GUI</w:t>
+      </w:r>
+    </w:p>
+    <w:p>
+      <w:pPr>
+        <w:pStyle w:val="ListParagraph"/>
+        <w:numPr>
+          <w:ilvl w:val="0"/>
+          <w:numId w:val="16"/>
+        </w:numPr>
+      </w:pPr>
+      <w:r>
+        <w:t xml:space="preserve">Test formula calculations </w:t>
+      </w:r>
+    </w:p>
+    <w:p>
+      <w:pPr>
+        <w:pStyle w:val="ListParagraph"/>
+        <w:numPr>
+          <w:ilvl w:val="0"/>
+          <w:numId w:val="16"/>
+        </w:numPr>
+      </w:pPr>
+      <w:r>
+        <w:t>Start creating slides for Presentation and Showcase</w:t>
+      </w:r>
+    </w:p>
+    <w:p/>
     <w:sectPr>
       <w:footerReference w:type="default" r:id="rId11"/>
       <w:pgSz w:w="11906" w:h="16838"/>
@@ -4049,7 +4469,7 @@
             <w:rPr>
               <w:noProof/>
             </w:rPr>
-            <w:t>5</w:t>
+            <w:t>2</w:t>
           </w:r>
         </w:fldSimple>
       </w:p>
@@ -4198,6 +4618,119 @@
     </w:lvl>
   </w:abstractNum>
   <w:abstractNum w:abstractNumId="2">
+    <w:nsid w:val="0CC16DA3"/>
+    <w:multiLevelType w:val="hybridMultilevel"/>
+    <w:tmpl w:val="A112AFDE"/>
+    <w:lvl w:ilvl="0" w:tplc="0C090001">
+      <w:start w:val="1"/>
+      <w:numFmt w:val="bullet"/>
+      <w:lvlText w:val=""/>
+      <w:lvlJc w:val="left"/>
+      <w:pPr>
+        <w:ind w:left="720" w:hanging="360"/>
+      </w:pPr>
+      <w:rPr>
+        <w:rFonts w:ascii="Symbol" w:hAnsi="Symbol" w:hint="default"/>
+      </w:rPr>
+    </w:lvl>
+    <w:lvl w:ilvl="1" w:tplc="0C090003" w:tentative="1">
+      <w:start w:val="1"/>
+      <w:numFmt w:val="bullet"/>
+      <w:lvlText w:val="o"/>
+      <w:lvlJc w:val="left"/>
+      <w:pPr>
+        <w:ind w:left="1440" w:hanging="360"/>
+      </w:pPr>
+      <w:rPr>
+        <w:rFonts w:ascii="Courier New" w:hAnsi="Courier New" w:cs="Courier New" w:hint="default"/>
+      </w:rPr>
+    </w:lvl>
+    <w:lvl w:ilvl="2" w:tplc="0C090005" w:tentative="1">
+      <w:start w:val="1"/>
+      <w:numFmt w:val="bullet"/>
+      <w:lvlText w:val=""/>
+      <w:lvlJc w:val="left"/>
+      <w:pPr>
+        <w:ind w:left="2160" w:hanging="360"/>
+      </w:pPr>
+      <w:rPr>
+        <w:rFonts w:ascii="Wingdings" w:hAnsi="Wingdings" w:hint="default"/>
+      </w:rPr>
+    </w:lvl>
+    <w:lvl w:ilvl="3" w:tplc="0C090001" w:tentative="1">
+      <w:start w:val="1"/>
+      <w:numFmt w:val="bullet"/>
+      <w:lvlText w:val=""/>
+      <w:lvlJc w:val="left"/>
+      <w:pPr>
+        <w:ind w:left="2880" w:hanging="360"/>
+      </w:pPr>
+      <w:rPr>
+        <w:rFonts w:ascii="Symbol" w:hAnsi="Symbol" w:hint="default"/>
+      </w:rPr>
+    </w:lvl>
+    <w:lvl w:ilvl="4" w:tplc="0C090003" w:tentative="1">
+      <w:start w:val="1"/>
+      <w:numFmt w:val="bullet"/>
+      <w:lvlText w:val="o"/>
+      <w:lvlJc w:val="left"/>
+      <w:pPr>
+        <w:ind w:left="3600" w:hanging="360"/>
+      </w:pPr>
+      <w:rPr>
+        <w:rFonts w:ascii="Courier New" w:hAnsi="Courier New" w:cs="Courier New" w:hint="default"/>
+      </w:rPr>
+    </w:lvl>
+    <w:lvl w:ilvl="5" w:tplc="0C090005" w:tentative="1">
+      <w:start w:val="1"/>
+      <w:numFmt w:val="bullet"/>
+      <w:lvlText w:val=""/>
+      <w:lvlJc w:val="left"/>
+      <w:pPr>
+        <w:ind w:left="4320" w:hanging="360"/>
+      </w:pPr>
+      <w:rPr>
+        <w:rFonts w:ascii="Wingdings" w:hAnsi="Wingdings" w:hint="default"/>
+      </w:rPr>
+    </w:lvl>
+    <w:lvl w:ilvl="6" w:tplc="0C090001" w:tentative="1">
+      <w:start w:val="1"/>
+      <w:numFmt w:val="bullet"/>
+      <w:lvlText w:val=""/>
+      <w:lvlJc w:val="left"/>
+      <w:pPr>
+        <w:ind w:left="5040" w:hanging="360"/>
+      </w:pPr>
+      <w:rPr>
+        <w:rFonts w:ascii="Symbol" w:hAnsi="Symbol" w:hint="default"/>
+      </w:rPr>
+    </w:lvl>
+    <w:lvl w:ilvl="7" w:tplc="0C090003" w:tentative="1">
+      <w:start w:val="1"/>
+      <w:numFmt w:val="bullet"/>
+      <w:lvlText w:val="o"/>
+      <w:lvlJc w:val="left"/>
+      <w:pPr>
+        <w:ind w:left="5760" w:hanging="360"/>
+      </w:pPr>
+      <w:rPr>
+        <w:rFonts w:ascii="Courier New" w:hAnsi="Courier New" w:cs="Courier New" w:hint="default"/>
+      </w:rPr>
+    </w:lvl>
+    <w:lvl w:ilvl="8" w:tplc="0C090005" w:tentative="1">
+      <w:start w:val="1"/>
+      <w:numFmt w:val="bullet"/>
+      <w:lvlText w:val=""/>
+      <w:lvlJc w:val="left"/>
+      <w:pPr>
+        <w:ind w:left="6480" w:hanging="360"/>
+      </w:pPr>
+      <w:rPr>
+        <w:rFonts w:ascii="Wingdings" w:hAnsi="Wingdings" w:hint="default"/>
+      </w:rPr>
+    </w:lvl>
+  </w:abstractNum>
+  <w:abstractNum w:abstractNumId="3">
     <w:nsid w:val="0CE26FD5"/>
     <w:multiLevelType w:val="hybridMultilevel"/>
     <w:tmpl w:val="3FC82672"/>
@@ -4310,7 +4843,7 @@
       </w:rPr>
     </w:lvl>
   </w:abstractNum>
-  <w:abstractNum w:abstractNumId="3">
+  <w:abstractNum w:abstractNumId="4">
     <w:nsid w:val="11093727"/>
     <w:multiLevelType w:val="hybridMultilevel"/>
     <w:tmpl w:val="2CE806DE"/>
@@ -4423,7 +4956,7 @@
       </w:rPr>
     </w:lvl>
   </w:abstractNum>
-  <w:abstractNum w:abstractNumId="4">
+  <w:abstractNum w:abstractNumId="5">
     <w:nsid w:val="2013422C"/>
     <w:multiLevelType w:val="hybridMultilevel"/>
     <w:tmpl w:val="AB485AF8"/>
@@ -4536,7 +5069,7 @@
       </w:rPr>
     </w:lvl>
   </w:abstractNum>
-  <w:abstractNum w:abstractNumId="5">
+  <w:abstractNum w:abstractNumId="6">
     <w:nsid w:val="28080052"/>
     <w:multiLevelType w:val="hybridMultilevel"/>
     <w:tmpl w:val="F558E0C2"/>
@@ -4649,10 +5182,10 @@
       </w:rPr>
     </w:lvl>
   </w:abstractNum>
-  <w:abstractNum w:abstractNumId="6">
+  <w:abstractNum w:abstractNumId="7">
     <w:nsid w:val="2DFF4088"/>
     <w:multiLevelType w:val="hybridMultilevel"/>
-    <w:tmpl w:val="52D4237A"/>
+    <w:tmpl w:val="44C0EF82"/>
     <w:lvl w:ilvl="0" w:tplc="0C090001">
       <w:start w:val="1"/>
       <w:numFmt w:val="bullet"/>
@@ -4762,7 +5295,7 @@
       </w:rPr>
     </w:lvl>
   </w:abstractNum>
-  <w:abstractNum w:abstractNumId="7">
+  <w:abstractNum w:abstractNumId="8">
     <w:nsid w:val="2EDA28E3"/>
     <w:multiLevelType w:val="hybridMultilevel"/>
     <w:tmpl w:val="B41ABC20"/>
@@ -4875,7 +5408,7 @@
       </w:rPr>
     </w:lvl>
   </w:abstractNum>
-  <w:abstractNum w:abstractNumId="8">
+  <w:abstractNum w:abstractNumId="9">
     <w:nsid w:val="345153D5"/>
     <w:multiLevelType w:val="hybridMultilevel"/>
     <w:tmpl w:val="D0C21C74"/>
@@ -4988,7 +5521,7 @@
       </w:rPr>
     </w:lvl>
   </w:abstractNum>
-  <w:abstractNum w:abstractNumId="9">
+  <w:abstractNum w:abstractNumId="10">
     <w:nsid w:val="348E5ABD"/>
     <w:multiLevelType w:val="hybridMultilevel"/>
     <w:tmpl w:val="9A36A72C"/>
@@ -5101,7 +5634,7 @@
       </w:rPr>
     </w:lvl>
   </w:abstractNum>
-  <w:abstractNum w:abstractNumId="10">
+  <w:abstractNum w:abstractNumId="11">
     <w:nsid w:val="40A12A88"/>
     <w:multiLevelType w:val="hybridMultilevel"/>
     <w:tmpl w:val="9C2EFB6C"/>
@@ -5214,7 +5747,7 @@
       </w:rPr>
     </w:lvl>
   </w:abstractNum>
-  <w:abstractNum w:abstractNumId="11">
+  <w:abstractNum w:abstractNumId="12">
     <w:nsid w:val="65343838"/>
     <w:multiLevelType w:val="hybridMultilevel"/>
     <w:tmpl w:val="ED7C5342"/>
@@ -5327,7 +5860,7 @@
       </w:rPr>
     </w:lvl>
   </w:abstractNum>
-  <w:abstractNum w:abstractNumId="12">
+  <w:abstractNum w:abstractNumId="13">
     <w:nsid w:val="6638411E"/>
     <w:multiLevelType w:val="hybridMultilevel"/>
     <w:tmpl w:val="C5306B3E"/>
@@ -5440,7 +5973,7 @@
       </w:rPr>
     </w:lvl>
   </w:abstractNum>
-  <w:abstractNum w:abstractNumId="13">
+  <w:abstractNum w:abstractNumId="14">
     <w:nsid w:val="678409C0"/>
     <w:multiLevelType w:val="hybridMultilevel"/>
     <w:tmpl w:val="816EE978"/>
@@ -5553,47 +6086,166 @@
       </w:rPr>
     </w:lvl>
   </w:abstractNum>
+  <w:abstractNum w:abstractNumId="15">
+    <w:nsid w:val="75AD425F"/>
+    <w:multiLevelType w:val="hybridMultilevel"/>
+    <w:tmpl w:val="F7308E2A"/>
+    <w:lvl w:ilvl="0" w:tplc="0C090001">
+      <w:start w:val="1"/>
+      <w:numFmt w:val="bullet"/>
+      <w:lvlText w:val=""/>
+      <w:lvlJc w:val="left"/>
+      <w:pPr>
+        <w:ind w:left="720" w:hanging="360"/>
+      </w:pPr>
+      <w:rPr>
+        <w:rFonts w:ascii="Symbol" w:hAnsi="Symbol" w:hint="default"/>
+      </w:rPr>
+    </w:lvl>
+    <w:lvl w:ilvl="1" w:tplc="0C090003" w:tentative="1">
+      <w:start w:val="1"/>
+      <w:numFmt w:val="bullet"/>
+      <w:lvlText w:val="o"/>
+      <w:lvlJc w:val="left"/>
+      <w:pPr>
+        <w:ind w:left="1440" w:hanging="360"/>
+      </w:pPr>
+      <w:rPr>
+        <w:rFonts w:ascii="Courier New" w:hAnsi="Courier New" w:cs="Courier New" w:hint="default"/>
+      </w:rPr>
+    </w:lvl>
+    <w:lvl w:ilvl="2" w:tplc="0C090005" w:tentative="1">
+      <w:start w:val="1"/>
+      <w:numFmt w:val="bullet"/>
+      <w:lvlText w:val=""/>
+      <w:lvlJc w:val="left"/>
+      <w:pPr>
+        <w:ind w:left="2160" w:hanging="360"/>
+      </w:pPr>
+      <w:rPr>
+        <w:rFonts w:ascii="Wingdings" w:hAnsi="Wingdings" w:hint="default"/>
+      </w:rPr>
+    </w:lvl>
+    <w:lvl w:ilvl="3" w:tplc="0C090001" w:tentative="1">
+      <w:start w:val="1"/>
+      <w:numFmt w:val="bullet"/>
+      <w:lvlText w:val=""/>
+      <w:lvlJc w:val="left"/>
+      <w:pPr>
+        <w:ind w:left="2880" w:hanging="360"/>
+      </w:pPr>
+      <w:rPr>
+        <w:rFonts w:ascii="Symbol" w:hAnsi="Symbol" w:hint="default"/>
+      </w:rPr>
+    </w:lvl>
+    <w:lvl w:ilvl="4" w:tplc="0C090003" w:tentative="1">
+      <w:start w:val="1"/>
+      <w:numFmt w:val="bullet"/>
+      <w:lvlText w:val="o"/>
+      <w:lvlJc w:val="left"/>
+      <w:pPr>
+        <w:ind w:left="3600" w:hanging="360"/>
+      </w:pPr>
+      <w:rPr>
+        <w:rFonts w:ascii="Courier New" w:hAnsi="Courier New" w:cs="Courier New" w:hint="default"/>
+      </w:rPr>
+    </w:lvl>
+    <w:lvl w:ilvl="5" w:tplc="0C090005" w:tentative="1">
+      <w:start w:val="1"/>
+      <w:numFmt w:val="bullet"/>
+      <w:lvlText w:val=""/>
+      <w:lvlJc w:val="left"/>
+      <w:pPr>
+        <w:ind w:left="4320" w:hanging="360"/>
+      </w:pPr>
+      <w:rPr>
+        <w:rFonts w:ascii="Wingdings" w:hAnsi="Wingdings" w:hint="default"/>
+      </w:rPr>
+    </w:lvl>
+    <w:lvl w:ilvl="6" w:tplc="0C090001" w:tentative="1">
+      <w:start w:val="1"/>
+      <w:numFmt w:val="bullet"/>
+      <w:lvlText w:val=""/>
+      <w:lvlJc w:val="left"/>
+      <w:pPr>
+        <w:ind w:left="5040" w:hanging="360"/>
+      </w:pPr>
+      <w:rPr>
+        <w:rFonts w:ascii="Symbol" w:hAnsi="Symbol" w:hint="default"/>
+      </w:rPr>
+    </w:lvl>
+    <w:lvl w:ilvl="7" w:tplc="0C090003" w:tentative="1">
+      <w:start w:val="1"/>
+      <w:numFmt w:val="bullet"/>
+      <w:lvlText w:val="o"/>
+      <w:lvlJc w:val="left"/>
+      <w:pPr>
+        <w:ind w:left="5760" w:hanging="360"/>
+      </w:pPr>
+      <w:rPr>
+        <w:rFonts w:ascii="Courier New" w:hAnsi="Courier New" w:cs="Courier New" w:hint="default"/>
+      </w:rPr>
+    </w:lvl>
+    <w:lvl w:ilvl="8" w:tplc="0C090005" w:tentative="1">
+      <w:start w:val="1"/>
+      <w:numFmt w:val="bullet"/>
+      <w:lvlText w:val=""/>
+      <w:lvlJc w:val="left"/>
+      <w:pPr>
+        <w:ind w:left="6480" w:hanging="360"/>
+      </w:pPr>
+      <w:rPr>
+        <w:rFonts w:ascii="Wingdings" w:hAnsi="Wingdings" w:hint="default"/>
+      </w:rPr>
+    </w:lvl>
+  </w:abstractNum>
   <w:num w:numId="1">
-    <w:abstractNumId w:val="4"/>
+    <w:abstractNumId w:val="5"/>
   </w:num>
   <w:num w:numId="2">
     <w:abstractNumId w:val="0"/>
   </w:num>
   <w:num w:numId="3">
+    <w:abstractNumId w:val="14"/>
+  </w:num>
+  <w:num w:numId="4">
+    <w:abstractNumId w:val="9"/>
+  </w:num>
+  <w:num w:numId="5">
+    <w:abstractNumId w:val="4"/>
+  </w:num>
+  <w:num w:numId="6">
+    <w:abstractNumId w:val="10"/>
+  </w:num>
+  <w:num w:numId="7">
     <w:abstractNumId w:val="13"/>
   </w:num>
-  <w:num w:numId="4">
-    <w:abstractNumId w:val="8"/>
+  <w:num w:numId="8">
+    <w:abstractNumId w:val="11"/>
   </w:num>
-  <w:num w:numId="5">
+  <w:num w:numId="9">
     <w:abstractNumId w:val="3"/>
   </w:num>
-  <w:num w:numId="6">
-    <w:abstractNumId w:val="9"/>
-  </w:num>
-  <w:num w:numId="7">
+  <w:num w:numId="10">
     <w:abstractNumId w:val="12"/>
   </w:num>
-  <w:num w:numId="8">
-    <w:abstractNumId w:val="10"/>
-  </w:num>
-  <w:num w:numId="9">
-    <w:abstractNumId w:val="2"/>
-  </w:num>
-  <w:num w:numId="10">
-    <w:abstractNumId w:val="11"/>
-  </w:num>
   <w:num w:numId="11">
-    <w:abstractNumId w:val="5"/>
+    <w:abstractNumId w:val="6"/>
   </w:num>
   <w:num w:numId="12">
-    <w:abstractNumId w:val="6"/>
+    <w:abstractNumId w:val="7"/>
   </w:num>
   <w:num w:numId="13">
-    <w:abstractNumId w:val="7"/>
+    <w:abstractNumId w:val="8"/>
   </w:num>
   <w:num w:numId="14">
     <w:abstractNumId w:val="1"/>
+  </w:num>
+  <w:num w:numId="15">
+    <w:abstractNumId w:val="2"/>
+  </w:num>
+  <w:num w:numId="16">
+    <w:abstractNumId w:val="15"/>
   </w:num>
 </w:numbering>
 </file>
@@ -6567,335 +7219,6 @@
 </w:styles>
 </file>
 
-<file path=word/glossary/document.xml><?xml version="1.0" encoding="utf-8"?>
-<w:glossaryDocument xmlns:ve="http://schemas.openxmlformats.org/markup-compatibility/2006" xmlns:o="urn:schemas-microsoft-com:office:office" xmlns:r="http://schemas.openxmlformats.org/officeDocument/2006/relationships" xmlns:m="http://schemas.openxmlformats.org/officeDocument/2006/math" xmlns:v="urn:schemas-microsoft-com:vml" xmlns:wp="http://schemas.openxmlformats.org/drawingml/2006/wordprocessingDrawing" xmlns:w10="urn:schemas-microsoft-com:office:word" xmlns:w="http://schemas.openxmlformats.org/wordprocessingml/2006/main" xmlns:wne="http://schemas.microsoft.com/office/word/2006/wordml">
-  <w:docParts/>
-</w:glossaryDocument>
-</file>
-
-<file path=word/glossary/fontTable.xml><?xml version="1.0" encoding="utf-8"?>
-<w:fonts xmlns:r="http://schemas.openxmlformats.org/officeDocument/2006/relationships" xmlns:w="http://schemas.openxmlformats.org/wordprocessingml/2006/main">
-  <w:font w:name="Symbol">
-    <w:panose1 w:val="05050102010706020507"/>
-    <w:charset w:val="02"/>
-    <w:family w:val="roman"/>
-    <w:pitch w:val="variable"/>
-    <w:sig w:usb0="00000000" w:usb1="10000000" w:usb2="00000000" w:usb3="00000000" w:csb0="80000000" w:csb1="00000000"/>
-  </w:font>
-  <w:font w:name="Times New Roman">
-    <w:panose1 w:val="02020603050405020304"/>
-    <w:charset w:val="00"/>
-    <w:family w:val="roman"/>
-    <w:pitch w:val="variable"/>
-    <w:sig w:usb0="E0002AFF" w:usb1="C0007841" w:usb2="00000009" w:usb3="00000000" w:csb0="000001FF" w:csb1="00000000"/>
-  </w:font>
-  <w:font w:name="Courier New">
-    <w:panose1 w:val="02070309020205020404"/>
-    <w:charset w:val="00"/>
-    <w:family w:val="modern"/>
-    <w:pitch w:val="fixed"/>
-    <w:sig w:usb0="E0002AFF" w:usb1="C0007843" w:usb2="00000009" w:usb3="00000000" w:csb0="000001FF" w:csb1="00000000"/>
-  </w:font>
-  <w:font w:name="Wingdings">
-    <w:panose1 w:val="05000000000000000000"/>
-    <w:charset w:val="02"/>
-    <w:family w:val="auto"/>
-    <w:pitch w:val="variable"/>
-    <w:sig w:usb0="00000000" w:usb1="10000000" w:usb2="00000000" w:usb3="00000000" w:csb0="80000000" w:csb1="00000000"/>
-  </w:font>
-  <w:font w:name="Calibri">
-    <w:panose1 w:val="020F0502020204030204"/>
-    <w:charset w:val="00"/>
-    <w:family w:val="swiss"/>
-    <w:pitch w:val="variable"/>
-    <w:sig w:usb0="E10002FF" w:usb1="4000ACFF" w:usb2="00000009" w:usb3="00000000" w:csb0="0000019F" w:csb1="00000000"/>
-  </w:font>
-  <w:font w:name="Tahoma">
-    <w:panose1 w:val="020B0604030504040204"/>
-    <w:charset w:val="00"/>
-    <w:family w:val="swiss"/>
-    <w:pitch w:val="variable"/>
-    <w:sig w:usb0="E1002EFF" w:usb1="C000605B" w:usb2="00000029" w:usb3="00000000" w:csb0="000101FF" w:csb1="00000000"/>
-  </w:font>
-  <w:font w:name="Cambria Math">
-    <w:panose1 w:val="02040503050406030204"/>
-    <w:charset w:val="00"/>
-    <w:family w:val="roman"/>
-    <w:pitch w:val="variable"/>
-    <w:sig w:usb0="E00002FF" w:usb1="420024FF" w:usb2="00000000" w:usb3="00000000" w:csb0="0000019F" w:csb1="00000000"/>
-  </w:font>
-  <w:font w:name="Cambria">
-    <w:panose1 w:val="02040503050406030204"/>
-    <w:charset w:val="00"/>
-    <w:family w:val="roman"/>
-    <w:pitch w:val="variable"/>
-    <w:sig w:usb0="E00002FF" w:usb1="400004FF" w:usb2="00000000" w:usb3="00000000" w:csb0="0000019F" w:csb1="00000000"/>
-  </w:font>
-</w:fonts>
-</file>
-
-<file path=word/glossary/settings.xml><?xml version="1.0" encoding="utf-8"?>
-<w:settings xmlns:o="urn:schemas-microsoft-com:office:office" xmlns:r="http://schemas.openxmlformats.org/officeDocument/2006/relationships" xmlns:m="http://schemas.openxmlformats.org/officeDocument/2006/math" xmlns:v="urn:schemas-microsoft-com:vml" xmlns:w10="urn:schemas-microsoft-com:office:word" xmlns:w="http://schemas.openxmlformats.org/wordprocessingml/2006/main" xmlns:sl="http://schemas.openxmlformats.org/schemaLibrary/2006/main">
-  <w:view w:val="normal"/>
-  <w:defaultTabStop w:val="720"/>
-  <w:characterSpacingControl w:val="doNotCompress"/>
-  <w:compat>
-    <w:useFELayout/>
-  </w:compat>
-  <w:rsids>
-    <w:rsidRoot w:val="00C8505C"/>
-    <w:rsid w:val="006F3780"/>
-    <w:rsid w:val="00A0629C"/>
-    <w:rsid w:val="00C8505C"/>
-  </w:rsids>
-  <m:mathPr>
-    <m:mathFont m:val="Cambria Math"/>
-    <m:brkBin m:val="before"/>
-    <m:brkBinSub m:val="--"/>
-    <m:smallFrac m:val="off"/>
-    <m:dispDef/>
-    <m:lMargin m:val="0"/>
-    <m:rMargin m:val="0"/>
-    <m:defJc m:val="centerGroup"/>
-    <m:wrapIndent m:val="1440"/>
-    <m:intLim m:val="subSup"/>
-    <m:naryLim m:val="undOvr"/>
-  </m:mathPr>
-  <w:themeFontLang w:val="en-AU"/>
-  <w:clrSchemeMapping w:bg1="light1" w:t1="dark1" w:bg2="light2" w:t2="dark2" w:accent1="accent1" w:accent2="accent2" w:accent3="accent3" w:accent4="accent4" w:accent5="accent5" w:accent6="accent6" w:hyperlink="hyperlink" w:followedHyperlink="followedHyperlink"/>
-  <w:decimalSymbol w:val="."/>
-  <w:listSeparator w:val=","/>
-</w:settings>
-</file>
-
-<file path=word/glossary/styles.xml><?xml version="1.0" encoding="utf-8"?>
-<w:styles xmlns:r="http://schemas.openxmlformats.org/officeDocument/2006/relationships" xmlns:w="http://schemas.openxmlformats.org/wordprocessingml/2006/main">
-  <w:docDefaults>
-    <w:rPrDefault>
-      <w:rPr>
-        <w:rFonts w:asciiTheme="minorHAnsi" w:eastAsiaTheme="minorEastAsia" w:hAnsiTheme="minorHAnsi" w:cstheme="minorBidi"/>
-        <w:sz w:val="22"/>
-        <w:szCs w:val="22"/>
-        <w:lang w:val="en-AU" w:eastAsia="en-AU" w:bidi="ar-SA"/>
-      </w:rPr>
-    </w:rPrDefault>
-    <w:pPrDefault>
-      <w:pPr>
-        <w:spacing w:after="200" w:line="276" w:lineRule="auto"/>
-      </w:pPr>
-    </w:pPrDefault>
-  </w:docDefaults>
-  <w:latentStyles w:defLockedState="0" w:defUIPriority="99" w:defSemiHidden="1" w:defUnhideWhenUsed="1" w:defQFormat="0" w:count="267">
-    <w:lsdException w:name="Normal" w:semiHidden="0" w:uiPriority="0" w:unhideWhenUsed="0" w:qFormat="1"/>
-    <w:lsdException w:name="heading 1" w:semiHidden="0" w:uiPriority="9" w:unhideWhenUsed="0" w:qFormat="1"/>
-    <w:lsdException w:name="heading 2" w:uiPriority="9" w:qFormat="1"/>
-    <w:lsdException w:name="heading 3" w:uiPriority="9" w:qFormat="1"/>
-    <w:lsdException w:name="heading 4" w:uiPriority="9" w:qFormat="1"/>
-    <w:lsdException w:name="heading 5" w:uiPriority="9" w:qFormat="1"/>
-    <w:lsdException w:name="heading 6" w:uiPriority="9" w:qFormat="1"/>
-    <w:lsdException w:name="heading 7" w:uiPriority="9" w:qFormat="1"/>
-    <w:lsdException w:name="heading 8" w:uiPriority="9" w:qFormat="1"/>
-    <w:lsdException w:name="heading 9" w:uiPriority="9" w:qFormat="1"/>
-    <w:lsdException w:name="toc 1" w:uiPriority="39"/>
-    <w:lsdException w:name="toc 2" w:uiPriority="39"/>
-    <w:lsdException w:name="toc 3" w:uiPriority="39"/>
-    <w:lsdException w:name="toc 4" w:uiPriority="39"/>
-    <w:lsdException w:name="toc 5" w:uiPriority="39"/>
-    <w:lsdException w:name="toc 6" w:uiPriority="39"/>
-    <w:lsdException w:name="toc 7" w:uiPriority="39"/>
-    <w:lsdException w:name="toc 8" w:uiPriority="39"/>
-    <w:lsdException w:name="toc 9" w:uiPriority="39"/>
-    <w:lsdException w:name="caption" w:uiPriority="35" w:qFormat="1"/>
-    <w:lsdException w:name="Title" w:semiHidden="0" w:uiPriority="10" w:unhideWhenUsed="0" w:qFormat="1"/>
-    <w:lsdException w:name="Default Paragraph Font" w:uiPriority="1"/>
-    <w:lsdException w:name="Subtitle" w:semiHidden="0" w:uiPriority="11" w:unhideWhenUsed="0" w:qFormat="1"/>
-    <w:lsdException w:name="Strong" w:semiHidden="0" w:uiPriority="22" w:unhideWhenUsed="0" w:qFormat="1"/>
-    <w:lsdException w:name="Emphasis" w:semiHidden="0" w:uiPriority="20" w:unhideWhenUsed="0" w:qFormat="1"/>
-    <w:lsdException w:name="Table Grid" w:semiHidden="0" w:uiPriority="59" w:unhideWhenUsed="0"/>
-    <w:lsdException w:name="Placeholder Text" w:unhideWhenUsed="0"/>
-    <w:lsdException w:name="No Spacing" w:semiHidden="0" w:uiPriority="1" w:unhideWhenUsed="0" w:qFormat="1"/>
-    <w:lsdException w:name="Light Shading" w:semiHidden="0" w:uiPriority="60" w:unhideWhenUsed="0"/>
-    <w:lsdException w:name="Light List" w:semiHidden="0" w:uiPriority="61" w:unhideWhenUsed="0"/>
-    <w:lsdException w:name="Light Grid" w:semiHidden="0" w:uiPriority="62" w:unhideWhenUsed="0"/>
-    <w:lsdException w:name="Medium Shading 1" w:semiHidden="0" w:uiPriority="63" w:unhideWhenUsed="0"/>
-    <w:lsdException w:name="Medium Shading 2" w:semiHidden="0" w:uiPriority="64" w:unhideWhenUsed="0"/>
-    <w:lsdException w:name="Medium List 1" w:semiHidden="0" w:uiPriority="65" w:unhideWhenUsed="0"/>
-    <w:lsdException w:name="Medium List 2" w:semiHidden="0" w:uiPriority="66" w:unhideWhenUsed="0"/>
-    <w:lsdException w:name="Medium Grid 1" w:semiHidden="0" w:uiPriority="67" w:unhideWhenUsed="0"/>
-    <w:lsdException w:name="Medium Grid 2" w:semiHidden="0" w:uiPriority="68" w:unhideWhenUsed="0"/>
-    <w:lsdException w:name="Medium Grid 3" w:semiHidden="0" w:uiPriority="69" w:unhideWhenUsed="0"/>
-    <w:lsdException w:name="Dark List" w:semiHidden="0" w:uiPriority="70" w:unhideWhenUsed="0"/>
-    <w:lsdException w:name="Colorful Shading" w:semiHidden="0" w:uiPriority="71" w:unhideWhenUsed="0"/>
-    <w:lsdException w:name="Colorful List" w:semiHidden="0" w:uiPriority="72" w:unhideWhenUsed="0"/>
-    <w:lsdException w:name="Colorful Grid" w:semiHidden="0" w:uiPriority="73" w:unhideWhenUsed="0"/>
-    <w:lsdException w:name="Light Shading Accent 1" w:semiHidden="0" w:uiPriority="60" w:unhideWhenUsed="0"/>
-    <w:lsdException w:name="Light List Accent 1" w:semiHidden="0" w:uiPriority="61" w:unhideWhenUsed="0"/>
-    <w:lsdException w:name="Light Grid Accent 1" w:semiHidden="0" w:uiPriority="62" w:unhideWhenUsed="0"/>
-    <w:lsdException w:name="Medium Shading 1 Accent 1" w:semiHidden="0" w:uiPriority="63" w:unhideWhenUsed="0"/>
-    <w:lsdException w:name="Medium Shading 2 Accent 1" w:semiHidden="0" w:uiPriority="64" w:unhideWhenUsed="0"/>
-    <w:lsdException w:name="Medium List 1 Accent 1" w:semiHidden="0" w:uiPriority="65" w:unhideWhenUsed="0"/>
-    <w:lsdException w:name="Revision" w:unhideWhenUsed="0"/>
-    <w:lsdException w:name="List Paragraph" w:semiHidden="0" w:uiPriority="34" w:unhideWhenUsed="0" w:qFormat="1"/>
-    <w:lsdException w:name="Quote" w:semiHidden="0" w:uiPriority="29" w:unhideWhenUsed="0" w:qFormat="1"/>
-    <w:lsdException w:name="Intense Quote" w:semiHidden="0" w:uiPriority="30" w:unhideWhenUsed="0" w:qFormat="1"/>
-    <w:lsdException w:name="Medium List 2 Accent 1" w:semiHidden="0" w:uiPriority="66" w:unhideWhenUsed="0"/>
-    <w:lsdException w:name="Medium Grid 1 Accent 1" w:semiHidden="0" w:uiPriority="67" w:unhideWhenUsed="0"/>
-    <w:lsdException w:name="Medium Grid 2 Accent 1" w:semiHidden="0" w:uiPriority="68" w:unhideWhenUsed="0"/>
-    <w:lsdException w:name="Medium Grid 3 Accent 1" w:semiHidden="0" w:uiPriority="69" w:unhideWhenUsed="0"/>
-    <w:lsdException w:name="Dark List Accent 1" w:semiHidden="0" w:uiPriority="70" w:unhideWhenUsed="0"/>
-    <w:lsdException w:name="Colorful Shading Accent 1" w:semiHidden="0" w:uiPriority="71" w:unhideWhenUsed="0"/>
-    <w:lsdException w:name="Colorful List Accent 1" w:semiHidden="0" w:uiPriority="72" w:unhideWhenUsed="0"/>
-    <w:lsdException w:name="Colorful Grid Accent 1" w:semiHidden="0" w:uiPriority="73" w:unhideWhenUsed="0"/>
-    <w:lsdException w:name="Light Shading Accent 2" w:semiHidden="0" w:uiPriority="60" w:unhideWhenUsed="0"/>
-    <w:lsdException w:name="Light List Accent 2" w:semiHidden="0" w:uiPriority="61" w:unhideWhenUsed="0"/>
-    <w:lsdException w:name="Light Grid Accent 2" w:semiHidden="0" w:uiPriority="62" w:unhideWhenUsed="0"/>
-    <w:lsdException w:name="Medium Shading 1 Accent 2" w:semiHidden="0" w:uiPriority="63" w:unhideWhenUsed="0"/>
-    <w:lsdException w:name="Medium Shading 2 Accent 2" w:semiHidden="0" w:uiPriority="64" w:unhideWhenUsed="0"/>
-    <w:lsdException w:name="Medium List 1 Accent 2" w:semiHidden="0" w:uiPriority="65" w:unhideWhenUsed="0"/>
-    <w:lsdException w:name="Medium List 2 Accent 2" w:semiHidden="0" w:uiPriority="66" w:unhideWhenUsed="0"/>
-    <w:lsdException w:name="Medium Grid 1 Accent 2" w:semiHidden="0" w:uiPriority="67" w:unhideWhenUsed="0"/>
-    <w:lsdException w:name="Medium Grid 2 Accent 2" w:semiHidden="0" w:uiPriority="68" w:unhideWhenUsed="0"/>
-    <w:lsdException w:name="Medium Grid 3 Accent 2" w:semiHidden="0" w:uiPriority="69" w:unhideWhenUsed="0"/>
-    <w:lsdException w:name="Dark List Accent 2" w:semiHidden="0" w:uiPriority="70" w:unhideWhenUsed="0"/>
-    <w:lsdException w:name="Colorful Shading Accent 2" w:semiHidden="0" w:uiPriority="71" w:unhideWhenUsed="0"/>
-    <w:lsdException w:name="Colorful List Accent 2" w:semiHidden="0" w:uiPriority="72" w:unhideWhenUsed="0"/>
-    <w:lsdException w:name="Colorful Grid Accent 2" w:semiHidden="0" w:uiPriority="73" w:unhideWhenUsed="0"/>
-    <w:lsdException w:name="Light Shading Accent 3" w:semiHidden="0" w:uiPriority="60" w:unhideWhenUsed="0"/>
-    <w:lsdException w:name="Light List Accent 3" w:semiHidden="0" w:uiPriority="61" w:unhideWhenUsed="0"/>
-    <w:lsdException w:name="Light Grid Accent 3" w:semiHidden="0" w:uiPriority="62" w:unhideWhenUsed="0"/>
-    <w:lsdException w:name="Medium Shading 1 Accent 3" w:semiHidden="0" w:uiPriority="63" w:unhideWhenUsed="0"/>
-    <w:lsdException w:name="Medium Shading 2 Accent 3" w:semiHidden="0" w:uiPriority="64" w:unhideWhenUsed="0"/>
-    <w:lsdException w:name="Medium List 1 Accent 3" w:semiHidden="0" w:uiPriority="65" w:unhideWhenUsed="0"/>
-    <w:lsdException w:name="Medium List 2 Accent 3" w:semiHidden="0" w:uiPriority="66" w:unhideWhenUsed="0"/>
-    <w:lsdException w:name="Medium Grid 1 Accent 3" w:semiHidden="0" w:uiPriority="67" w:unhideWhenUsed="0"/>
-    <w:lsdException w:name="Medium Grid 2 Accent 3" w:semiHidden="0" w:uiPriority="68" w:unhideWhenUsed="0"/>
-    <w:lsdException w:name="Medium Grid 3 Accent 3" w:semiHidden="0" w:uiPriority="69" w:unhideWhenUsed="0"/>
-    <w:lsdException w:name="Dark List Accent 3" w:semiHidden="0" w:uiPriority="70" w:unhideWhenUsed="0"/>
-    <w:lsdException w:name="Colorful Shading Accent 3" w:semiHidden="0" w:uiPriority="71" w:unhideWhenUsed="0"/>
-    <w:lsdException w:name="Colorful List Accent 3" w:semiHidden="0" w:uiPriority="72" w:unhideWhenUsed="0"/>
-    <w:lsdException w:name="Colorful Grid Accent 3" w:semiHidden="0" w:uiPriority="73" w:unhideWhenUsed="0"/>
-    <w:lsdException w:name="Light Shading Accent 4" w:semiHidden="0" w:uiPriority="60" w:unhideWhenUsed="0"/>
-    <w:lsdException w:name="Light List Accent 4" w:semiHidden="0" w:uiPriority="61" w:unhideWhenUsed="0"/>
-    <w:lsdException w:name="Light Grid Accent 4" w:semiHidden="0" w:uiPriority="62" w:unhideWhenUsed="0"/>
-    <w:lsdException w:name="Medium Shading 1 Accent 4" w:semiHidden="0" w:uiPriority="63" w:unhideWhenUsed="0"/>
-    <w:lsdException w:name="Medium Shading 2 Accent 4" w:semiHidden="0" w:uiPriority="64" w:unhideWhenUsed="0"/>
-    <w:lsdException w:name="Medium List 1 Accent 4" w:semiHidden="0" w:uiPriority="65" w:unhideWhenUsed="0"/>
-    <w:lsdException w:name="Medium List 2 Accent 4" w:semiHidden="0" w:uiPriority="66" w:unhideWhenUsed="0"/>
-    <w:lsdException w:name="Medium Grid 1 Accent 4" w:semiHidden="0" w:uiPriority="67" w:unhideWhenUsed="0"/>
-    <w:lsdException w:name="Medium Grid 2 Accent 4" w:semiHidden="0" w:uiPriority="68" w:unhideWhenUsed="0"/>
-    <w:lsdException w:name="Medium Grid 3 Accent 4" w:semiHidden="0" w:uiPriority="69" w:unhideWhenUsed="0"/>
-    <w:lsdException w:name="Dark List Accent 4" w:semiHidden="0" w:uiPriority="70" w:unhideWhenUsed="0"/>
-    <w:lsdException w:name="Colorful Shading Accent 4" w:semiHidden="0" w:uiPriority="71" w:unhideWhenUsed="0"/>
-    <w:lsdException w:name="Colorful List Accent 4" w:semiHidden="0" w:uiPriority="72" w:unhideWhenUsed="0"/>
-    <w:lsdException w:name="Colorful Grid Accent 4" w:semiHidden="0" w:uiPriority="73" w:unhideWhenUsed="0"/>
-    <w:lsdException w:name="Light Shading Accent 5" w:semiHidden="0" w:uiPriority="60" w:unhideWhenUsed="0"/>
-    <w:lsdException w:name="Light List Accent 5" w:semiHidden="0" w:uiPriority="61" w:unhideWhenUsed="0"/>
-    <w:lsdException w:name="Light Grid Accent 5" w:semiHidden="0" w:uiPriority="62" w:unhideWhenUsed="0"/>
-    <w:lsdException w:name="Medium Shading 1 Accent 5" w:semiHidden="0" w:uiPriority="63" w:unhideWhenUsed="0"/>
-    <w:lsdException w:name="Medium Shading 2 Accent 5" w:semiHidden="0" w:uiPriority="64" w:unhideWhenUsed="0"/>
-    <w:lsdException w:name="Medium List 1 Accent 5" w:semiHidden="0" w:uiPriority="65" w:unhideWhenUsed="0"/>
-    <w:lsdException w:name="Medium List 2 Accent 5" w:semiHidden="0" w:uiPriority="66" w:unhideWhenUsed="0"/>
-    <w:lsdException w:name="Medium Grid 1 Accent 5" w:semiHidden="0" w:uiPriority="67" w:unhideWhenUsed="0"/>
-    <w:lsdException w:name="Medium Grid 2 Accent 5" w:semiHidden="0" w:uiPriority="68" w:unhideWhenUsed="0"/>
-    <w:lsdException w:name="Medium Grid 3 Accent 5" w:semiHidden="0" w:uiPriority="69" w:unhideWhenUsed="0"/>
-    <w:lsdException w:name="Dark List Accent 5" w:semiHidden="0" w:uiPriority="70" w:unhideWhenUsed="0"/>
-    <w:lsdException w:name="Colorful Shading Accent 5" w:semiHidden="0" w:uiPriority="71" w:unhideWhenUsed="0"/>
-    <w:lsdException w:name="Colorful List Accent 5" w:semiHidden="0" w:uiPriority="72" w:unhideWhenUsed="0"/>
-    <w:lsdException w:name="Colorful Grid Accent 5" w:semiHidden="0" w:uiPriority="73" w:unhideWhenUsed="0"/>
-    <w:lsdException w:name="Light Shading Accent 6" w:semiHidden="0" w:uiPriority="60" w:unhideWhenUsed="0"/>
-    <w:lsdException w:name="Light List Accent 6" w:semiHidden="0" w:uiPriority="61" w:unhideWhenUsed="0"/>
-    <w:lsdException w:name="Light Grid Accent 6" w:semiHidden="0" w:uiPriority="62" w:unhideWhenUsed="0"/>
-    <w:lsdException w:name="Medium Shading 1 Accent 6" w:semiHidden="0" w:uiPriority="63" w:unhideWhenUsed="0"/>
-    <w:lsdException w:name="Medium Shading 2 Accent 6" w:semiHidden="0" w:uiPriority="64" w:unhideWhenUsed="0"/>
-    <w:lsdException w:name="Medium List 1 Accent 6" w:semiHidden="0" w:uiPriority="65" w:unhideWhenUsed="0"/>
-    <w:lsdException w:name="Medium List 2 Accent 6" w:semiHidden="0" w:uiPriority="66" w:unhideWhenUsed="0"/>
-    <w:lsdException w:name="Medium Grid 1 Accent 6" w:semiHidden="0" w:uiPriority="67" w:unhideWhenUsed="0"/>
-    <w:lsdException w:name="Medium Grid 2 Accent 6" w:semiHidden="0" w:uiPriority="68" w:unhideWhenUsed="0"/>
-    <w:lsdException w:name="Medium Grid 3 Accent 6" w:semiHidden="0" w:uiPriority="69" w:unhideWhenUsed="0"/>
-    <w:lsdException w:name="Dark List Accent 6" w:semiHidden="0" w:uiPriority="70" w:unhideWhenUsed="0"/>
-    <w:lsdException w:name="Colorful Shading Accent 6" w:semiHidden="0" w:uiPriority="71" w:unhideWhenUsed="0"/>
-    <w:lsdException w:name="Colorful List Accent 6" w:semiHidden="0" w:uiPriority="72" w:unhideWhenUsed="0"/>
-    <w:lsdException w:name="Colorful Grid Accent 6" w:semiHidden="0" w:uiPriority="73" w:unhideWhenUsed="0"/>
-    <w:lsdException w:name="Subtle Emphasis" w:semiHidden="0" w:uiPriority="19" w:unhideWhenUsed="0" w:qFormat="1"/>
-    <w:lsdException w:name="Intense Emphasis" w:semiHidden="0" w:uiPriority="21" w:unhideWhenUsed="0" w:qFormat="1"/>
-    <w:lsdException w:name="Subtle Reference" w:semiHidden="0" w:uiPriority="31" w:unhideWhenUsed="0" w:qFormat="1"/>
-    <w:lsdException w:name="Intense Reference" w:semiHidden="0" w:uiPriority="32" w:unhideWhenUsed="0" w:qFormat="1"/>
-    <w:lsdException w:name="Book Title" w:semiHidden="0" w:uiPriority="33" w:unhideWhenUsed="0" w:qFormat="1"/>
-    <w:lsdException w:name="Bibliography" w:uiPriority="37"/>
-    <w:lsdException w:name="TOC Heading" w:uiPriority="39" w:qFormat="1"/>
-  </w:latentStyles>
-  <w:style w:type="paragraph" w:default="1" w:styleId="Normal">
-    <w:name w:val="Normal"/>
-    <w:qFormat/>
-    <w:rsid w:val="00A0629C"/>
-  </w:style>
-  <w:style w:type="character" w:default="1" w:styleId="DefaultParagraphFont">
-    <w:name w:val="Default Paragraph Font"/>
-    <w:uiPriority w:val="1"/>
-    <w:semiHidden/>
-    <w:unhideWhenUsed/>
-  </w:style>
-  <w:style w:type="table" w:default="1" w:styleId="TableNormal">
-    <w:name w:val="Normal Table"/>
-    <w:uiPriority w:val="99"/>
-    <w:semiHidden/>
-    <w:unhideWhenUsed/>
-    <w:qFormat/>
-    <w:tblPr>
-      <w:tblInd w:w="0" w:type="dxa"/>
-      <w:tblCellMar>
-        <w:top w:w="0" w:type="dxa"/>
-        <w:left w:w="108" w:type="dxa"/>
-        <w:bottom w:w="0" w:type="dxa"/>
-        <w:right w:w="108" w:type="dxa"/>
-      </w:tblCellMar>
-    </w:tblPr>
-  </w:style>
-  <w:style w:type="numbering" w:default="1" w:styleId="NoList">
-    <w:name w:val="No List"/>
-    <w:uiPriority w:val="99"/>
-    <w:semiHidden/>
-    <w:unhideWhenUsed/>
-  </w:style>
-  <w:style w:type="paragraph" w:customStyle="1" w:styleId="8175AF6276DA471D99C71A75A204FDE5">
-    <w:name w:val="8175AF6276DA471D99C71A75A204FDE5"/>
-    <w:rsid w:val="00C8505C"/>
-  </w:style>
-  <w:style w:type="paragraph" w:customStyle="1" w:styleId="BD2C4A4A272647AFB87DBBB992F36E69">
-    <w:name w:val="BD2C4A4A272647AFB87DBBB992F36E69"/>
-    <w:rsid w:val="00C8505C"/>
-  </w:style>
-  <w:style w:type="paragraph" w:customStyle="1" w:styleId="EB1422B0FBFD4ECAB76F85D49BBF7EF4">
-    <w:name w:val="EB1422B0FBFD4ECAB76F85D49BBF7EF4"/>
-    <w:rsid w:val="00C8505C"/>
-  </w:style>
-  <w:style w:type="paragraph" w:customStyle="1" w:styleId="20FC167935344E56B7748660C41E3F44">
-    <w:name w:val="20FC167935344E56B7748660C41E3F44"/>
-    <w:rsid w:val="00C8505C"/>
-  </w:style>
-  <w:style w:type="paragraph" w:customStyle="1" w:styleId="9BC707CCD9014422ACD5178459E5D293">
-    <w:name w:val="9BC707CCD9014422ACD5178459E5D293"/>
-    <w:rsid w:val="00C8505C"/>
-  </w:style>
-  <w:style w:type="character" w:styleId="PlaceholderText">
-    <w:name w:val="Placeholder Text"/>
-    <w:basedOn w:val="DefaultParagraphFont"/>
-    <w:uiPriority w:val="99"/>
-    <w:semiHidden/>
-    <w:rsid w:val="006F3780"/>
-    <w:rPr>
-      <w:color w:val="808080"/>
-    </w:rPr>
-  </w:style>
-</w:styles>
-</file>
-
-<file path=word/glossary/webSettings.xml><?xml version="1.0" encoding="utf-8"?>
-<w:webSettings xmlns:r="http://schemas.openxmlformats.org/officeDocument/2006/relationships" xmlns:w="http://schemas.openxmlformats.org/wordprocessingml/2006/main">
-  <w:optimizeForBrowser/>
-</w:webSettings>
-</file>
-
 <file path=word/theme/theme1.xml><?xml version="1.0" encoding="utf-8"?>
 <a:theme xmlns:a="http://schemas.openxmlformats.org/drawingml/2006/main" name="Office Theme">
   <a:themeElements>
@@ -7203,7 +7526,7 @@
 </file>
 
 <file path=customXml/itemProps2.xml><?xml version="1.0" encoding="utf-8"?>
-<ds:datastoreItem xmlns:ds="http://schemas.openxmlformats.org/officeDocument/2006/customXml" ds:itemID="{BDF7BFDC-4D37-47EE-AC87-2FB0B199A901}">
+<ds:datastoreItem xmlns:ds="http://schemas.openxmlformats.org/officeDocument/2006/customXml" ds:itemID="{3824D028-2C11-4FDE-94A1-D8ED57DE1D0D}">
   <ds:schemaRefs>
     <ds:schemaRef ds:uri="http://schemas.openxmlformats.org/officeDocument/2006/bibliography"/>
   </ds:schemaRefs>

</xml_diff>

<commit_message>
added Professor to documentation
</commit_message>
<xml_diff>
--- a/Documentation/INB302DocumentationRecommender.docx
+++ b/Documentation/INB302DocumentationRecommender.docx
@@ -241,6 +241,16 @@
                               </w:rPr>
                               <w:t>INB302 - Capstone Project</w:t>
                             </w:r>
+                            <w:r>
+                              <w:rPr>
+                                <w:b/>
+                                <w:bCs/>
+                                <w:color w:val="4F81BD" w:themeColor="accent1"/>
+                                <w:sz w:val="40"/>
+                                <w:szCs w:val="40"/>
+                              </w:rPr>
+                              <w:t xml:space="preserve"> </w:t>
+                            </w:r>
                           </w:p>
                         </w:sdtContent>
                       </w:sdt>
@@ -330,6 +340,50 @@
                             <w:szCs w:val="32"/>
                           </w:rPr>
                         </w:pPr>
+                        <w:r>
+                          <w:rPr>
+                            <w:b/>
+                            <w:bCs/>
+                            <w:color w:val="808080" w:themeColor="text1" w:themeTint="7F"/>
+                            <w:sz w:val="32"/>
+                            <w:szCs w:val="32"/>
+                          </w:rPr>
+                          <w:t xml:space="preserve">Supervisor: Associate Professor </w:t>
+                        </w:r>
+                        <w:proofErr w:type="spellStart"/>
+                        <w:r>
+                          <w:rPr>
+                            <w:b/>
+                            <w:bCs/>
+                            <w:color w:val="808080" w:themeColor="text1" w:themeTint="7F"/>
+                            <w:sz w:val="32"/>
+                            <w:szCs w:val="32"/>
+                          </w:rPr>
+                          <w:t>Yue</w:t>
+                        </w:r>
+                        <w:proofErr w:type="spellEnd"/>
+                        <w:r>
+                          <w:rPr>
+                            <w:b/>
+                            <w:bCs/>
+                            <w:color w:val="808080" w:themeColor="text1" w:themeTint="7F"/>
+                            <w:sz w:val="32"/>
+                            <w:szCs w:val="32"/>
+                          </w:rPr>
+                          <w:t xml:space="preserve"> </w:t>
+                        </w:r>
+                        <w:proofErr w:type="spellStart"/>
+                        <w:r>
+                          <w:rPr>
+                            <w:b/>
+                            <w:bCs/>
+                            <w:color w:val="808080" w:themeColor="text1" w:themeTint="7F"/>
+                            <w:sz w:val="32"/>
+                            <w:szCs w:val="32"/>
+                          </w:rPr>
+                          <w:t>Xu</w:t>
+                        </w:r>
+                        <w:proofErr w:type="spellEnd"/>
                       </w:p>
                     </w:txbxContent>
                   </v:textbox>
@@ -4469,7 +4523,7 @@
             <w:rPr>
               <w:noProof/>
             </w:rPr>
-            <w:t>2</w:t>
+            <w:t>8</w:t>
           </w:r>
         </w:fldSimple>
       </w:p>
@@ -7526,7 +7580,7 @@
 </file>
 
 <file path=customXml/itemProps2.xml><?xml version="1.0" encoding="utf-8"?>
-<ds:datastoreItem xmlns:ds="http://schemas.openxmlformats.org/officeDocument/2006/customXml" ds:itemID="{3824D028-2C11-4FDE-94A1-D8ED57DE1D0D}">
+<ds:datastoreItem xmlns:ds="http://schemas.openxmlformats.org/officeDocument/2006/customXml" ds:itemID="{9FF3D332-33AC-487A-96DF-2CC283E12AF1}">
   <ds:schemaRefs>
     <ds:schemaRef ds:uri="http://schemas.openxmlformats.org/officeDocument/2006/bibliography"/>
   </ds:schemaRefs>

</xml_diff>

<commit_message>
filled out more on the docs
</commit_message>
<xml_diff>
--- a/Documentation/INB302DocumentationRecommender.docx
+++ b/Documentation/INB302DocumentationRecommender.docx
@@ -238,18 +238,9 @@
                                 <w:color w:val="4F81BD" w:themeColor="accent1"/>
                                 <w:sz w:val="40"/>
                                 <w:szCs w:val="40"/>
+                                <w:lang w:val="en-AU"/>
                               </w:rPr>
                               <w:t>INB302 - Capstone Project</w:t>
-                            </w:r>
-                            <w:r>
-                              <w:rPr>
-                                <w:b/>
-                                <w:bCs/>
-                                <w:color w:val="4F81BD" w:themeColor="accent1"/>
-                                <w:sz w:val="40"/>
-                                <w:szCs w:val="40"/>
-                              </w:rPr>
-                              <w:t xml:space="preserve"> </w:t>
                             </w:r>
                           </w:p>
                         </w:sdtContent>
@@ -453,7 +444,7 @@
           <w:r>
             <w:fldChar w:fldCharType="separate"/>
           </w:r>
-          <w:hyperlink w:anchor="_Toc387922726" w:history="1">
+          <w:hyperlink w:anchor="_Toc387925800" w:history="1">
             <w:r>
               <w:rPr>
                 <w:rStyle w:val="Hyperlink"/>
@@ -480,7 +471,7 @@
                 <w:noProof/>
                 <w:webHidden/>
               </w:rPr>
-              <w:instrText xml:space="preserve"> PAGEREF _Toc387922726 \h </w:instrText>
+              <w:instrText xml:space="preserve"> PAGEREF _Toc387925800 \h </w:instrText>
             </w:r>
             <w:r>
               <w:rPr>
@@ -524,7 +515,7 @@
               <w:lang w:val="en-AU" w:eastAsia="en-AU" w:bidi="ar-SA"/>
             </w:rPr>
           </w:pPr>
-          <w:hyperlink w:anchor="_Toc387922727" w:history="1">
+          <w:hyperlink w:anchor="_Toc387925801" w:history="1">
             <w:r>
               <w:rPr>
                 <w:rStyle w:val="Hyperlink"/>
@@ -551,7 +542,7 @@
                 <w:noProof/>
                 <w:webHidden/>
               </w:rPr>
-              <w:instrText xml:space="preserve"> PAGEREF _Toc387922727 \h </w:instrText>
+              <w:instrText xml:space="preserve"> PAGEREF _Toc387925801 \h </w:instrText>
             </w:r>
             <w:r>
               <w:rPr>
@@ -595,7 +586,7 @@
               <w:lang w:val="en-AU" w:eastAsia="en-AU" w:bidi="ar-SA"/>
             </w:rPr>
           </w:pPr>
-          <w:hyperlink w:anchor="_Toc387922728" w:history="1">
+          <w:hyperlink w:anchor="_Toc387925802" w:history="1">
             <w:r>
               <w:rPr>
                 <w:rStyle w:val="Hyperlink"/>
@@ -622,7 +613,7 @@
                 <w:noProof/>
                 <w:webHidden/>
               </w:rPr>
-              <w:instrText xml:space="preserve"> PAGEREF _Toc387922728 \h </w:instrText>
+              <w:instrText xml:space="preserve"> PAGEREF _Toc387925802 \h </w:instrText>
             </w:r>
             <w:r>
               <w:rPr>
@@ -666,7 +657,7 @@
               <w:lang w:val="en-AU" w:eastAsia="en-AU" w:bidi="ar-SA"/>
             </w:rPr>
           </w:pPr>
-          <w:hyperlink w:anchor="_Toc387922729" w:history="1">
+          <w:hyperlink w:anchor="_Toc387925803" w:history="1">
             <w:r>
               <w:rPr>
                 <w:rStyle w:val="Hyperlink"/>
@@ -693,7 +684,7 @@
                 <w:noProof/>
                 <w:webHidden/>
               </w:rPr>
-              <w:instrText xml:space="preserve"> PAGEREF _Toc387922729 \h </w:instrText>
+              <w:instrText xml:space="preserve"> PAGEREF _Toc387925803 \h </w:instrText>
             </w:r>
             <w:r>
               <w:rPr>
@@ -737,7 +728,7 @@
               <w:lang w:val="en-AU" w:eastAsia="en-AU" w:bidi="ar-SA"/>
             </w:rPr>
           </w:pPr>
-          <w:hyperlink w:anchor="_Toc387922730" w:history="1">
+          <w:hyperlink w:anchor="_Toc387925804" w:history="1">
             <w:r>
               <w:rPr>
                 <w:rStyle w:val="Hyperlink"/>
@@ -764,7 +755,7 @@
                 <w:noProof/>
                 <w:webHidden/>
               </w:rPr>
-              <w:instrText xml:space="preserve"> PAGEREF _Toc387922730 \h </w:instrText>
+              <w:instrText xml:space="preserve"> PAGEREF _Toc387925804 \h </w:instrText>
             </w:r>
             <w:r>
               <w:rPr>
@@ -808,7 +799,7 @@
               <w:lang w:val="en-AU" w:eastAsia="en-AU" w:bidi="ar-SA"/>
             </w:rPr>
           </w:pPr>
-          <w:hyperlink w:anchor="_Toc387922731" w:history="1">
+          <w:hyperlink w:anchor="_Toc387925805" w:history="1">
             <w:r>
               <w:rPr>
                 <w:rStyle w:val="Hyperlink"/>
@@ -835,7 +826,7 @@
                 <w:noProof/>
                 <w:webHidden/>
               </w:rPr>
-              <w:instrText xml:space="preserve"> PAGEREF _Toc387922731 \h </w:instrText>
+              <w:instrText xml:space="preserve"> PAGEREF _Toc387925805 \h </w:instrText>
             </w:r>
             <w:r>
               <w:rPr>
@@ -879,7 +870,7 @@
               <w:lang w:val="en-AU" w:eastAsia="en-AU" w:bidi="ar-SA"/>
             </w:rPr>
           </w:pPr>
-          <w:hyperlink w:anchor="_Toc387922732" w:history="1">
+          <w:hyperlink w:anchor="_Toc387925806" w:history="1">
             <w:r>
               <w:rPr>
                 <w:rStyle w:val="Hyperlink"/>
@@ -906,7 +897,7 @@
                 <w:noProof/>
                 <w:webHidden/>
               </w:rPr>
-              <w:instrText xml:space="preserve"> PAGEREF _Toc387922732 \h </w:instrText>
+              <w:instrText xml:space="preserve"> PAGEREF _Toc387925806 \h </w:instrText>
             </w:r>
             <w:r>
               <w:rPr>
@@ -950,7 +941,7 @@
               <w:lang w:val="en-AU" w:eastAsia="en-AU" w:bidi="ar-SA"/>
             </w:rPr>
           </w:pPr>
-          <w:hyperlink w:anchor="_Toc387922733" w:history="1">
+          <w:hyperlink w:anchor="_Toc387925807" w:history="1">
             <w:r>
               <w:rPr>
                 <w:rStyle w:val="Hyperlink"/>
@@ -977,7 +968,7 @@
                 <w:noProof/>
                 <w:webHidden/>
               </w:rPr>
-              <w:instrText xml:space="preserve"> PAGEREF _Toc387922733 \h </w:instrText>
+              <w:instrText xml:space="preserve"> PAGEREF _Toc387925807 \h </w:instrText>
             </w:r>
             <w:r>
               <w:rPr>
@@ -997,7 +988,7 @@
                 <w:noProof/>
                 <w:webHidden/>
               </w:rPr>
-              <w:t>4</w:t>
+              <w:t>5</w:t>
             </w:r>
             <w:r>
               <w:rPr>
@@ -1021,7 +1012,7 @@
               <w:lang w:val="en-AU" w:eastAsia="en-AU" w:bidi="ar-SA"/>
             </w:rPr>
           </w:pPr>
-          <w:hyperlink w:anchor="_Toc387922734" w:history="1">
+          <w:hyperlink w:anchor="_Toc387925808" w:history="1">
             <w:r>
               <w:rPr>
                 <w:rStyle w:val="Hyperlink"/>
@@ -1048,7 +1039,7 @@
                 <w:noProof/>
                 <w:webHidden/>
               </w:rPr>
-              <w:instrText xml:space="preserve"> PAGEREF _Toc387922734 \h </w:instrText>
+              <w:instrText xml:space="preserve"> PAGEREF _Toc387925808 \h </w:instrText>
             </w:r>
             <w:r>
               <w:rPr>
@@ -1068,7 +1059,7 @@
                 <w:noProof/>
                 <w:webHidden/>
               </w:rPr>
-              <w:t>4</w:t>
+              <w:t>5</w:t>
             </w:r>
             <w:r>
               <w:rPr>
@@ -1092,7 +1083,7 @@
               <w:lang w:val="en-AU" w:eastAsia="en-AU" w:bidi="ar-SA"/>
             </w:rPr>
           </w:pPr>
-          <w:hyperlink w:anchor="_Toc387922735" w:history="1">
+          <w:hyperlink w:anchor="_Toc387925809" w:history="1">
             <w:r>
               <w:rPr>
                 <w:rStyle w:val="Hyperlink"/>
@@ -1119,7 +1110,7 @@
                 <w:noProof/>
                 <w:webHidden/>
               </w:rPr>
-              <w:instrText xml:space="preserve"> PAGEREF _Toc387922735 \h </w:instrText>
+              <w:instrText xml:space="preserve"> PAGEREF _Toc387925809 \h </w:instrText>
             </w:r>
             <w:r>
               <w:rPr>
@@ -1139,7 +1130,7 @@
                 <w:noProof/>
                 <w:webHidden/>
               </w:rPr>
-              <w:t>4</w:t>
+              <w:t>5</w:t>
             </w:r>
             <w:r>
               <w:rPr>
@@ -1163,7 +1154,7 @@
               <w:lang w:val="en-AU" w:eastAsia="en-AU" w:bidi="ar-SA"/>
             </w:rPr>
           </w:pPr>
-          <w:hyperlink w:anchor="_Toc387922736" w:history="1">
+          <w:hyperlink w:anchor="_Toc387925810" w:history="1">
             <w:r>
               <w:rPr>
                 <w:rStyle w:val="Hyperlink"/>
@@ -1190,7 +1181,7 @@
                 <w:noProof/>
                 <w:webHidden/>
               </w:rPr>
-              <w:instrText xml:space="preserve"> PAGEREF _Toc387922736 \h </w:instrText>
+              <w:instrText xml:space="preserve"> PAGEREF _Toc387925810 \h </w:instrText>
             </w:r>
             <w:r>
               <w:rPr>
@@ -1210,7 +1201,7 @@
                 <w:noProof/>
                 <w:webHidden/>
               </w:rPr>
-              <w:t>4</w:t>
+              <w:t>5</w:t>
             </w:r>
             <w:r>
               <w:rPr>
@@ -1234,7 +1225,7 @@
               <w:lang w:val="en-AU" w:eastAsia="en-AU" w:bidi="ar-SA"/>
             </w:rPr>
           </w:pPr>
-          <w:hyperlink w:anchor="_Toc387922737" w:history="1">
+          <w:hyperlink w:anchor="_Toc387925811" w:history="1">
             <w:r>
               <w:rPr>
                 <w:rStyle w:val="Hyperlink"/>
@@ -1261,7 +1252,7 @@
                 <w:noProof/>
                 <w:webHidden/>
               </w:rPr>
-              <w:instrText xml:space="preserve"> PAGEREF _Toc387922737 \h </w:instrText>
+              <w:instrText xml:space="preserve"> PAGEREF _Toc387925811 \h </w:instrText>
             </w:r>
             <w:r>
               <w:rPr>
@@ -1305,7 +1296,7 @@
               <w:lang w:val="en-AU" w:eastAsia="en-AU" w:bidi="ar-SA"/>
             </w:rPr>
           </w:pPr>
-          <w:hyperlink w:anchor="_Toc387922738" w:history="1">
+          <w:hyperlink w:anchor="_Toc387925812" w:history="1">
             <w:r>
               <w:rPr>
                 <w:rStyle w:val="Hyperlink"/>
@@ -1332,7 +1323,7 @@
                 <w:noProof/>
                 <w:webHidden/>
               </w:rPr>
-              <w:instrText xml:space="preserve"> PAGEREF _Toc387922738 \h </w:instrText>
+              <w:instrText xml:space="preserve"> PAGEREF _Toc387925812 \h </w:instrText>
             </w:r>
             <w:r>
               <w:rPr>
@@ -1376,7 +1367,7 @@
               <w:lang w:val="en-AU" w:eastAsia="en-AU" w:bidi="ar-SA"/>
             </w:rPr>
           </w:pPr>
-          <w:hyperlink w:anchor="_Toc387922739" w:history="1">
+          <w:hyperlink w:anchor="_Toc387925813" w:history="1">
             <w:r>
               <w:rPr>
                 <w:rStyle w:val="Hyperlink"/>
@@ -1403,7 +1394,7 @@
                 <w:noProof/>
                 <w:webHidden/>
               </w:rPr>
-              <w:instrText xml:space="preserve"> PAGEREF _Toc387922739 \h </w:instrText>
+              <w:instrText xml:space="preserve"> PAGEREF _Toc387925813 \h </w:instrText>
             </w:r>
             <w:r>
               <w:rPr>
@@ -1447,7 +1438,7 @@
               <w:lang w:val="en-AU" w:eastAsia="en-AU" w:bidi="ar-SA"/>
             </w:rPr>
           </w:pPr>
-          <w:hyperlink w:anchor="_Toc387922740" w:history="1">
+          <w:hyperlink w:anchor="_Toc387925814" w:history="1">
             <w:r>
               <w:rPr>
                 <w:rStyle w:val="Hyperlink"/>
@@ -1474,7 +1465,7 @@
                 <w:noProof/>
                 <w:webHidden/>
               </w:rPr>
-              <w:instrText xml:space="preserve"> PAGEREF _Toc387922740 \h </w:instrText>
+              <w:instrText xml:space="preserve"> PAGEREF _Toc387925814 \h </w:instrText>
             </w:r>
             <w:r>
               <w:rPr>
@@ -1518,7 +1509,7 @@
               <w:lang w:val="en-AU" w:eastAsia="en-AU" w:bidi="ar-SA"/>
             </w:rPr>
           </w:pPr>
-          <w:hyperlink w:anchor="_Toc387922741" w:history="1">
+          <w:hyperlink w:anchor="_Toc387925815" w:history="1">
             <w:r>
               <w:rPr>
                 <w:rStyle w:val="Hyperlink"/>
@@ -1545,7 +1536,7 @@
                 <w:noProof/>
                 <w:webHidden/>
               </w:rPr>
-              <w:instrText xml:space="preserve"> PAGEREF _Toc387922741 \h </w:instrText>
+              <w:instrText xml:space="preserve"> PAGEREF _Toc387925815 \h </w:instrText>
             </w:r>
             <w:r>
               <w:rPr>
@@ -1589,7 +1580,7 @@
               <w:lang w:val="en-AU" w:eastAsia="en-AU" w:bidi="ar-SA"/>
             </w:rPr>
           </w:pPr>
-          <w:hyperlink w:anchor="_Toc387922742" w:history="1">
+          <w:hyperlink w:anchor="_Toc387925816" w:history="1">
             <w:r>
               <w:rPr>
                 <w:rStyle w:val="Hyperlink"/>
@@ -1616,7 +1607,7 @@
                 <w:noProof/>
                 <w:webHidden/>
               </w:rPr>
-              <w:instrText xml:space="preserve"> PAGEREF _Toc387922742 \h </w:instrText>
+              <w:instrText xml:space="preserve"> PAGEREF _Toc387925816 \h </w:instrText>
             </w:r>
             <w:r>
               <w:rPr>
@@ -1660,7 +1651,7 @@
               <w:lang w:val="en-AU" w:eastAsia="en-AU" w:bidi="ar-SA"/>
             </w:rPr>
           </w:pPr>
-          <w:hyperlink w:anchor="_Toc387922743" w:history="1">
+          <w:hyperlink w:anchor="_Toc387925817" w:history="1">
             <w:r>
               <w:rPr>
                 <w:rStyle w:val="Hyperlink"/>
@@ -1687,7 +1678,7 @@
                 <w:noProof/>
                 <w:webHidden/>
               </w:rPr>
-              <w:instrText xml:space="preserve"> PAGEREF _Toc387922743 \h </w:instrText>
+              <w:instrText xml:space="preserve"> PAGEREF _Toc387925817 \h </w:instrText>
             </w:r>
             <w:r>
               <w:rPr>
@@ -1731,7 +1722,7 @@
               <w:lang w:val="en-AU" w:eastAsia="en-AU" w:bidi="ar-SA"/>
             </w:rPr>
           </w:pPr>
-          <w:hyperlink w:anchor="_Toc387922744" w:history="1">
+          <w:hyperlink w:anchor="_Toc387925818" w:history="1">
             <w:r>
               <w:rPr>
                 <w:rStyle w:val="Hyperlink"/>
@@ -1758,7 +1749,7 @@
                 <w:noProof/>
                 <w:webHidden/>
               </w:rPr>
-              <w:instrText xml:space="preserve"> PAGEREF _Toc387922744 \h </w:instrText>
+              <w:instrText xml:space="preserve"> PAGEREF _Toc387925818 \h </w:instrText>
             </w:r>
             <w:r>
               <w:rPr>
@@ -1802,7 +1793,7 @@
               <w:lang w:val="en-AU" w:eastAsia="en-AU" w:bidi="ar-SA"/>
             </w:rPr>
           </w:pPr>
-          <w:hyperlink w:anchor="_Toc387922745" w:history="1">
+          <w:hyperlink w:anchor="_Toc387925819" w:history="1">
             <w:r>
               <w:rPr>
                 <w:rStyle w:val="Hyperlink"/>
@@ -1829,7 +1820,7 @@
                 <w:noProof/>
                 <w:webHidden/>
               </w:rPr>
-              <w:instrText xml:space="preserve"> PAGEREF _Toc387922745 \h </w:instrText>
+              <w:instrText xml:space="preserve"> PAGEREF _Toc387925819 \h </w:instrText>
             </w:r>
             <w:r>
               <w:rPr>
@@ -1873,7 +1864,7 @@
               <w:lang w:val="en-AU" w:eastAsia="en-AU" w:bidi="ar-SA"/>
             </w:rPr>
           </w:pPr>
-          <w:hyperlink w:anchor="_Toc387922746" w:history="1">
+          <w:hyperlink w:anchor="_Toc387925820" w:history="1">
             <w:r>
               <w:rPr>
                 <w:rStyle w:val="Hyperlink"/>
@@ -1900,7 +1891,7 @@
                 <w:noProof/>
                 <w:webHidden/>
               </w:rPr>
-              <w:instrText xml:space="preserve"> PAGEREF _Toc387922746 \h </w:instrText>
+              <w:instrText xml:space="preserve"> PAGEREF _Toc387925820 \h </w:instrText>
             </w:r>
             <w:r>
               <w:rPr>
@@ -1944,7 +1935,7 @@
               <w:lang w:val="en-AU" w:eastAsia="en-AU" w:bidi="ar-SA"/>
             </w:rPr>
           </w:pPr>
-          <w:hyperlink w:anchor="_Toc387922747" w:history="1">
+          <w:hyperlink w:anchor="_Toc387925821" w:history="1">
             <w:r>
               <w:rPr>
                 <w:rStyle w:val="Hyperlink"/>
@@ -1971,7 +1962,7 @@
                 <w:noProof/>
                 <w:webHidden/>
               </w:rPr>
-              <w:instrText xml:space="preserve"> PAGEREF _Toc387922747 \h </w:instrText>
+              <w:instrText xml:space="preserve"> PAGEREF _Toc387925821 \h </w:instrText>
             </w:r>
             <w:r>
               <w:rPr>
@@ -1991,7 +1982,7 @@
                 <w:noProof/>
                 <w:webHidden/>
               </w:rPr>
-              <w:t>6</w:t>
+              <w:t>7</w:t>
             </w:r>
             <w:r>
               <w:rPr>
@@ -2015,7 +2006,7 @@
               <w:lang w:val="en-AU" w:eastAsia="en-AU" w:bidi="ar-SA"/>
             </w:rPr>
           </w:pPr>
-          <w:hyperlink w:anchor="_Toc387922748" w:history="1">
+          <w:hyperlink w:anchor="_Toc387925822" w:history="1">
             <w:r>
               <w:rPr>
                 <w:rStyle w:val="Hyperlink"/>
@@ -2042,7 +2033,7 @@
                 <w:noProof/>
                 <w:webHidden/>
               </w:rPr>
-              <w:instrText xml:space="preserve"> PAGEREF _Toc387922748 \h </w:instrText>
+              <w:instrText xml:space="preserve"> PAGEREF _Toc387925822 \h </w:instrText>
             </w:r>
             <w:r>
               <w:rPr>
@@ -2086,7 +2077,7 @@
               <w:lang w:val="en-AU" w:eastAsia="en-AU" w:bidi="ar-SA"/>
             </w:rPr>
           </w:pPr>
-          <w:hyperlink w:anchor="_Toc387922749" w:history="1">
+          <w:hyperlink w:anchor="_Toc387925823" w:history="1">
             <w:r>
               <w:rPr>
                 <w:rStyle w:val="Hyperlink"/>
@@ -2113,7 +2104,7 @@
                 <w:noProof/>
                 <w:webHidden/>
               </w:rPr>
-              <w:instrText xml:space="preserve"> PAGEREF _Toc387922749 \h </w:instrText>
+              <w:instrText xml:space="preserve"> PAGEREF _Toc387925823 \h </w:instrText>
             </w:r>
             <w:r>
               <w:rPr>
@@ -2157,7 +2148,7 @@
               <w:lang w:val="en-AU" w:eastAsia="en-AU" w:bidi="ar-SA"/>
             </w:rPr>
           </w:pPr>
-          <w:hyperlink w:anchor="_Toc387922750" w:history="1">
+          <w:hyperlink w:anchor="_Toc387925824" w:history="1">
             <w:r>
               <w:rPr>
                 <w:rStyle w:val="Hyperlink"/>
@@ -2184,7 +2175,7 @@
                 <w:noProof/>
                 <w:webHidden/>
               </w:rPr>
-              <w:instrText xml:space="preserve"> PAGEREF _Toc387922750 \h </w:instrText>
+              <w:instrText xml:space="preserve"> PAGEREF _Toc387925824 \h </w:instrText>
             </w:r>
             <w:r>
               <w:rPr>
@@ -2228,7 +2219,7 @@
               <w:lang w:val="en-AU" w:eastAsia="en-AU" w:bidi="ar-SA"/>
             </w:rPr>
           </w:pPr>
-          <w:hyperlink w:anchor="_Toc387922751" w:history="1">
+          <w:hyperlink w:anchor="_Toc387925825" w:history="1">
             <w:r>
               <w:rPr>
                 <w:rStyle w:val="Hyperlink"/>
@@ -2255,7 +2246,7 @@
                 <w:noProof/>
                 <w:webHidden/>
               </w:rPr>
-              <w:instrText xml:space="preserve"> PAGEREF _Toc387922751 \h </w:instrText>
+              <w:instrText xml:space="preserve"> PAGEREF _Toc387925825 \h </w:instrText>
             </w:r>
             <w:r>
               <w:rPr>
@@ -2275,7 +2266,7 @@
                 <w:noProof/>
                 <w:webHidden/>
               </w:rPr>
-              <w:t>7</w:t>
+              <w:t>8</w:t>
             </w:r>
             <w:r>
               <w:rPr>
@@ -2299,7 +2290,7 @@
               <w:lang w:val="en-AU" w:eastAsia="en-AU" w:bidi="ar-SA"/>
             </w:rPr>
           </w:pPr>
-          <w:hyperlink w:anchor="_Toc387922752" w:history="1">
+          <w:hyperlink w:anchor="_Toc387925826" w:history="1">
             <w:r>
               <w:rPr>
                 <w:rStyle w:val="Hyperlink"/>
@@ -2326,7 +2317,7 @@
                 <w:noProof/>
                 <w:webHidden/>
               </w:rPr>
-              <w:instrText xml:space="preserve"> PAGEREF _Toc387922752 \h </w:instrText>
+              <w:instrText xml:space="preserve"> PAGEREF _Toc387925826 \h </w:instrText>
             </w:r>
             <w:r>
               <w:rPr>
@@ -2346,7 +2337,7 @@
                 <w:noProof/>
                 <w:webHidden/>
               </w:rPr>
-              <w:t>7</w:t>
+              <w:t>8</w:t>
             </w:r>
             <w:r>
               <w:rPr>
@@ -2370,7 +2361,7 @@
               <w:lang w:val="en-AU" w:eastAsia="en-AU" w:bidi="ar-SA"/>
             </w:rPr>
           </w:pPr>
-          <w:hyperlink w:anchor="_Toc387922753" w:history="1">
+          <w:hyperlink w:anchor="_Toc387925827" w:history="1">
             <w:r>
               <w:rPr>
                 <w:rStyle w:val="Hyperlink"/>
@@ -2397,7 +2388,7 @@
                 <w:noProof/>
                 <w:webHidden/>
               </w:rPr>
-              <w:instrText xml:space="preserve"> PAGEREF _Toc387922753 \h </w:instrText>
+              <w:instrText xml:space="preserve"> PAGEREF _Toc387925827 \h </w:instrText>
             </w:r>
             <w:r>
               <w:rPr>
@@ -2441,7 +2432,7 @@
               <w:lang w:val="en-AU" w:eastAsia="en-AU" w:bidi="ar-SA"/>
             </w:rPr>
           </w:pPr>
-          <w:hyperlink w:anchor="_Toc387922754" w:history="1">
+          <w:hyperlink w:anchor="_Toc387925828" w:history="1">
             <w:r>
               <w:rPr>
                 <w:rStyle w:val="Hyperlink"/>
@@ -2468,7 +2459,7 @@
                 <w:noProof/>
                 <w:webHidden/>
               </w:rPr>
-              <w:instrText xml:space="preserve"> PAGEREF _Toc387922754 \h </w:instrText>
+              <w:instrText xml:space="preserve"> PAGEREF _Toc387925828 \h </w:instrText>
             </w:r>
             <w:r>
               <w:rPr>
@@ -2512,7 +2503,7 @@
               <w:lang w:val="en-AU" w:eastAsia="en-AU" w:bidi="ar-SA"/>
             </w:rPr>
           </w:pPr>
-          <w:hyperlink w:anchor="_Toc387922755" w:history="1">
+          <w:hyperlink w:anchor="_Toc387925829" w:history="1">
             <w:r>
               <w:rPr>
                 <w:rStyle w:val="Hyperlink"/>
@@ -2539,7 +2530,7 @@
                 <w:noProof/>
                 <w:webHidden/>
               </w:rPr>
-              <w:instrText xml:space="preserve"> PAGEREF _Toc387922755 \h </w:instrText>
+              <w:instrText xml:space="preserve"> PAGEREF _Toc387925829 \h </w:instrText>
             </w:r>
             <w:r>
               <w:rPr>
@@ -2586,7 +2577,7 @@
       <w:pPr>
         <w:pStyle w:val="Heading1"/>
       </w:pPr>
-      <w:bookmarkStart w:id="0" w:name="_Toc387922726"/>
+      <w:bookmarkStart w:id="0" w:name="_Toc387925800"/>
       <w:r>
         <w:lastRenderedPageBreak/>
         <w:t>Section 1 Project Summary</w:t>
@@ -2597,7 +2588,7 @@
       <w:pPr>
         <w:pStyle w:val="Heading2"/>
       </w:pPr>
-      <w:bookmarkStart w:id="1" w:name="_Toc387922727"/>
+      <w:bookmarkStart w:id="1" w:name="_Toc387925801"/>
       <w:r>
         <w:t>Requirements</w:t>
       </w:r>
@@ -2661,7 +2652,7 @@
       <w:pPr>
         <w:pStyle w:val="Heading2"/>
       </w:pPr>
-      <w:bookmarkStart w:id="2" w:name="_Toc387922728"/>
+      <w:bookmarkStart w:id="2" w:name="_Toc387925802"/>
       <w:r>
         <w:t>Scope</w:t>
       </w:r>
@@ -2686,7 +2677,7 @@
       <w:pPr>
         <w:pStyle w:val="Heading2"/>
       </w:pPr>
-      <w:bookmarkStart w:id="3" w:name="_Toc387922729"/>
+      <w:bookmarkStart w:id="3" w:name="_Toc387925803"/>
       <w:r>
         <w:t>Quality Objectives</w:t>
       </w:r>
@@ -2713,10 +2704,23 @@
       </w:r>
     </w:p>
     <w:p>
+      <w:r>
+        <w:t xml:space="preserve">The application can be used for demonstrations so will GUI will be consistent, user-friendly and provide information in an </w:t>
+      </w:r>
+      <w:proofErr w:type="spellStart"/>
+      <w:r>
+        <w:t>organised</w:t>
+      </w:r>
+      <w:proofErr w:type="spellEnd"/>
+      <w:r>
+        <w:t xml:space="preserve"> and efficient way.</w:t>
+      </w:r>
+    </w:p>
+    <w:p>
       <w:pPr>
         <w:pStyle w:val="Heading1"/>
       </w:pPr>
-      <w:bookmarkStart w:id="4" w:name="_Toc387922730"/>
+      <w:bookmarkStart w:id="4" w:name="_Toc387925804"/>
       <w:r>
         <w:t>Section 2 Comparison of Planned versus Actual</w:t>
       </w:r>
@@ -2726,29 +2730,465 @@
       <w:pPr>
         <w:pStyle w:val="Heading2"/>
       </w:pPr>
-      <w:bookmarkStart w:id="5" w:name="_Toc387922731"/>
+      <w:bookmarkStart w:id="5" w:name="_Toc387925805"/>
       <w:r>
         <w:t>Original scope and history of approved changes</w:t>
       </w:r>
       <w:bookmarkEnd w:id="5"/>
     </w:p>
     <w:p/>
+    <w:tbl>
+      <w:tblPr>
+        <w:tblStyle w:val="LightList-Accent1"/>
+        <w:tblW w:w="0" w:type="auto"/>
+        <w:tblBorders>
+          <w:insideH w:val="single" w:sz="8" w:space="0" w:color="4F81BD" w:themeColor="accent1"/>
+          <w:insideV w:val="single" w:sz="8" w:space="0" w:color="4F81BD" w:themeColor="accent1"/>
+        </w:tblBorders>
+        <w:tblLook w:val="04A0"/>
+      </w:tblPr>
+      <w:tblGrid>
+        <w:gridCol w:w="1526"/>
+        <w:gridCol w:w="2693"/>
+        <w:gridCol w:w="2552"/>
+        <w:gridCol w:w="2471"/>
+      </w:tblGrid>
+      <w:tr>
+        <w:trPr>
+          <w:cnfStyle w:val="100000000000"/>
+        </w:trPr>
+        <w:tc>
+          <w:tcPr>
+            <w:cnfStyle w:val="001000000000"/>
+            <w:tcW w:w="1526" w:type="dxa"/>
+          </w:tcPr>
+          <w:p>
+            <w:r>
+              <w:t>Item</w:t>
+            </w:r>
+          </w:p>
+        </w:tc>
+        <w:tc>
+          <w:tcPr>
+            <w:tcW w:w="2693" w:type="dxa"/>
+          </w:tcPr>
+          <w:p>
+            <w:pPr>
+              <w:cnfStyle w:val="100000000000"/>
+            </w:pPr>
+            <w:r>
+              <w:t>Original</w:t>
+            </w:r>
+          </w:p>
+        </w:tc>
+        <w:tc>
+          <w:tcPr>
+            <w:tcW w:w="2552" w:type="dxa"/>
+          </w:tcPr>
+          <w:p>
+            <w:pPr>
+              <w:cnfStyle w:val="100000000000"/>
+            </w:pPr>
+            <w:r>
+              <w:t>Approved Changes</w:t>
+            </w:r>
+          </w:p>
+        </w:tc>
+        <w:tc>
+          <w:tcPr>
+            <w:tcW w:w="2471" w:type="dxa"/>
+          </w:tcPr>
+          <w:p>
+            <w:pPr>
+              <w:cnfStyle w:val="100000000000"/>
+            </w:pPr>
+            <w:r>
+              <w:t>Comments</w:t>
+            </w:r>
+          </w:p>
+        </w:tc>
+      </w:tr>
+      <w:tr>
+        <w:trPr>
+          <w:cnfStyle w:val="000000100000"/>
+        </w:trPr>
+        <w:tc>
+          <w:tcPr>
+            <w:cnfStyle w:val="001000000000"/>
+            <w:tcW w:w="1526" w:type="dxa"/>
+          </w:tcPr>
+          <w:p>
+            <w:r>
+              <w:t>Application language</w:t>
+            </w:r>
+          </w:p>
+        </w:tc>
+        <w:tc>
+          <w:tcPr>
+            <w:tcW w:w="2693" w:type="dxa"/>
+          </w:tcPr>
+          <w:p>
+            <w:pPr>
+              <w:cnfStyle w:val="000000100000"/>
+            </w:pPr>
+            <w:r>
+              <w:t>Java</w:t>
+            </w:r>
+          </w:p>
+        </w:tc>
+        <w:tc>
+          <w:tcPr>
+            <w:tcW w:w="2552" w:type="dxa"/>
+          </w:tcPr>
+          <w:p>
+            <w:pPr>
+              <w:cnfStyle w:val="000000100000"/>
+            </w:pPr>
+            <w:r>
+              <w:t>C#</w:t>
+            </w:r>
+          </w:p>
+        </w:tc>
+        <w:tc>
+          <w:tcPr>
+            <w:tcW w:w="2471" w:type="dxa"/>
+          </w:tcPr>
+          <w:p>
+            <w:pPr>
+              <w:cnfStyle w:val="000000100000"/>
+            </w:pPr>
+            <w:r>
+              <w:t>Difficulty implementing GUI with Java, so switched to C# due to prior experience</w:t>
+            </w:r>
+          </w:p>
+        </w:tc>
+      </w:tr>
+    </w:tbl>
+    <w:p/>
     <w:p>
       <w:pPr>
         <w:pStyle w:val="Heading2"/>
       </w:pPr>
-      <w:bookmarkStart w:id="6" w:name="_Toc387922732"/>
+      <w:bookmarkStart w:id="6" w:name="_Toc387925806"/>
       <w:r>
         <w:t>Original scheduled Deadline vs. Actual Completion Date</w:t>
       </w:r>
       <w:bookmarkEnd w:id="6"/>
     </w:p>
     <w:p/>
+    <w:tbl>
+      <w:tblPr>
+        <w:tblStyle w:val="LightList-Accent1"/>
+        <w:tblW w:w="0" w:type="auto"/>
+        <w:tblBorders>
+          <w:insideH w:val="single" w:sz="8" w:space="0" w:color="4F81BD" w:themeColor="accent1"/>
+          <w:insideV w:val="single" w:sz="8" w:space="0" w:color="4F81BD" w:themeColor="accent1"/>
+        </w:tblBorders>
+        <w:tblLook w:val="04A0"/>
+      </w:tblPr>
+      <w:tblGrid>
+        <w:gridCol w:w="3080"/>
+        <w:gridCol w:w="3081"/>
+        <w:gridCol w:w="3081"/>
+      </w:tblGrid>
+      <w:tr>
+        <w:trPr>
+          <w:cnfStyle w:val="100000000000"/>
+        </w:trPr>
+        <w:tc>
+          <w:tcPr>
+            <w:cnfStyle w:val="001000000000"/>
+            <w:tcW w:w="3080" w:type="dxa"/>
+          </w:tcPr>
+          <w:p>
+            <w:r>
+              <w:t>Item</w:t>
+            </w:r>
+          </w:p>
+        </w:tc>
+        <w:tc>
+          <w:tcPr>
+            <w:tcW w:w="3081" w:type="dxa"/>
+          </w:tcPr>
+          <w:p>
+            <w:pPr>
+              <w:cnfStyle w:val="100000000000"/>
+            </w:pPr>
+            <w:r>
+              <w:t>Schedule</w:t>
+            </w:r>
+          </w:p>
+        </w:tc>
+        <w:tc>
+          <w:tcPr>
+            <w:tcW w:w="3081" w:type="dxa"/>
+          </w:tcPr>
+          <w:p>
+            <w:pPr>
+              <w:cnfStyle w:val="100000000000"/>
+            </w:pPr>
+            <w:r>
+              <w:t>Completion</w:t>
+            </w:r>
+          </w:p>
+        </w:tc>
+      </w:tr>
+      <w:tr>
+        <w:trPr>
+          <w:cnfStyle w:val="000000100000"/>
+        </w:trPr>
+        <w:tc>
+          <w:tcPr>
+            <w:cnfStyle w:val="001000000000"/>
+            <w:tcW w:w="3080" w:type="dxa"/>
+            <w:tcBorders>
+              <w:top w:val="none" w:sz="0" w:space="0" w:color="auto"/>
+              <w:left w:val="none" w:sz="0" w:space="0" w:color="auto"/>
+              <w:bottom w:val="none" w:sz="0" w:space="0" w:color="auto"/>
+            </w:tcBorders>
+          </w:tcPr>
+          <w:p>
+            <w:r>
+              <w:lastRenderedPageBreak/>
+              <w:t>Team Contract</w:t>
+            </w:r>
+          </w:p>
+        </w:tc>
+        <w:tc>
+          <w:tcPr>
+            <w:tcW w:w="3081" w:type="dxa"/>
+            <w:tcBorders>
+              <w:top w:val="none" w:sz="0" w:space="0" w:color="auto"/>
+              <w:bottom w:val="none" w:sz="0" w:space="0" w:color="auto"/>
+            </w:tcBorders>
+          </w:tcPr>
+          <w:p>
+            <w:pPr>
+              <w:cnfStyle w:val="000000100000"/>
+            </w:pPr>
+            <w:r>
+              <w:t>11/03/2014</w:t>
+            </w:r>
+          </w:p>
+        </w:tc>
+        <w:tc>
+          <w:tcPr>
+            <w:tcW w:w="3081" w:type="dxa"/>
+            <w:tcBorders>
+              <w:top w:val="none" w:sz="0" w:space="0" w:color="auto"/>
+              <w:bottom w:val="none" w:sz="0" w:space="0" w:color="auto"/>
+              <w:right w:val="none" w:sz="0" w:space="0" w:color="auto"/>
+            </w:tcBorders>
+          </w:tcPr>
+          <w:p>
+            <w:pPr>
+              <w:cnfStyle w:val="000000100000"/>
+            </w:pPr>
+            <w:r>
+              <w:t>11/03/2014</w:t>
+            </w:r>
+          </w:p>
+        </w:tc>
+      </w:tr>
+      <w:tr>
+        <w:tc>
+          <w:tcPr>
+            <w:cnfStyle w:val="001000000000"/>
+            <w:tcW w:w="3080" w:type="dxa"/>
+          </w:tcPr>
+          <w:p>
+            <w:r>
+              <w:t>Project Plan</w:t>
+            </w:r>
+          </w:p>
+        </w:tc>
+        <w:tc>
+          <w:tcPr>
+            <w:tcW w:w="3081" w:type="dxa"/>
+          </w:tcPr>
+          <w:p>
+            <w:pPr>
+              <w:cnfStyle w:val="000000000000"/>
+            </w:pPr>
+            <w:r>
+              <w:t>25/03/2014</w:t>
+            </w:r>
+          </w:p>
+        </w:tc>
+        <w:tc>
+          <w:tcPr>
+            <w:tcW w:w="3081" w:type="dxa"/>
+          </w:tcPr>
+          <w:p>
+            <w:pPr>
+              <w:cnfStyle w:val="000000000000"/>
+            </w:pPr>
+            <w:r>
+              <w:t>24/03/2014</w:t>
+            </w:r>
+          </w:p>
+        </w:tc>
+      </w:tr>
+      <w:tr>
+        <w:trPr>
+          <w:cnfStyle w:val="000000100000"/>
+        </w:trPr>
+        <w:tc>
+          <w:tcPr>
+            <w:cnfStyle w:val="001000000000"/>
+            <w:tcW w:w="3080" w:type="dxa"/>
+          </w:tcPr>
+          <w:p>
+            <w:r>
+              <w:t>Team Conflict Presentation</w:t>
+            </w:r>
+          </w:p>
+        </w:tc>
+        <w:tc>
+          <w:tcPr>
+            <w:tcW w:w="3081" w:type="dxa"/>
+          </w:tcPr>
+          <w:p>
+            <w:pPr>
+              <w:cnfStyle w:val="000000100000"/>
+            </w:pPr>
+            <w:r>
+              <w:t>02/04/2014</w:t>
+            </w:r>
+          </w:p>
+        </w:tc>
+        <w:tc>
+          <w:tcPr>
+            <w:tcW w:w="3081" w:type="dxa"/>
+          </w:tcPr>
+          <w:p>
+            <w:pPr>
+              <w:cnfStyle w:val="000000100000"/>
+            </w:pPr>
+            <w:r>
+              <w:t>02/04/2014</w:t>
+            </w:r>
+          </w:p>
+        </w:tc>
+      </w:tr>
+      <w:tr>
+        <w:tc>
+          <w:tcPr>
+            <w:cnfStyle w:val="001000000000"/>
+            <w:tcW w:w="3080" w:type="dxa"/>
+          </w:tcPr>
+          <w:p>
+            <w:r>
+              <w:t>Finished Application and Documentation</w:t>
+            </w:r>
+          </w:p>
+        </w:tc>
+        <w:tc>
+          <w:tcPr>
+            <w:tcW w:w="3081" w:type="dxa"/>
+          </w:tcPr>
+          <w:p>
+            <w:pPr>
+              <w:cnfStyle w:val="000000000000"/>
+            </w:pPr>
+            <w:r>
+              <w:t>21/05/2014</w:t>
+            </w:r>
+          </w:p>
+        </w:tc>
+        <w:tc>
+          <w:tcPr>
+            <w:tcW w:w="3081" w:type="dxa"/>
+          </w:tcPr>
+          <w:p>
+            <w:pPr>
+              <w:cnfStyle w:val="000000000000"/>
+            </w:pPr>
+          </w:p>
+        </w:tc>
+      </w:tr>
+      <w:tr>
+        <w:trPr>
+          <w:cnfStyle w:val="000000100000"/>
+        </w:trPr>
+        <w:tc>
+          <w:tcPr>
+            <w:cnfStyle w:val="001000000000"/>
+            <w:tcW w:w="3080" w:type="dxa"/>
+          </w:tcPr>
+          <w:p>
+            <w:r>
+              <w:t>Project Presentation</w:t>
+            </w:r>
+          </w:p>
+        </w:tc>
+        <w:tc>
+          <w:tcPr>
+            <w:tcW w:w="3081" w:type="dxa"/>
+          </w:tcPr>
+          <w:p>
+            <w:pPr>
+              <w:cnfStyle w:val="000000100000"/>
+            </w:pPr>
+            <w:r>
+              <w:t>28/05/2014</w:t>
+            </w:r>
+          </w:p>
+        </w:tc>
+        <w:tc>
+          <w:tcPr>
+            <w:tcW w:w="3081" w:type="dxa"/>
+          </w:tcPr>
+          <w:p>
+            <w:pPr>
+              <w:cnfStyle w:val="000000100000"/>
+            </w:pPr>
+          </w:p>
+        </w:tc>
+      </w:tr>
+      <w:tr>
+        <w:tc>
+          <w:tcPr>
+            <w:cnfStyle w:val="001000000000"/>
+            <w:tcW w:w="3080" w:type="dxa"/>
+          </w:tcPr>
+          <w:p>
+            <w:r>
+              <w:t>Project Showcase</w:t>
+            </w:r>
+          </w:p>
+        </w:tc>
+        <w:tc>
+          <w:tcPr>
+            <w:tcW w:w="3081" w:type="dxa"/>
+          </w:tcPr>
+          <w:p>
+            <w:pPr>
+              <w:cnfStyle w:val="000000000000"/>
+            </w:pPr>
+            <w:r>
+              <w:t>04/06/2014</w:t>
+            </w:r>
+          </w:p>
+        </w:tc>
+        <w:tc>
+          <w:tcPr>
+            <w:tcW w:w="3081" w:type="dxa"/>
+          </w:tcPr>
+          <w:p>
+            <w:pPr>
+              <w:cnfStyle w:val="000000000000"/>
+            </w:pPr>
+          </w:p>
+        </w:tc>
+      </w:tr>
+    </w:tbl>
+    <w:p/>
     <w:p>
       <w:pPr>
         <w:pStyle w:val="Heading2"/>
       </w:pPr>
-      <w:bookmarkStart w:id="7" w:name="_Toc387922733"/>
+      <w:bookmarkStart w:id="7" w:name="_Toc387925807"/>
       <w:r>
         <w:t>Test Plans and Test Results</w:t>
       </w:r>
@@ -2758,7 +3198,7 @@
       <w:pPr>
         <w:pStyle w:val="Heading1"/>
       </w:pPr>
-      <w:bookmarkStart w:id="8" w:name="_Toc387922734"/>
+      <w:bookmarkStart w:id="8" w:name="_Toc387925808"/>
       <w:r>
         <w:t>Section 3 Outstanding Issues</w:t>
       </w:r>
@@ -2768,7 +3208,7 @@
       <w:pPr>
         <w:pStyle w:val="Heading2"/>
       </w:pPr>
-      <w:bookmarkStart w:id="9" w:name="_Toc387922735"/>
+      <w:bookmarkStart w:id="9" w:name="_Toc387925809"/>
       <w:r>
         <w:t>Itemised List and expected completion</w:t>
       </w:r>
@@ -2779,7 +3219,7 @@
       <w:pPr>
         <w:pStyle w:val="Heading2"/>
       </w:pPr>
-      <w:bookmarkStart w:id="10" w:name="_Toc387922736"/>
+      <w:bookmarkStart w:id="10" w:name="_Toc387925810"/>
       <w:r>
         <w:t>Any Ongoing Support and Duration</w:t>
       </w:r>
@@ -2789,9 +3229,8 @@
       <w:pPr>
         <w:pStyle w:val="Heading1"/>
       </w:pPr>
-      <w:bookmarkStart w:id="11" w:name="_Toc387922737"/>
-      <w:r>
-        <w:lastRenderedPageBreak/>
+      <w:bookmarkStart w:id="11" w:name="_Toc387925811"/>
+      <w:r>
         <w:t>Appendix Project Documentation List</w:t>
       </w:r>
       <w:bookmarkEnd w:id="11"/>
@@ -2801,7 +3240,7 @@
       <w:pPr>
         <w:pStyle w:val="Heading2"/>
       </w:pPr>
-      <w:bookmarkStart w:id="12" w:name="_Toc387922738"/>
+      <w:bookmarkStart w:id="12" w:name="_Toc387925812"/>
       <w:r>
         <w:t>Application Manual</w:t>
       </w:r>
@@ -2812,7 +3251,7 @@
       <w:pPr>
         <w:pStyle w:val="Heading2"/>
       </w:pPr>
-      <w:bookmarkStart w:id="13" w:name="_Toc387922739"/>
+      <w:bookmarkStart w:id="13" w:name="_Toc387925813"/>
       <w:r>
         <w:t>Technical Report</w:t>
       </w:r>
@@ -2822,7 +3261,7 @@
       <w:pPr>
         <w:pStyle w:val="Heading3"/>
       </w:pPr>
-      <w:bookmarkStart w:id="14" w:name="_Toc387922740"/>
+      <w:bookmarkStart w:id="14" w:name="_Toc387925814"/>
       <w:r>
         <w:t>Database Information</w:t>
       </w:r>
@@ -2853,7 +3292,7 @@
       <w:pPr>
         <w:pStyle w:val="Heading3"/>
       </w:pPr>
-      <w:bookmarkStart w:id="15" w:name="_Toc387922741"/>
+      <w:bookmarkStart w:id="15" w:name="_Toc387925815"/>
       <w:r>
         <w:t>Algorithms</w:t>
       </w:r>
@@ -3585,7 +4024,6 @@
           <w:noProof/>
           <w:lang w:val="en-AU" w:eastAsia="en-AU" w:bidi="ar-SA"/>
         </w:rPr>
-        <w:lastRenderedPageBreak/>
         <w:drawing>
           <wp:inline distT="0" distB="0" distL="0" distR="0">
             <wp:extent cx="3662591" cy="1284942"/>
@@ -3637,99 +4075,99 @@
         <w:t>Rating Predictions</w:t>
       </w:r>
     </w:p>
+    <w:p/>
+    <w:p>
+      <w:pPr>
+        <w:pStyle w:val="Heading3"/>
+      </w:pPr>
+      <w:bookmarkStart w:id="16" w:name="_Toc387925816"/>
+      <w:r>
+        <w:t>Classes</w:t>
+      </w:r>
+      <w:bookmarkEnd w:id="16"/>
+    </w:p>
+    <w:p/>
+    <w:p>
+      <w:pPr>
+        <w:pStyle w:val="Heading3"/>
+      </w:pPr>
+      <w:bookmarkStart w:id="17" w:name="_Toc387925817"/>
+      <w:r>
+        <w:t>Methods</w:t>
+      </w:r>
+      <w:bookmarkEnd w:id="17"/>
+    </w:p>
+    <w:p/>
+    <w:p>
+      <w:pPr>
+        <w:pStyle w:val="Heading3"/>
+      </w:pPr>
+      <w:bookmarkStart w:id="18" w:name="_Toc387925818"/>
+      <w:r>
+        <w:t>Test Cases</w:t>
+      </w:r>
+      <w:bookmarkEnd w:id="18"/>
+    </w:p>
+    <w:p/>
+    <w:p>
+      <w:pPr>
+        <w:pStyle w:val="Heading2"/>
+      </w:pPr>
+      <w:bookmarkStart w:id="19" w:name="_Toc387925819"/>
+      <w:r>
+        <w:t>Team Process</w:t>
+      </w:r>
+      <w:bookmarkEnd w:id="19"/>
+    </w:p>
     <w:p>
       <w:proofErr w:type="spellStart"/>
       <w:r>
-        <w:t>sdasd</w:t>
+        <w:t>CodeTrix</w:t>
       </w:r>
       <w:proofErr w:type="spellEnd"/>
+      <w:r>
+        <w:t xml:space="preserve"> </w:t>
+      </w:r>
+      <w:r>
+        <w:t>implemented an</w:t>
+      </w:r>
+      <w:r>
+        <w:t xml:space="preserve"> Agile methodology for the project, holding weekly scrum meetings.</w:t>
+      </w:r>
+      <w:r>
+        <w:t xml:space="preserve">  The </w:t>
+      </w:r>
+      <w:proofErr w:type="spellStart"/>
+      <w:r>
+        <w:t>CodeTrix</w:t>
+      </w:r>
+      <w:proofErr w:type="spellEnd"/>
+      <w:r>
+        <w:t xml:space="preserve"> team was </w:t>
+      </w:r>
+      <w:proofErr w:type="spellStart"/>
+      <w:r>
+        <w:t>finalised</w:t>
+      </w:r>
+      <w:proofErr w:type="spellEnd"/>
+      <w:r>
+        <w:t xml:space="preserve"> in Week 2 of Semester 1, 2014 and so Sprint 1 corr</w:t>
+      </w:r>
+      <w:r>
+        <w:t>esponds to Week 2, Sprint 2 to W</w:t>
+      </w:r>
+      <w:r>
+        <w:t xml:space="preserve">eek 3 and so forth.  </w:t>
+      </w:r>
+      <w:r>
+        <w:t xml:space="preserve"> </w:t>
+      </w:r>
     </w:p>
     <w:p>
       <w:pPr>
         <w:pStyle w:val="Heading3"/>
       </w:pPr>
-      <w:bookmarkStart w:id="16" w:name="_Toc387922742"/>
-      <w:r>
-        <w:t>Classes</w:t>
-      </w:r>
-      <w:bookmarkEnd w:id="16"/>
-    </w:p>
-    <w:p/>
-    <w:p>
-      <w:pPr>
-        <w:pStyle w:val="Heading3"/>
-      </w:pPr>
-      <w:bookmarkStart w:id="17" w:name="_Toc387922743"/>
-      <w:r>
-        <w:t>Methods</w:t>
-      </w:r>
-      <w:bookmarkEnd w:id="17"/>
-    </w:p>
-    <w:p>
-      <w:proofErr w:type="spellStart"/>
-      <w:r>
-        <w:t>asdas</w:t>
-      </w:r>
-      <w:proofErr w:type="spellEnd"/>
-    </w:p>
-    <w:p>
-      <w:pPr>
-        <w:pStyle w:val="Heading3"/>
-      </w:pPr>
-      <w:bookmarkStart w:id="18" w:name="_Toc387922744"/>
-      <w:r>
-        <w:t>Test Cases</w:t>
-      </w:r>
-      <w:bookmarkEnd w:id="18"/>
-    </w:p>
-    <w:p/>
-    <w:p>
-      <w:pPr>
-        <w:pStyle w:val="Heading2"/>
-      </w:pPr>
-      <w:bookmarkStart w:id="19" w:name="_Toc387922745"/>
-      <w:r>
-        <w:t>Team Process</w:t>
-      </w:r>
-      <w:bookmarkEnd w:id="19"/>
-    </w:p>
-    <w:p>
-      <w:proofErr w:type="spellStart"/>
-      <w:r>
-        <w:t>CodeTrix</w:t>
-      </w:r>
-      <w:proofErr w:type="spellEnd"/>
-      <w:r>
-        <w:t xml:space="preserve"> implemented an Agile methodology for the project, holding weekly scrum meetings.</w:t>
-      </w:r>
-      <w:r>
-        <w:t xml:space="preserve">  The </w:t>
-      </w:r>
-      <w:proofErr w:type="spellStart"/>
-      <w:r>
-        <w:t>CodeTrix</w:t>
-      </w:r>
-      <w:proofErr w:type="spellEnd"/>
-      <w:r>
-        <w:t xml:space="preserve"> team was </w:t>
-      </w:r>
-      <w:proofErr w:type="spellStart"/>
-      <w:r>
-        <w:t>finalised</w:t>
-      </w:r>
-      <w:proofErr w:type="spellEnd"/>
-      <w:r>
-        <w:t xml:space="preserve"> in Week 2 of Semester 1, 2014 and so Sprint 1 corresponds to Week 2, Sprint 2 to week 3 and so forth.  </w:t>
-      </w:r>
-      <w:r>
-        <w:t xml:space="preserve"> </w:t>
-      </w:r>
-    </w:p>
-    <w:p>
-      <w:pPr>
-        <w:pStyle w:val="Heading3"/>
-      </w:pPr>
-      <w:bookmarkStart w:id="20" w:name="_Toc387922746"/>
+      <w:bookmarkStart w:id="20" w:name="_Toc387925820"/>
       <w:r>
         <w:t xml:space="preserve">Sprint 1 </w:t>
       </w:r>
@@ -3747,6 +4185,7 @@
         </w:numPr>
       </w:pPr>
       <w:r>
+        <w:lastRenderedPageBreak/>
         <w:t xml:space="preserve">Finish </w:t>
       </w:r>
       <w:r>
@@ -3828,7 +4267,7 @@
       <w:pPr>
         <w:pStyle w:val="Heading3"/>
       </w:pPr>
-      <w:bookmarkStart w:id="21" w:name="_Toc387922747"/>
+      <w:bookmarkStart w:id="21" w:name="_Toc387925821"/>
       <w:r>
         <w:t>Sprint 2</w:t>
       </w:r>
@@ -3877,7 +4316,6 @@
     </w:p>
     <w:p>
       <w:r>
-        <w:lastRenderedPageBreak/>
         <w:t>RESULTS</w:t>
       </w:r>
     </w:p>
@@ -3912,7 +4350,7 @@
       <w:pPr>
         <w:pStyle w:val="Heading3"/>
       </w:pPr>
-      <w:bookmarkStart w:id="22" w:name="_Toc387922748"/>
+      <w:bookmarkStart w:id="22" w:name="_Toc387925822"/>
       <w:r>
         <w:t>Sprint 3 (Week 4)</w:t>
       </w:r>
@@ -4009,7 +4447,7 @@
       <w:pPr>
         <w:pStyle w:val="Heading3"/>
       </w:pPr>
-      <w:bookmarkStart w:id="23" w:name="_Toc387922749"/>
+      <w:bookmarkStart w:id="23" w:name="_Toc387925823"/>
       <w:r>
         <w:t>Sprint 4 (W</w:t>
       </w:r>
@@ -4087,7 +4525,7 @@
       <w:pPr>
         <w:pStyle w:val="Heading3"/>
       </w:pPr>
-      <w:bookmarkStart w:id="24" w:name="_Toc387922750"/>
+      <w:bookmarkStart w:id="24" w:name="_Toc387925824"/>
       <w:r>
         <w:t>Sprint 5 (W</w:t>
       </w:r>
@@ -4134,6 +4572,7 @@
         </w:numPr>
       </w:pPr>
       <w:r>
+        <w:lastRenderedPageBreak/>
         <w:t>GUI was completed</w:t>
       </w:r>
     </w:p>
@@ -4153,7 +4592,7 @@
       <w:pPr>
         <w:pStyle w:val="Heading3"/>
       </w:pPr>
-      <w:bookmarkStart w:id="25" w:name="_Toc387922751"/>
+      <w:bookmarkStart w:id="25" w:name="_Toc387925825"/>
       <w:r>
         <w:t>Sprint 6 (W</w:t>
       </w:r>
@@ -4195,7 +4634,7 @@
       <w:pPr>
         <w:pStyle w:val="Heading3"/>
       </w:pPr>
-      <w:bookmarkStart w:id="26" w:name="_Toc387922752"/>
+      <w:bookmarkStart w:id="26" w:name="_Toc387925826"/>
       <w:r>
         <w:t>S</w:t>
       </w:r>
@@ -4242,7 +4681,6 @@
         </w:numPr>
       </w:pPr>
       <w:r>
-        <w:lastRenderedPageBreak/>
         <w:t>Basic GUI created but not yet working with code properly</w:t>
       </w:r>
     </w:p>
@@ -4250,7 +4688,7 @@
       <w:pPr>
         <w:pStyle w:val="Heading3"/>
       </w:pPr>
-      <w:bookmarkStart w:id="27" w:name="_Toc387922753"/>
+      <w:bookmarkStart w:id="27" w:name="_Toc387925827"/>
       <w:r>
         <w:t>S</w:t>
       </w:r>
@@ -4295,7 +4733,7 @@
       <w:pPr>
         <w:pStyle w:val="Heading3"/>
       </w:pPr>
-      <w:bookmarkStart w:id="28" w:name="_Toc387922754"/>
+      <w:bookmarkStart w:id="28" w:name="_Toc387925828"/>
       <w:r>
         <w:t>S</w:t>
       </w:r>
@@ -4422,7 +4860,7 @@
       <w:pPr>
         <w:pStyle w:val="Heading3"/>
       </w:pPr>
-      <w:bookmarkStart w:id="29" w:name="_Toc387922755"/>
+      <w:bookmarkStart w:id="29" w:name="_Toc387925829"/>
       <w:r>
         <w:t>Sprint 10 (Week 11)</w:t>
       </w:r>
@@ -4523,7 +4961,7 @@
             <w:rPr>
               <w:noProof/>
             </w:rPr>
-            <w:t>8</w:t>
+            <w:t>4</w:t>
           </w:r>
         </w:fldSimple>
       </w:p>
@@ -5802,6 +6240,119 @@
     </w:lvl>
   </w:abstractNum>
   <w:abstractNum w:abstractNumId="12">
+    <w:nsid w:val="4C397212"/>
+    <w:multiLevelType w:val="hybridMultilevel"/>
+    <w:tmpl w:val="07C6A5E4"/>
+    <w:lvl w:ilvl="0" w:tplc="0C090001">
+      <w:start w:val="1"/>
+      <w:numFmt w:val="bullet"/>
+      <w:lvlText w:val=""/>
+      <w:lvlJc w:val="left"/>
+      <w:pPr>
+        <w:ind w:left="720" w:hanging="360"/>
+      </w:pPr>
+      <w:rPr>
+        <w:rFonts w:ascii="Symbol" w:hAnsi="Symbol" w:hint="default"/>
+      </w:rPr>
+    </w:lvl>
+    <w:lvl w:ilvl="1" w:tplc="0C090003" w:tentative="1">
+      <w:start w:val="1"/>
+      <w:numFmt w:val="bullet"/>
+      <w:lvlText w:val="o"/>
+      <w:lvlJc w:val="left"/>
+      <w:pPr>
+        <w:ind w:left="1440" w:hanging="360"/>
+      </w:pPr>
+      <w:rPr>
+        <w:rFonts w:ascii="Courier New" w:hAnsi="Courier New" w:cs="Courier New" w:hint="default"/>
+      </w:rPr>
+    </w:lvl>
+    <w:lvl w:ilvl="2" w:tplc="0C090005" w:tentative="1">
+      <w:start w:val="1"/>
+      <w:numFmt w:val="bullet"/>
+      <w:lvlText w:val=""/>
+      <w:lvlJc w:val="left"/>
+      <w:pPr>
+        <w:ind w:left="2160" w:hanging="360"/>
+      </w:pPr>
+      <w:rPr>
+        <w:rFonts w:ascii="Wingdings" w:hAnsi="Wingdings" w:hint="default"/>
+      </w:rPr>
+    </w:lvl>
+    <w:lvl w:ilvl="3" w:tplc="0C090001" w:tentative="1">
+      <w:start w:val="1"/>
+      <w:numFmt w:val="bullet"/>
+      <w:lvlText w:val=""/>
+      <w:lvlJc w:val="left"/>
+      <w:pPr>
+        <w:ind w:left="2880" w:hanging="360"/>
+      </w:pPr>
+      <w:rPr>
+        <w:rFonts w:ascii="Symbol" w:hAnsi="Symbol" w:hint="default"/>
+      </w:rPr>
+    </w:lvl>
+    <w:lvl w:ilvl="4" w:tplc="0C090003" w:tentative="1">
+      <w:start w:val="1"/>
+      <w:numFmt w:val="bullet"/>
+      <w:lvlText w:val="o"/>
+      <w:lvlJc w:val="left"/>
+      <w:pPr>
+        <w:ind w:left="3600" w:hanging="360"/>
+      </w:pPr>
+      <w:rPr>
+        <w:rFonts w:ascii="Courier New" w:hAnsi="Courier New" w:cs="Courier New" w:hint="default"/>
+      </w:rPr>
+    </w:lvl>
+    <w:lvl w:ilvl="5" w:tplc="0C090005" w:tentative="1">
+      <w:start w:val="1"/>
+      <w:numFmt w:val="bullet"/>
+      <w:lvlText w:val=""/>
+      <w:lvlJc w:val="left"/>
+      <w:pPr>
+        <w:ind w:left="4320" w:hanging="360"/>
+      </w:pPr>
+      <w:rPr>
+        <w:rFonts w:ascii="Wingdings" w:hAnsi="Wingdings" w:hint="default"/>
+      </w:rPr>
+    </w:lvl>
+    <w:lvl w:ilvl="6" w:tplc="0C090001" w:tentative="1">
+      <w:start w:val="1"/>
+      <w:numFmt w:val="bullet"/>
+      <w:lvlText w:val=""/>
+      <w:lvlJc w:val="left"/>
+      <w:pPr>
+        <w:ind w:left="5040" w:hanging="360"/>
+      </w:pPr>
+      <w:rPr>
+        <w:rFonts w:ascii="Symbol" w:hAnsi="Symbol" w:hint="default"/>
+      </w:rPr>
+    </w:lvl>
+    <w:lvl w:ilvl="7" w:tplc="0C090003" w:tentative="1">
+      <w:start w:val="1"/>
+      <w:numFmt w:val="bullet"/>
+      <w:lvlText w:val="o"/>
+      <w:lvlJc w:val="left"/>
+      <w:pPr>
+        <w:ind w:left="5760" w:hanging="360"/>
+      </w:pPr>
+      <w:rPr>
+        <w:rFonts w:ascii="Courier New" w:hAnsi="Courier New" w:cs="Courier New" w:hint="default"/>
+      </w:rPr>
+    </w:lvl>
+    <w:lvl w:ilvl="8" w:tplc="0C090005" w:tentative="1">
+      <w:start w:val="1"/>
+      <w:numFmt w:val="bullet"/>
+      <w:lvlText w:val=""/>
+      <w:lvlJc w:val="left"/>
+      <w:pPr>
+        <w:ind w:left="6480" w:hanging="360"/>
+      </w:pPr>
+      <w:rPr>
+        <w:rFonts w:ascii="Wingdings" w:hAnsi="Wingdings" w:hint="default"/>
+      </w:rPr>
+    </w:lvl>
+  </w:abstractNum>
+  <w:abstractNum w:abstractNumId="13">
     <w:nsid w:val="65343838"/>
     <w:multiLevelType w:val="hybridMultilevel"/>
     <w:tmpl w:val="ED7C5342"/>
@@ -5914,7 +6465,7 @@
       </w:rPr>
     </w:lvl>
   </w:abstractNum>
-  <w:abstractNum w:abstractNumId="13">
+  <w:abstractNum w:abstractNumId="14">
     <w:nsid w:val="6638411E"/>
     <w:multiLevelType w:val="hybridMultilevel"/>
     <w:tmpl w:val="C5306B3E"/>
@@ -6027,7 +6578,7 @@
       </w:rPr>
     </w:lvl>
   </w:abstractNum>
-  <w:abstractNum w:abstractNumId="14">
+  <w:abstractNum w:abstractNumId="15">
     <w:nsid w:val="678409C0"/>
     <w:multiLevelType w:val="hybridMultilevel"/>
     <w:tmpl w:val="816EE978"/>
@@ -6140,7 +6691,7 @@
       </w:rPr>
     </w:lvl>
   </w:abstractNum>
-  <w:abstractNum w:abstractNumId="15">
+  <w:abstractNum w:abstractNumId="16">
     <w:nsid w:val="75AD425F"/>
     <w:multiLevelType w:val="hybridMultilevel"/>
     <w:tmpl w:val="F7308E2A"/>
@@ -6260,7 +6811,7 @@
     <w:abstractNumId w:val="0"/>
   </w:num>
   <w:num w:numId="3">
-    <w:abstractNumId w:val="14"/>
+    <w:abstractNumId w:val="15"/>
   </w:num>
   <w:num w:numId="4">
     <w:abstractNumId w:val="9"/>
@@ -6272,7 +6823,7 @@
     <w:abstractNumId w:val="10"/>
   </w:num>
   <w:num w:numId="7">
-    <w:abstractNumId w:val="13"/>
+    <w:abstractNumId w:val="14"/>
   </w:num>
   <w:num w:numId="8">
     <w:abstractNumId w:val="11"/>
@@ -6281,7 +6832,7 @@
     <w:abstractNumId w:val="3"/>
   </w:num>
   <w:num w:numId="10">
-    <w:abstractNumId w:val="12"/>
+    <w:abstractNumId w:val="13"/>
   </w:num>
   <w:num w:numId="11">
     <w:abstractNumId w:val="6"/>
@@ -6299,7 +6850,10 @@
     <w:abstractNumId w:val="2"/>
   </w:num>
   <w:num w:numId="16">
-    <w:abstractNumId w:val="15"/>
+    <w:abstractNumId w:val="16"/>
+  </w:num>
+  <w:num w:numId="17">
+    <w:abstractNumId w:val="12"/>
   </w:num>
 </w:numbering>
 </file>
@@ -7270,6 +7824,379 @@
       <w:color w:val="808080"/>
     </w:rPr>
   </w:style>
+  <w:style w:type="table" w:styleId="TableGrid">
+    <w:name w:val="Table Grid"/>
+    <w:basedOn w:val="TableNormal"/>
+    <w:uiPriority w:val="59"/>
+    <w:rsid w:val="00C02BF7"/>
+    <w:pPr>
+      <w:spacing w:before="0" w:after="0" w:line="240" w:lineRule="auto"/>
+    </w:pPr>
+    <w:tblPr>
+      <w:tblInd w:w="0" w:type="dxa"/>
+      <w:tblBorders>
+        <w:top w:val="single" w:sz="4" w:space="0" w:color="auto"/>
+        <w:left w:val="single" w:sz="4" w:space="0" w:color="auto"/>
+        <w:bottom w:val="single" w:sz="4" w:space="0" w:color="auto"/>
+        <w:right w:val="single" w:sz="4" w:space="0" w:color="auto"/>
+        <w:insideH w:val="single" w:sz="4" w:space="0" w:color="auto"/>
+        <w:insideV w:val="single" w:sz="4" w:space="0" w:color="auto"/>
+      </w:tblBorders>
+      <w:tblCellMar>
+        <w:top w:w="0" w:type="dxa"/>
+        <w:left w:w="108" w:type="dxa"/>
+        <w:bottom w:w="0" w:type="dxa"/>
+        <w:right w:w="108" w:type="dxa"/>
+      </w:tblCellMar>
+    </w:tblPr>
+  </w:style>
+  <w:style w:type="table" w:styleId="MediumShading2-Accent1">
+    <w:name w:val="Medium Shading 2 Accent 1"/>
+    <w:basedOn w:val="TableNormal"/>
+    <w:uiPriority w:val="64"/>
+    <w:rsid w:val="00C02BF7"/>
+    <w:pPr>
+      <w:spacing w:before="0" w:after="0" w:line="240" w:lineRule="auto"/>
+    </w:pPr>
+    <w:tblPr>
+      <w:tblStyleRowBandSize w:val="1"/>
+      <w:tblStyleColBandSize w:val="1"/>
+      <w:tblInd w:w="0" w:type="dxa"/>
+      <w:tblBorders>
+        <w:top w:val="single" w:sz="18" w:space="0" w:color="auto"/>
+        <w:bottom w:val="single" w:sz="18" w:space="0" w:color="auto"/>
+      </w:tblBorders>
+      <w:tblCellMar>
+        <w:top w:w="0" w:type="dxa"/>
+        <w:left w:w="108" w:type="dxa"/>
+        <w:bottom w:w="0" w:type="dxa"/>
+        <w:right w:w="108" w:type="dxa"/>
+      </w:tblCellMar>
+    </w:tblPr>
+    <w:tblStylePr w:type="firstRow">
+      <w:pPr>
+        <w:spacing w:before="0" w:after="0" w:line="240" w:lineRule="auto"/>
+      </w:pPr>
+      <w:rPr>
+        <w:b/>
+        <w:bCs/>
+        <w:color w:val="FFFFFF" w:themeColor="background1"/>
+      </w:rPr>
+      <w:tblPr/>
+      <w:tcPr>
+        <w:tcBorders>
+          <w:top w:val="single" w:sz="18" w:space="0" w:color="auto"/>
+          <w:left w:val="nil"/>
+          <w:bottom w:val="single" w:sz="18" w:space="0" w:color="auto"/>
+          <w:right w:val="nil"/>
+          <w:insideH w:val="nil"/>
+          <w:insideV w:val="nil"/>
+        </w:tcBorders>
+        <w:shd w:val="clear" w:color="auto" w:fill="4F81BD" w:themeFill="accent1"/>
+      </w:tcPr>
+    </w:tblStylePr>
+    <w:tblStylePr w:type="lastRow">
+      <w:pPr>
+        <w:spacing w:before="0" w:after="0" w:line="240" w:lineRule="auto"/>
+      </w:pPr>
+      <w:rPr>
+        <w:color w:val="auto"/>
+      </w:rPr>
+      <w:tblPr/>
+      <w:tcPr>
+        <w:tcBorders>
+          <w:top w:val="double" w:sz="6" w:space="0" w:color="auto"/>
+          <w:left w:val="nil"/>
+          <w:bottom w:val="single" w:sz="18" w:space="0" w:color="auto"/>
+          <w:right w:val="nil"/>
+          <w:insideH w:val="nil"/>
+          <w:insideV w:val="nil"/>
+        </w:tcBorders>
+        <w:shd w:val="clear" w:color="auto" w:fill="FFFFFF" w:themeFill="background1"/>
+      </w:tcPr>
+    </w:tblStylePr>
+    <w:tblStylePr w:type="firstCol">
+      <w:rPr>
+        <w:b/>
+        <w:bCs/>
+        <w:color w:val="FFFFFF" w:themeColor="background1"/>
+      </w:rPr>
+      <w:tblPr/>
+      <w:tcPr>
+        <w:tcBorders>
+          <w:top w:val="nil"/>
+          <w:left w:val="nil"/>
+          <w:bottom w:val="single" w:sz="18" w:space="0" w:color="auto"/>
+          <w:right w:val="nil"/>
+          <w:insideH w:val="nil"/>
+          <w:insideV w:val="nil"/>
+        </w:tcBorders>
+        <w:shd w:val="clear" w:color="auto" w:fill="4F81BD" w:themeFill="accent1"/>
+      </w:tcPr>
+    </w:tblStylePr>
+    <w:tblStylePr w:type="lastCol">
+      <w:rPr>
+        <w:b/>
+        <w:bCs/>
+        <w:color w:val="FFFFFF" w:themeColor="background1"/>
+      </w:rPr>
+      <w:tblPr/>
+      <w:tcPr>
+        <w:tcBorders>
+          <w:left w:val="nil"/>
+          <w:right w:val="nil"/>
+          <w:insideH w:val="nil"/>
+          <w:insideV w:val="nil"/>
+        </w:tcBorders>
+        <w:shd w:val="clear" w:color="auto" w:fill="4F81BD" w:themeFill="accent1"/>
+      </w:tcPr>
+    </w:tblStylePr>
+    <w:tblStylePr w:type="band1Vert">
+      <w:tblPr/>
+      <w:tcPr>
+        <w:tcBorders>
+          <w:left w:val="nil"/>
+          <w:right w:val="nil"/>
+          <w:insideH w:val="nil"/>
+          <w:insideV w:val="nil"/>
+        </w:tcBorders>
+        <w:shd w:val="clear" w:color="auto" w:fill="D8D8D8" w:themeFill="background1" w:themeFillShade="D8"/>
+      </w:tcPr>
+    </w:tblStylePr>
+    <w:tblStylePr w:type="band1Horz">
+      <w:tblPr/>
+      <w:tcPr>
+        <w:shd w:val="clear" w:color="auto" w:fill="D8D8D8" w:themeFill="background1" w:themeFillShade="D8"/>
+      </w:tcPr>
+    </w:tblStylePr>
+    <w:tblStylePr w:type="neCell">
+      <w:tblPr/>
+      <w:tcPr>
+        <w:tcBorders>
+          <w:top w:val="single" w:sz="18" w:space="0" w:color="auto"/>
+          <w:left w:val="nil"/>
+          <w:bottom w:val="single" w:sz="18" w:space="0" w:color="auto"/>
+          <w:right w:val="nil"/>
+          <w:insideH w:val="nil"/>
+          <w:insideV w:val="nil"/>
+        </w:tcBorders>
+      </w:tcPr>
+    </w:tblStylePr>
+    <w:tblStylePr w:type="nwCell">
+      <w:rPr>
+        <w:color w:val="FFFFFF" w:themeColor="background1"/>
+      </w:rPr>
+      <w:tblPr/>
+      <w:tcPr>
+        <w:tcBorders>
+          <w:top w:val="single" w:sz="18" w:space="0" w:color="auto"/>
+          <w:left w:val="nil"/>
+          <w:bottom w:val="single" w:sz="18" w:space="0" w:color="auto"/>
+          <w:right w:val="nil"/>
+          <w:insideH w:val="nil"/>
+          <w:insideV w:val="nil"/>
+        </w:tcBorders>
+      </w:tcPr>
+    </w:tblStylePr>
+  </w:style>
+  <w:style w:type="table" w:styleId="LightList-Accent1">
+    <w:name w:val="Light List Accent 1"/>
+    <w:basedOn w:val="TableNormal"/>
+    <w:uiPriority w:val="61"/>
+    <w:rsid w:val="00C02BF7"/>
+    <w:pPr>
+      <w:spacing w:before="0" w:after="0" w:line="240" w:lineRule="auto"/>
+    </w:pPr>
+    <w:tblPr>
+      <w:tblStyleRowBandSize w:val="1"/>
+      <w:tblStyleColBandSize w:val="1"/>
+      <w:tblInd w:w="0" w:type="dxa"/>
+      <w:tblBorders>
+        <w:top w:val="single" w:sz="8" w:space="0" w:color="4F81BD" w:themeColor="accent1"/>
+        <w:left w:val="single" w:sz="8" w:space="0" w:color="4F81BD" w:themeColor="accent1"/>
+        <w:bottom w:val="single" w:sz="8" w:space="0" w:color="4F81BD" w:themeColor="accent1"/>
+        <w:right w:val="single" w:sz="8" w:space="0" w:color="4F81BD" w:themeColor="accent1"/>
+      </w:tblBorders>
+      <w:tblCellMar>
+        <w:top w:w="0" w:type="dxa"/>
+        <w:left w:w="108" w:type="dxa"/>
+        <w:bottom w:w="0" w:type="dxa"/>
+        <w:right w:w="108" w:type="dxa"/>
+      </w:tblCellMar>
+    </w:tblPr>
+    <w:tblStylePr w:type="firstRow">
+      <w:pPr>
+        <w:spacing w:before="0" w:after="0" w:line="240" w:lineRule="auto"/>
+      </w:pPr>
+      <w:rPr>
+        <w:b/>
+        <w:bCs/>
+        <w:color w:val="FFFFFF" w:themeColor="background1"/>
+      </w:rPr>
+      <w:tblPr/>
+      <w:tcPr>
+        <w:shd w:val="clear" w:color="auto" w:fill="4F81BD" w:themeFill="accent1"/>
+      </w:tcPr>
+    </w:tblStylePr>
+    <w:tblStylePr w:type="lastRow">
+      <w:pPr>
+        <w:spacing w:before="0" w:after="0" w:line="240" w:lineRule="auto"/>
+      </w:pPr>
+      <w:rPr>
+        <w:b/>
+        <w:bCs/>
+      </w:rPr>
+      <w:tblPr/>
+      <w:tcPr>
+        <w:tcBorders>
+          <w:top w:val="double" w:sz="6" w:space="0" w:color="4F81BD" w:themeColor="accent1"/>
+          <w:left w:val="single" w:sz="8" w:space="0" w:color="4F81BD" w:themeColor="accent1"/>
+          <w:bottom w:val="single" w:sz="8" w:space="0" w:color="4F81BD" w:themeColor="accent1"/>
+          <w:right w:val="single" w:sz="8" w:space="0" w:color="4F81BD" w:themeColor="accent1"/>
+        </w:tcBorders>
+      </w:tcPr>
+    </w:tblStylePr>
+    <w:tblStylePr w:type="firstCol">
+      <w:rPr>
+        <w:b/>
+        <w:bCs/>
+      </w:rPr>
+    </w:tblStylePr>
+    <w:tblStylePr w:type="lastCol">
+      <w:rPr>
+        <w:b/>
+        <w:bCs/>
+      </w:rPr>
+    </w:tblStylePr>
+    <w:tblStylePr w:type="band1Vert">
+      <w:tblPr/>
+      <w:tcPr>
+        <w:tcBorders>
+          <w:top w:val="single" w:sz="8" w:space="0" w:color="4F81BD" w:themeColor="accent1"/>
+          <w:left w:val="single" w:sz="8" w:space="0" w:color="4F81BD" w:themeColor="accent1"/>
+          <w:bottom w:val="single" w:sz="8" w:space="0" w:color="4F81BD" w:themeColor="accent1"/>
+          <w:right w:val="single" w:sz="8" w:space="0" w:color="4F81BD" w:themeColor="accent1"/>
+        </w:tcBorders>
+      </w:tcPr>
+    </w:tblStylePr>
+    <w:tblStylePr w:type="band1Horz">
+      <w:tblPr/>
+      <w:tcPr>
+        <w:tcBorders>
+          <w:top w:val="single" w:sz="8" w:space="0" w:color="4F81BD" w:themeColor="accent1"/>
+          <w:left w:val="single" w:sz="8" w:space="0" w:color="4F81BD" w:themeColor="accent1"/>
+          <w:bottom w:val="single" w:sz="8" w:space="0" w:color="4F81BD" w:themeColor="accent1"/>
+          <w:right w:val="single" w:sz="8" w:space="0" w:color="4F81BD" w:themeColor="accent1"/>
+        </w:tcBorders>
+      </w:tcPr>
+    </w:tblStylePr>
+  </w:style>
+  <w:style w:type="table" w:styleId="MediumShading1-Accent1">
+    <w:name w:val="Medium Shading 1 Accent 1"/>
+    <w:basedOn w:val="TableNormal"/>
+    <w:uiPriority w:val="63"/>
+    <w:rsid w:val="009D08CB"/>
+    <w:pPr>
+      <w:spacing w:before="0" w:after="0" w:line="240" w:lineRule="auto"/>
+    </w:pPr>
+    <w:tblPr>
+      <w:tblStyleRowBandSize w:val="1"/>
+      <w:tblStyleColBandSize w:val="1"/>
+      <w:tblInd w:w="0" w:type="dxa"/>
+      <w:tblBorders>
+        <w:top w:val="single" w:sz="8" w:space="0" w:color="7BA0CD" w:themeColor="accent1" w:themeTint="BF"/>
+        <w:left w:val="single" w:sz="8" w:space="0" w:color="7BA0CD" w:themeColor="accent1" w:themeTint="BF"/>
+        <w:bottom w:val="single" w:sz="8" w:space="0" w:color="7BA0CD" w:themeColor="accent1" w:themeTint="BF"/>
+        <w:right w:val="single" w:sz="8" w:space="0" w:color="7BA0CD" w:themeColor="accent1" w:themeTint="BF"/>
+        <w:insideH w:val="single" w:sz="8" w:space="0" w:color="7BA0CD" w:themeColor="accent1" w:themeTint="BF"/>
+      </w:tblBorders>
+      <w:tblCellMar>
+        <w:top w:w="0" w:type="dxa"/>
+        <w:left w:w="108" w:type="dxa"/>
+        <w:bottom w:w="0" w:type="dxa"/>
+        <w:right w:w="108" w:type="dxa"/>
+      </w:tblCellMar>
+    </w:tblPr>
+    <w:tblStylePr w:type="firstRow">
+      <w:pPr>
+        <w:spacing w:before="0" w:after="0" w:line="240" w:lineRule="auto"/>
+      </w:pPr>
+      <w:rPr>
+        <w:b/>
+        <w:bCs/>
+        <w:color w:val="FFFFFF" w:themeColor="background1"/>
+      </w:rPr>
+      <w:tblPr/>
+      <w:tcPr>
+        <w:tcBorders>
+          <w:top w:val="single" w:sz="8" w:space="0" w:color="7BA0CD" w:themeColor="accent1" w:themeTint="BF"/>
+          <w:left w:val="single" w:sz="8" w:space="0" w:color="7BA0CD" w:themeColor="accent1" w:themeTint="BF"/>
+          <w:bottom w:val="single" w:sz="8" w:space="0" w:color="7BA0CD" w:themeColor="accent1" w:themeTint="BF"/>
+          <w:right w:val="single" w:sz="8" w:space="0" w:color="7BA0CD" w:themeColor="accent1" w:themeTint="BF"/>
+          <w:insideH w:val="nil"/>
+          <w:insideV w:val="nil"/>
+        </w:tcBorders>
+        <w:shd w:val="clear" w:color="auto" w:fill="4F81BD" w:themeFill="accent1"/>
+      </w:tcPr>
+    </w:tblStylePr>
+    <w:tblStylePr w:type="lastRow">
+      <w:pPr>
+        <w:spacing w:before="0" w:after="0" w:line="240" w:lineRule="auto"/>
+      </w:pPr>
+      <w:rPr>
+        <w:b/>
+        <w:bCs/>
+      </w:rPr>
+      <w:tblPr/>
+      <w:tcPr>
+        <w:tcBorders>
+          <w:top w:val="double" w:sz="6" w:space="0" w:color="7BA0CD" w:themeColor="accent1" w:themeTint="BF"/>
+          <w:left w:val="single" w:sz="8" w:space="0" w:color="7BA0CD" w:themeColor="accent1" w:themeTint="BF"/>
+          <w:bottom w:val="single" w:sz="8" w:space="0" w:color="7BA0CD" w:themeColor="accent1" w:themeTint="BF"/>
+          <w:right w:val="single" w:sz="8" w:space="0" w:color="7BA0CD" w:themeColor="accent1" w:themeTint="BF"/>
+          <w:insideH w:val="nil"/>
+          <w:insideV w:val="nil"/>
+        </w:tcBorders>
+      </w:tcPr>
+    </w:tblStylePr>
+    <w:tblStylePr w:type="firstCol">
+      <w:rPr>
+        <w:b/>
+        <w:bCs/>
+      </w:rPr>
+    </w:tblStylePr>
+    <w:tblStylePr w:type="lastCol">
+      <w:rPr>
+        <w:b/>
+        <w:bCs/>
+      </w:rPr>
+    </w:tblStylePr>
+    <w:tblStylePr w:type="band1Vert">
+      <w:tblPr/>
+      <w:tcPr>
+        <w:shd w:val="clear" w:color="auto" w:fill="D3DFEE" w:themeFill="accent1" w:themeFillTint="3F"/>
+      </w:tcPr>
+    </w:tblStylePr>
+    <w:tblStylePr w:type="band1Horz">
+      <w:tblPr/>
+      <w:tcPr>
+        <w:tcBorders>
+          <w:insideH w:val="nil"/>
+          <w:insideV w:val="nil"/>
+        </w:tcBorders>
+        <w:shd w:val="clear" w:color="auto" w:fill="D3DFEE" w:themeFill="accent1" w:themeFillTint="3F"/>
+      </w:tcPr>
+    </w:tblStylePr>
+    <w:tblStylePr w:type="band2Horz">
+      <w:tblPr/>
+      <w:tcPr>
+        <w:tcBorders>
+          <w:insideH w:val="nil"/>
+          <w:insideV w:val="nil"/>
+        </w:tcBorders>
+      </w:tcPr>
+    </w:tblStylePr>
+  </w:style>
 </w:styles>
 </file>
 
@@ -7580,7 +8507,7 @@
 </file>
 
 <file path=customXml/itemProps2.xml><?xml version="1.0" encoding="utf-8"?>
-<ds:datastoreItem xmlns:ds="http://schemas.openxmlformats.org/officeDocument/2006/customXml" ds:itemID="{9FF3D332-33AC-487A-96DF-2CC283E12AF1}">
+<ds:datastoreItem xmlns:ds="http://schemas.openxmlformats.org/officeDocument/2006/customXml" ds:itemID="{61011E45-25B6-4BE9-9E00-16A351124910}">
   <ds:schemaRefs>
     <ds:schemaRef ds:uri="http://schemas.openxmlformats.org/officeDocument/2006/bibliography"/>
   </ds:schemaRefs>

</xml_diff>

<commit_message>
updated project summary on documentation
</commit_message>
<xml_diff>
--- a/Documentation/INB302DocumentationRecommender.docx
+++ b/Documentation/INB302DocumentationRecommender.docx
@@ -2585,6 +2585,33 @@
       <w:bookmarkEnd w:id="0"/>
     </w:p>
     <w:p>
+      <w:r>
+        <w:t xml:space="preserve">Recommender Systems are used widely by companies such as Amazon, EBay, </w:t>
+      </w:r>
+      <w:proofErr w:type="spellStart"/>
+      <w:r>
+        <w:t>Spotify</w:t>
+      </w:r>
+      <w:proofErr w:type="spellEnd"/>
+      <w:r>
+        <w:t xml:space="preserve"> and many other companies to give recommendations to their users.  However they present a security risk, as attackers who cannot be readily distinguished from real users can inject fake profiles into the system to distort the results  and </w:t>
+      </w:r>
+      <w:r>
+        <w:t>in turn, produce recommendations which can unfairly produce better results for the attacker.  Attackers can also use public accessible data to enhance the precision, invisibility and effectiveness of their attacks.</w:t>
+      </w:r>
+    </w:p>
+    <w:p>
+      <w:r>
+        <w:t>In t</w:t>
+      </w:r>
+      <w:r>
+        <w:t>he Attack Simulator on Recommender  Systems project</w:t>
+      </w:r>
+      <w:r>
+        <w:t xml:space="preserve">, we build an application to simulate these attacks on recommender systems.  The resulting data after the simulated attack can then be compared with the original data to illustrate the effectiveness of different types of attacks on different types of recommender systems.   </w:t>
+      </w:r>
+    </w:p>
+    <w:p>
       <w:pPr>
         <w:pStyle w:val="Heading2"/>
       </w:pPr>
@@ -2620,7 +2647,10 @@
         </w:numPr>
       </w:pPr>
       <w:r>
-        <w:t>Implementation of User-Based Collaborative Filtering formula on imported data</w:t>
+        <w:t>Implementation of User-Based Collaborative Filtering</w:t>
+      </w:r>
+      <w:r>
+        <w:t xml:space="preserve"> System, based on pre-existing literature (provided algorithms) on generic lists of users/products/ratings.</w:t>
       </w:r>
     </w:p>
     <w:p>
@@ -2632,7 +2662,7 @@
         </w:numPr>
       </w:pPr>
       <w:r>
-        <w:t>Simulation of Profile Injection Attacks</w:t>
+        <w:t>A well designed GUI to allow easy comparison of pre-attack and post-attack results.</w:t>
       </w:r>
     </w:p>
     <w:p>
@@ -2644,10 +2674,48 @@
         </w:numPr>
       </w:pPr>
       <w:r>
-        <w:t>Ease of use though well designed GUI, including easy viewing and comparison of results</w:t>
-      </w:r>
-    </w:p>
-    <w:p/>
+        <w:t>Simulation of Profile Injection Attacks</w:t>
+      </w:r>
+      <w:r>
+        <w:t xml:space="preserve"> through a well designed GUI which includes</w:t>
+      </w:r>
+    </w:p>
+    <w:p>
+      <w:pPr>
+        <w:pStyle w:val="ListParagraph"/>
+        <w:numPr>
+          <w:ilvl w:val="1"/>
+          <w:numId w:val="13"/>
+        </w:numPr>
+      </w:pPr>
+      <w:r>
+        <w:t>Control over number of random item ratings for a fake user</w:t>
+      </w:r>
+    </w:p>
+    <w:p>
+      <w:pPr>
+        <w:pStyle w:val="ListParagraph"/>
+        <w:numPr>
+          <w:ilvl w:val="1"/>
+          <w:numId w:val="13"/>
+        </w:numPr>
+      </w:pPr>
+      <w:r>
+        <w:t>Control over target item ratings for fake user</w:t>
+      </w:r>
+    </w:p>
+    <w:p>
+      <w:pPr>
+        <w:pStyle w:val="ListParagraph"/>
+        <w:numPr>
+          <w:ilvl w:val="1"/>
+          <w:numId w:val="13"/>
+        </w:numPr>
+      </w:pPr>
+      <w:r>
+        <w:t>Control over number of fake profiles to inject</w:t>
+      </w:r>
+    </w:p>
     <w:p>
       <w:pPr>
         <w:pStyle w:val="Heading2"/>
@@ -2764,6 +2832,7 @@
           </w:tcPr>
           <w:p>
             <w:r>
+              <w:lastRenderedPageBreak/>
               <w:t>Item</w:t>
             </w:r>
           </w:p>
@@ -2949,7 +3018,6 @@
           </w:tcPr>
           <w:p>
             <w:r>
-              <w:lastRenderedPageBreak/>
               <w:t>Team Contract</w:t>
             </w:r>
           </w:p>
@@ -3303,6 +3371,7 @@
         <w:pStyle w:val="Heading4"/>
       </w:pPr>
       <w:r>
+        <w:lastRenderedPageBreak/>
         <w:t>User-Based Collaborative Filtering</w:t>
       </w:r>
     </w:p>
@@ -4185,7 +4254,6 @@
         </w:numPr>
       </w:pPr>
       <w:r>
-        <w:lastRenderedPageBreak/>
         <w:t xml:space="preserve">Finish </w:t>
       </w:r>
       <w:r>
@@ -4506,6 +4574,7 @@
         </w:numPr>
       </w:pPr>
       <w:r>
+        <w:lastRenderedPageBreak/>
         <w:t>Preparation for presentation complete</w:t>
       </w:r>
     </w:p>
@@ -4572,7 +4641,6 @@
         </w:numPr>
       </w:pPr>
       <w:r>
-        <w:lastRenderedPageBreak/>
         <w:t>GUI was completed</w:t>
       </w:r>
     </w:p>
@@ -4850,6 +4918,7 @@
         </w:numPr>
       </w:pPr>
       <w:r>
+        <w:lastRenderedPageBreak/>
         <w:t xml:space="preserve">Project Summary </w:t>
       </w:r>
       <w:r>
@@ -4961,7 +5030,7 @@
             <w:rPr>
               <w:noProof/>
             </w:rPr>
-            <w:t>4</w:t>
+            <w:t>3</w:t>
           </w:r>
         </w:fldSimple>
       </w:p>
@@ -5803,7 +5872,7 @@
         <w:rFonts w:ascii="Symbol" w:hAnsi="Symbol" w:hint="default"/>
       </w:rPr>
     </w:lvl>
-    <w:lvl w:ilvl="1" w:tplc="0C090003" w:tentative="1">
+    <w:lvl w:ilvl="1" w:tplc="0C090003">
       <w:start w:val="1"/>
       <w:numFmt w:val="bullet"/>
       <w:lvlText w:val="o"/>
@@ -8507,7 +8576,7 @@
 </file>
 
 <file path=customXml/itemProps2.xml><?xml version="1.0" encoding="utf-8"?>
-<ds:datastoreItem xmlns:ds="http://schemas.openxmlformats.org/officeDocument/2006/customXml" ds:itemID="{61011E45-25B6-4BE9-9E00-16A351124910}">
+<ds:datastoreItem xmlns:ds="http://schemas.openxmlformats.org/officeDocument/2006/customXml" ds:itemID="{4725DC2D-D596-46CD-9EAA-7D54F2EDE989}">
   <ds:schemaRefs>
     <ds:schemaRef ds:uri="http://schemas.openxmlformats.org/officeDocument/2006/bibliography"/>
   </ds:schemaRefs>

</xml_diff>